<commit_message>
Added paper draft for ICSE 2014
</commit_message>
<xml_diff>
--- a/Documents/Papers/ACE2013/ACE_2013_Provenance_camera_ready_v1.docx
+++ b/Documents/Papers/ACE2013/ACE_2013_Provenance_camera_ready_v1.docx
@@ -17,41 +17,124 @@
           <w:br/>
         </w:r>
       </w:del>
-      <w:r>
-        <w:t xml:space="preserve">Understanding </w:t>
-      </w:r>
-      <w:r>
-        <w:t>Game Experiences with Provenance</w:t>
+      <w:del w:id="1" w:author="Kohwalter" w:date="2013-08-31T09:42:00Z">
+        <w:r>
+          <w:delText xml:space="preserve">Understanding </w:delText>
+        </w:r>
+        <w:r>
+          <w:delText>Game Experiences</w:delText>
+        </w:r>
+      </w:del>
+      <w:ins w:id="2" w:author="Kohwalter" w:date="2013-08-31T09:42:00Z">
+        <w:r>
+          <w:t>Game Flux Analysis</w:t>
+        </w:r>
+      </w:ins>
+      <w:r>
+        <w:t xml:space="preserve"> with Provenance</w:t>
       </w:r>
     </w:p>
     <w:p>
       <w:pPr>
         <w:pStyle w:val="author0"/>
-      </w:pPr>
-      <w:r>
-        <w:t xml:space="preserve">Troy C. </w:t>
-      </w:r>
+        <w:rPr>
+          <w:lang w:val="pt-BR"/>
+          <w:rPrChange w:id="3" w:author="Kohwalter" w:date="2013-08-31T09:42:00Z">
+            <w:rPr/>
+          </w:rPrChange>
+        </w:rPr>
+      </w:pPr>
       <w:proofErr w:type="spellStart"/>
       <w:r>
+        <w:rPr>
+          <w:lang w:val="pt-BR"/>
+          <w:rPrChange w:id="4" w:author="Kohwalter" w:date="2013-08-31T09:42:00Z">
+            <w:rPr/>
+          </w:rPrChange>
+        </w:rPr>
+        <w:t>Troy</w:t>
+      </w:r>
+      <w:proofErr w:type="spellEnd"/>
+      <w:r>
+        <w:rPr>
+          <w:lang w:val="pt-BR"/>
+          <w:rPrChange w:id="5" w:author="Kohwalter" w:date="2013-08-31T09:42:00Z">
+            <w:rPr/>
+          </w:rPrChange>
+        </w:rPr>
+        <w:t xml:space="preserve"> C. </w:t>
+      </w:r>
+      <w:proofErr w:type="spellStart"/>
+      <w:r>
+        <w:rPr>
+          <w:lang w:val="pt-BR"/>
+          <w:rPrChange w:id="6" w:author="Kohwalter" w:date="2013-08-31T09:42:00Z">
+            <w:rPr/>
+          </w:rPrChange>
+        </w:rPr>
         <w:t>Kohwalter</w:t>
       </w:r>
       <w:proofErr w:type="spellEnd"/>
       <w:r>
-        <w:t xml:space="preserve">, Esteban G. W. </w:t>
+        <w:rPr>
+          <w:lang w:val="pt-BR"/>
+          <w:rPrChange w:id="7" w:author="Kohwalter" w:date="2013-08-31T09:42:00Z">
+            <w:rPr/>
+          </w:rPrChange>
+        </w:rPr>
+        <w:t xml:space="preserve">, </w:t>
       </w:r>
       <w:proofErr w:type="spellStart"/>
       <w:r>
+        <w:rPr>
+          <w:lang w:val="pt-BR"/>
+          <w:rPrChange w:id="8" w:author="Kohwalter" w:date="2013-08-31T09:42:00Z">
+            <w:rPr/>
+          </w:rPrChange>
+        </w:rPr>
+        <w:t>Esteban</w:t>
+      </w:r>
+      <w:proofErr w:type="spellEnd"/>
+      <w:r>
+        <w:rPr>
+          <w:lang w:val="pt-BR"/>
+          <w:rPrChange w:id="9" w:author="Kohwalter" w:date="2013-08-31T09:42:00Z">
+            <w:rPr/>
+          </w:rPrChange>
+        </w:rPr>
+        <w:t xml:space="preserve"> G. W. </w:t>
+      </w:r>
+      <w:proofErr w:type="spellStart"/>
+      <w:r>
+        <w:rPr>
+          <w:lang w:val="pt-BR"/>
+          <w:rPrChange w:id="10" w:author="Kohwalter" w:date="2013-08-31T09:42:00Z">
+            <w:rPr/>
+          </w:rPrChange>
+        </w:rPr>
         <w:t>Clua</w:t>
       </w:r>
       <w:proofErr w:type="spellEnd"/>
       <w:r>
+        <w:rPr>
+          <w:lang w:val="pt-BR"/>
+          <w:rPrChange w:id="11" w:author="Kohwalter" w:date="2013-08-31T09:42:00Z">
+            <w:rPr/>
+          </w:rPrChange>
+        </w:rPr>
         <w:t xml:space="preserve">, Leonardo G. P. </w:t>
       </w:r>
-      <w:proofErr w:type="spellStart"/>
-      <w:r>
+      <w:proofErr w:type="gramStart"/>
+      <w:r>
+        <w:rPr>
+          <w:lang w:val="pt-BR"/>
+          <w:rPrChange w:id="12" w:author="Kohwalter" w:date="2013-08-31T09:42:00Z">
+            <w:rPr/>
+          </w:rPrChange>
+        </w:rPr>
         <w:t>Murta</w:t>
       </w:r>
-      <w:proofErr w:type="spellEnd"/>
+      <w:proofErr w:type="gramEnd"/>
     </w:p>
     <w:p>
       <w:pPr>
@@ -157,7 +240,7 @@
         </w:rPr>
         <w:t xml:space="preserve"> Winning or losing a game session is the final consequence of a series of decisions and actions made during the game. The analysis and understanding of events, mistakes, and </w:t>
       </w:r>
-      <w:del w:id="1" w:author="Kohwalter" w:date="2013-08-26T18:36:00Z">
+      <w:del w:id="13" w:author="Kohwalter" w:date="2013-08-26T18:36:00Z">
         <w:r>
           <w:rPr>
             <w:rFonts w:eastAsia="Calibri"/>
@@ -165,7 +248,7 @@
           <w:delText>flows</w:delText>
         </w:r>
       </w:del>
-      <w:ins w:id="2" w:author="Kohwalter" w:date="2013-08-26T18:36:00Z">
+      <w:ins w:id="14" w:author="Kohwalter" w:date="2013-08-26T18:36:00Z">
         <w:r>
           <w:rPr>
             <w:rFonts w:eastAsia="Calibri"/>
@@ -223,7 +306,7 @@
         </w:rPr>
         <w:t xml:space="preserve">aspects in serious games. We introduce a novel approach based on provenance concepts in order to model and represent a game </w:t>
       </w:r>
-      <w:del w:id="3" w:author="Kohwalter" w:date="2013-08-26T18:36:00Z">
+      <w:del w:id="15" w:author="Kohwalter" w:date="2013-08-26T18:36:00Z">
         <w:r>
           <w:rPr>
             <w:rFonts w:eastAsia="Calibri"/>
@@ -231,7 +314,7 @@
           <w:delText>flow</w:delText>
         </w:r>
       </w:del>
-      <w:ins w:id="4" w:author="Kohwalter" w:date="2013-08-26T18:36:00Z">
+      <w:ins w:id="16" w:author="Kohwalter" w:date="2013-08-26T18:36:00Z">
         <w:r>
           <w:rPr>
             <w:rFonts w:eastAsia="Calibri"/>
@@ -480,7 +563,7 @@
         </w:rPr>
         <w:t xml:space="preserve">Game </w:t>
       </w:r>
-      <w:del w:id="5" w:author="Kohwalter" w:date="2013-08-26T18:36:00Z">
+      <w:del w:id="17" w:author="Kohwalter" w:date="2013-08-26T18:36:00Z">
         <w:r>
           <w:rPr>
             <w:rFonts w:eastAsia="Calibri"/>
@@ -488,7 +571,7 @@
           <w:delText>flow</w:delText>
         </w:r>
       </w:del>
-      <w:ins w:id="6" w:author="Kohwalter" w:date="2013-08-26T18:36:00Z">
+      <w:ins w:id="18" w:author="Kohwalter" w:date="2013-08-26T18:36:00Z">
         <w:r>
           <w:rPr>
             <w:rFonts w:eastAsia="Calibri"/>
@@ -570,7 +653,7 @@
         </w:rPr>
         <w:t xml:space="preserve">s, and </w:t>
       </w:r>
-      <w:del w:id="7" w:author="Kohwalter" w:date="2013-08-26T18:36:00Z">
+      <w:del w:id="19" w:author="Kohwalter" w:date="2013-08-26T18:36:00Z">
         <w:r>
           <w:rPr>
             <w:rFonts w:eastAsia="Calibri"/>
@@ -578,7 +661,7 @@
           <w:delText>flows</w:delText>
         </w:r>
       </w:del>
-      <w:ins w:id="8" w:author="Kohwalter" w:date="2013-08-26T18:36:00Z">
+      <w:ins w:id="20" w:author="Kohwalter" w:date="2013-08-26T18:36:00Z">
         <w:r>
           <w:rPr>
             <w:rFonts w:eastAsia="Calibri"/>
@@ -636,12 +719,12 @@
       <w:r>
         <w:t xml:space="preserve"> game </w:t>
       </w:r>
-      <w:del w:id="9" w:author="Kohwalter" w:date="2013-08-26T18:36:00Z">
+      <w:del w:id="21" w:author="Kohwalter" w:date="2013-08-26T18:36:00Z">
         <w:r>
           <w:delText>flow</w:delText>
         </w:r>
       </w:del>
-      <w:ins w:id="10" w:author="Kohwalter" w:date="2013-08-26T18:36:00Z">
+      <w:ins w:id="22" w:author="Kohwalter" w:date="2013-08-26T18:36:00Z">
         <w:r>
           <w:t>flux</w:t>
         </w:r>
@@ -771,12 +854,12 @@
       <w:r>
         <w:t xml:space="preserve">In addition, examining the game </w:t>
       </w:r>
-      <w:del w:id="11" w:author="Kohwalter" w:date="2013-08-26T18:36:00Z">
+      <w:del w:id="23" w:author="Kohwalter" w:date="2013-08-26T18:36:00Z">
         <w:r>
           <w:delText>flow allows</w:delText>
         </w:r>
       </w:del>
-      <w:ins w:id="12" w:author="Kohwalter" w:date="2013-08-26T18:36:00Z">
+      <w:ins w:id="24" w:author="Kohwalter" w:date="2013-08-26T18:36:00Z">
         <w:r>
           <w:t>flux</w:t>
         </w:r>
@@ -796,12 +879,12 @@
       <w:r>
         <w:t xml:space="preserve"> the identification of good and bad attitudes made </w:t>
       </w:r>
-      <w:del w:id="13" w:author="Kohwalter" w:date="2013-08-26T18:36:00Z">
+      <w:del w:id="25" w:author="Kohwalter" w:date="2013-08-26T18:36:00Z">
         <w:r>
           <w:delText>by the player</w:delText>
         </w:r>
       </w:del>
-      <w:ins w:id="14" w:author="Kohwalter" w:date="2013-08-26T18:36:00Z">
+      <w:ins w:id="26" w:author="Kohwalter" w:date="2013-08-26T18:36:00Z">
         <w:r>
           <w:t>player</w:t>
         </w:r>
@@ -960,12 +1043,12 @@
       <w:r>
         <w:t xml:space="preserve"> </w:t>
       </w:r>
-      <w:del w:id="15" w:author="Kohwalter" w:date="2013-08-26T18:36:00Z">
+      <w:del w:id="27" w:author="Kohwalter" w:date="2013-08-26T18:36:00Z">
         <w:r>
           <w:delText>flow</w:delText>
         </w:r>
       </w:del>
-      <w:ins w:id="16" w:author="Kohwalter" w:date="2013-08-26T18:36:00Z">
+      <w:ins w:id="28" w:author="Kohwalter" w:date="2013-08-26T18:36:00Z">
         <w:r>
           <w:t>flux</w:t>
         </w:r>
@@ -1002,12 +1085,12 @@
       <w:r>
         <w:t xml:space="preserve">come. In order to improve understanding, we provide the means to analyze the game </w:t>
       </w:r>
-      <w:del w:id="17" w:author="Kohwalter" w:date="2013-08-26T18:36:00Z">
+      <w:del w:id="29" w:author="Kohwalter" w:date="2013-08-26T18:36:00Z">
         <w:r>
           <w:delText>flow</w:delText>
         </w:r>
       </w:del>
-      <w:ins w:id="18" w:author="Kohwalter" w:date="2013-08-26T18:36:00Z">
+      <w:ins w:id="30" w:author="Kohwalter" w:date="2013-08-26T18:36:00Z">
         <w:r>
           <w:t>flux</w:t>
         </w:r>
@@ -1155,12 +1238,12 @@
       <w:r>
         <w:instrText xml:space="preserve"> ADDIN ZOTERO_ITEM CSL_CITATION {"citationID":"CN98ySsW","properties":{"formattedCitation":"[2]","plainCitation":"[2]"},"citationItems":[{"id":87,"uris":["http://zotero.org/users/1122386/items/9DCQB8VQ"],"uri":["http://zotero.org/users/1122386/items/9DCQB8VQ"],"itemData":{"id":87,"type":"</w:instrText>
       </w:r>
-      <w:del w:id="19" w:author="Kohwalter" w:date="2013-08-26T18:36:00Z">
+      <w:del w:id="31" w:author="Kohwalter" w:date="2013-08-26T18:36:00Z">
         <w:r>
           <w:delInstrText>paper-conference</w:delInstrText>
         </w:r>
       </w:del>
-      <w:ins w:id="20" w:author="Kohwalter" w:date="2013-08-26T18:36:00Z">
+      <w:ins w:id="32" w:author="Kohwalter" w:date="2013-08-26T18:36:00Z">
         <w:r>
           <w:instrText>article-journal</w:instrText>
         </w:r>
@@ -1168,7 +1251,7 @@
       <w:r>
         <w:instrText>","title":"Provenance in Games","container-title":"</w:instrText>
       </w:r>
-      <w:del w:id="21" w:author="Kohwalter" w:date="2013-08-26T18:36:00Z">
+      <w:del w:id="33" w:author="Kohwalter" w:date="2013-08-26T18:36:00Z">
         <w:r>
           <w:delInstrText xml:space="preserve">2012 XI </w:delInstrText>
         </w:r>
@@ -1176,7 +1259,7 @@
       <w:r>
         <w:instrText>Brazilian Symposium on Games and Digital Entertainment (SBGAMES)","</w:instrText>
       </w:r>
-      <w:del w:id="22" w:author="Kohwalter" w:date="2013-08-26T18:36:00Z">
+      <w:del w:id="34" w:author="Kohwalter" w:date="2013-08-26T18:36:00Z">
         <w:r>
           <w:delInstrText>publisher":"In: XI SBGames","publisher-place":"Brasilia","event":"2012 XI Brazilian Symposium on Games and Digital Entertainment (SBGAMES)","event-place":"Brasilia","</w:delInstrText>
         </w:r>
@@ -1184,12 +1267,12 @@
       <w:r>
         <w:instrText>author":[{"family":"Kohwalter","given":"Troy"},{"family":"Clua","given":"Esteban"},{"family":"Murta","given":"Leonardo"}],"issued":{"date-parts":[["2012</w:instrText>
       </w:r>
-      <w:del w:id="23" w:author="Kohwalter" w:date="2013-08-26T18:36:00Z">
+      <w:del w:id="35" w:author="Kohwalter" w:date="2013-08-26T18:36:00Z">
         <w:r>
           <w:delInstrText>",11]]}}}],"</w:delInstrText>
         </w:r>
       </w:del>
-      <w:ins w:id="24" w:author="Kohwalter" w:date="2013-08-26T18:36:00Z">
+      <w:ins w:id="36" w:author="Kohwalter" w:date="2013-08-26T18:36:00Z">
         <w:r>
           <w:instrText>"]]}}}],"</w:instrText>
         </w:r>
@@ -1272,12 +1355,12 @@
       <w:r>
         <w:t xml:space="preserve">This was the first time that the provenance concept and formalization was used in the representation of game </w:t>
       </w:r>
-      <w:del w:id="25" w:author="Kohwalter" w:date="2013-08-26T18:36:00Z">
+      <w:del w:id="37" w:author="Kohwalter" w:date="2013-08-26T18:36:00Z">
         <w:r>
           <w:delText>flow</w:delText>
         </w:r>
       </w:del>
-      <w:ins w:id="26" w:author="Kohwalter" w:date="2013-08-26T18:36:00Z">
+      <w:ins w:id="38" w:author="Kohwalter" w:date="2013-08-26T18:36:00Z">
         <w:r>
           <w:t>flux</w:t>
         </w:r>
@@ -1396,12 +1479,12 @@
       <w:r>
         <w:t xml:space="preserve">game </w:t>
       </w:r>
-      <w:del w:id="27" w:author="Kohwalter" w:date="2013-08-26T18:36:00Z">
+      <w:del w:id="39" w:author="Kohwalter" w:date="2013-08-26T18:36:00Z">
         <w:r>
           <w:delText>flow</w:delText>
         </w:r>
       </w:del>
-      <w:ins w:id="28" w:author="Kohwalter" w:date="2013-08-26T18:36:00Z">
+      <w:ins w:id="40" w:author="Kohwalter" w:date="2013-08-26T18:36:00Z">
         <w:r>
           <w:t>flux</w:t>
         </w:r>
@@ -1467,12 +1550,12 @@
       <w:r>
         <w:t xml:space="preserve">provides related work in the area of game </w:t>
       </w:r>
-      <w:del w:id="29" w:author="Kohwalter" w:date="2013-08-26T18:36:00Z">
+      <w:del w:id="41" w:author="Kohwalter" w:date="2013-08-26T18:36:00Z">
         <w:r>
           <w:delText>flow</w:delText>
         </w:r>
       </w:del>
-      <w:ins w:id="30" w:author="Kohwalter" w:date="2013-08-26T18:36:00Z">
+      <w:ins w:id="42" w:author="Kohwalter" w:date="2013-08-26T18:36:00Z">
         <w:r>
           <w:t>flux</w:t>
         </w:r>
@@ -1667,14 +1750,14 @@
           <w:sz w:val="24"/>
         </w:rPr>
       </w:pPr>
-      <w:bookmarkStart w:id="31" w:name="_Ref350269111"/>
+      <w:bookmarkStart w:id="43" w:name="_Ref350269111"/>
       <w:r>
         <w:rPr>
           <w:sz w:val="24"/>
         </w:rPr>
         <w:t>Related Work</w:t>
       </w:r>
-      <w:bookmarkEnd w:id="31"/>
+      <w:bookmarkEnd w:id="43"/>
     </w:p>
     <w:p>
       <w:r>
@@ -1701,12 +1784,12 @@
       <w:r>
         <w:t xml:space="preserve"> proposes an informal method to analyze the game </w:t>
       </w:r>
-      <w:del w:id="32" w:author="Kohwalter" w:date="2013-08-26T18:36:00Z">
+      <w:del w:id="44" w:author="Kohwalter" w:date="2013-08-26T18:36:00Z">
         <w:r>
           <w:delText>flow</w:delText>
         </w:r>
       </w:del>
-      <w:ins w:id="33" w:author="Kohwalter" w:date="2013-08-26T18:36:00Z">
+      <w:ins w:id="45" w:author="Kohwalter" w:date="2013-08-26T18:36:00Z">
         <w:r>
           <w:t>flux</w:t>
         </w:r>
@@ -1714,12 +1797,12 @@
       <w:r>
         <w:t xml:space="preserve"> using a </w:t>
       </w:r>
-      <w:del w:id="34" w:author="Kohwalter" w:date="2013-08-26T18:36:00Z">
+      <w:del w:id="46" w:author="Kohwalter" w:date="2013-08-26T18:36:00Z">
         <w:r>
           <w:delText>flow</w:delText>
         </w:r>
       </w:del>
-      <w:ins w:id="35" w:author="Kohwalter" w:date="2013-08-26T18:36:00Z">
+      <w:ins w:id="47" w:author="Kohwalter" w:date="2013-08-26T18:36:00Z">
         <w:r>
           <w:t>flux</w:t>
         </w:r>
@@ -1824,12 +1907,12 @@
       <w:r>
         <w:instrText xml:space="preserve"> ADDIN ZOTERO_ITEM CSL_CITATION {"citationID":"r3tv92mab","properties":{"formattedCitation":"[6]","plainCitation":"[6]"},"citationItems":[{"id":35,"uris":["http://zotero.org/users/1122386/items/HJTJW39W"],"uri":["http://zotero.org/users/1122386/items/HJTJW39W"],"itemData":{"id":35,"type":"</w:instrText>
       </w:r>
-      <w:del w:id="36" w:author="Kohwalter" w:date="2013-08-26T18:36:00Z">
+      <w:del w:id="48" w:author="Kohwalter" w:date="2013-08-26T18:36:00Z">
         <w:r>
           <w:delInstrText>paper-conference</w:delInstrText>
         </w:r>
       </w:del>
-      <w:ins w:id="37" w:author="Kohwalter" w:date="2013-08-26T18:36:00Z">
+      <w:ins w:id="49" w:author="Kohwalter" w:date="2013-08-26T18:36:00Z">
         <w:r>
           <w:instrText>article-journal</w:instrText>
         </w:r>
@@ -1837,7 +1920,7 @@
       <w:r>
         <w:instrText>","title":"Gameplay analysis through state projection","container-title":"</w:instrText>
       </w:r>
-      <w:del w:id="38" w:author="Kohwalter" w:date="2013-08-26T18:36:00Z">
+      <w:del w:id="50" w:author="Kohwalter" w:date="2013-08-26T18:36:00Z">
         <w:r>
           <w:delInstrText xml:space="preserve">Proceedings of the Fifth International Conference on the </w:delInstrText>
         </w:r>
@@ -1845,12 +1928,12 @@
       <w:r>
         <w:instrText>Foundations of Digital Games</w:instrText>
       </w:r>
-      <w:del w:id="39" w:author="Kohwalter" w:date="2013-08-26T18:36:00Z">
+      <w:del w:id="51" w:author="Kohwalter" w:date="2013-08-26T18:36:00Z">
         <w:r>
           <w:delInstrText>","collection-title":"</w:delInstrText>
         </w:r>
       </w:del>
-      <w:ins w:id="40" w:author="Kohwalter" w:date="2013-08-26T18:36:00Z">
+      <w:ins w:id="52" w:author="Kohwalter" w:date="2013-08-26T18:36:00Z">
         <w:r>
           <w:instrText xml:space="preserve"> (</w:instrText>
         </w:r>
@@ -1858,12 +1941,12 @@
       <w:r>
         <w:instrText>FDG</w:instrText>
       </w:r>
-      <w:del w:id="41" w:author="Kohwalter" w:date="2013-08-26T18:36:00Z">
+      <w:del w:id="53" w:author="Kohwalter" w:date="2013-08-26T18:36:00Z">
         <w:r>
           <w:delInstrText xml:space="preserve"> '10","publisher":"ACM","publisher-place":"New York, NY, USA","</w:delInstrText>
         </w:r>
       </w:del>
-      <w:ins w:id="42" w:author="Kohwalter" w:date="2013-08-26T18:36:00Z">
+      <w:ins w:id="54" w:author="Kohwalter" w:date="2013-08-26T18:36:00Z">
         <w:r>
           <w:instrText>)","</w:instrText>
         </w:r>
@@ -1871,7 +1954,7 @@
       <w:r>
         <w:instrText>page":"1–8","source":"ACM Digital Library</w:instrText>
       </w:r>
-      <w:del w:id="43" w:author="Kohwalter" w:date="2013-08-26T18:36:00Z">
+      <w:del w:id="55" w:author="Kohwalter" w:date="2013-08-26T18:36:00Z">
         <w:r>
           <w:delInstrText>","event-place":"New York, NY, USA</w:delInstrText>
         </w:r>
@@ -1879,7 +1962,7 @@
       <w:r>
         <w:instrText>","abstract":"Analysis of gameplay data is crucial for evaluating design decisions and refining a game experience. However, identifying player strategies and finding areas of confusion is difficult because a designer may not know what queries to ask or what patterns to look for in the data. To make this task easier, we present Playtracer, a method for visually analyzing play traces that is independent of a specific game's structure. Playtracer applies multidimensional scaling to cluster players and game states, providing a detailed visual representation of the paths the players take through a game. We evaluate our method by analyzing an educational puzzle game and highlighting common hypotheses, pitfalls, confusing elements, and anomalies. Our results suggest that Playtracer can be an effective tool for game analysis and improvement.","</w:instrText>
       </w:r>
-      <w:del w:id="44" w:author="Kohwalter" w:date="2013-08-26T18:36:00Z">
+      <w:del w:id="56" w:author="Kohwalter" w:date="2013-08-26T18:36:00Z">
         <w:r>
           <w:delInstrText>URL":"http://doi.acm.org/10.1145/1822348.1822349","</w:delInstrText>
         </w:r>
@@ -1887,7 +1970,7 @@
       <w:r>
         <w:instrText>DOI":"10.1145/1822348.1822349</w:instrText>
       </w:r>
-      <w:del w:id="45" w:author="Kohwalter" w:date="2013-08-26T18:36:00Z">
+      <w:del w:id="57" w:author="Kohwalter" w:date="2013-08-26T18:36:00Z">
         <w:r>
           <w:delInstrText>","ISBN":"978-1-60558-937-4</w:delInstrText>
         </w:r>
@@ -1895,12 +1978,12 @@
       <w:r>
         <w:instrText>","author":[{"family":"Andersen","given":"Erik"},{"family":"Liu","given":"Yun-En"},{"family":"Apter","given":"Ethan"},{"family":"Boucher-Genesse","given":"François"},{"family":"Popović","given":"Zoran"}],"issued":{"date-parts":[["2010</w:instrText>
       </w:r>
-      <w:del w:id="46" w:author="Kohwalter" w:date="2013-08-26T18:36:00Z">
+      <w:del w:id="58" w:author="Kohwalter" w:date="2013-08-26T18:36:00Z">
         <w:r>
           <w:delInstrText>"]]},"accessed":{"date-parts":[["2012",9,14]]}}}],"</w:delInstrText>
         </w:r>
       </w:del>
-      <w:ins w:id="47" w:author="Kohwalter" w:date="2013-08-26T18:36:00Z">
+      <w:ins w:id="59" w:author="Kohwalter" w:date="2013-08-26T18:36:00Z">
         <w:r>
           <w:instrText>"]]}}}],"</w:instrText>
         </w:r>
@@ -2001,12 +2084,12 @@
       <w:r>
         <w:instrText xml:space="preserve"> ADDIN ZOTERO_ITEM CSL_CITATION {"citationID":"tH8WgYoX","properties":{"formattedCitation":"[6]","plainCitation":"[6]"},"citationItems":[{"id":35,"uris":["http://zotero.org/users/1122386/items/HJTJW39W"],"uri":["http://zotero.org/users/1122386/items/HJTJW39W"],"itemData":{"id":35,"type":"</w:instrText>
       </w:r>
-      <w:del w:id="48" w:author="Kohwalter" w:date="2013-08-26T18:36:00Z">
+      <w:del w:id="60" w:author="Kohwalter" w:date="2013-08-26T18:36:00Z">
         <w:r>
           <w:delInstrText>paper-conference</w:delInstrText>
         </w:r>
       </w:del>
-      <w:ins w:id="49" w:author="Kohwalter" w:date="2013-08-26T18:36:00Z">
+      <w:ins w:id="61" w:author="Kohwalter" w:date="2013-08-26T18:36:00Z">
         <w:r>
           <w:instrText>article-journal</w:instrText>
         </w:r>
@@ -2014,7 +2097,7 @@
       <w:r>
         <w:instrText>","title":"Gameplay analysis through state projection","container-title":"</w:instrText>
       </w:r>
-      <w:del w:id="50" w:author="Kohwalter" w:date="2013-08-26T18:36:00Z">
+      <w:del w:id="62" w:author="Kohwalter" w:date="2013-08-26T18:36:00Z">
         <w:r>
           <w:delInstrText xml:space="preserve">Proceedings of the Fifth International Conference on the </w:delInstrText>
         </w:r>
@@ -2022,12 +2105,12 @@
       <w:r>
         <w:instrText>Foundations of Digital Games</w:instrText>
       </w:r>
-      <w:del w:id="51" w:author="Kohwalter" w:date="2013-08-26T18:36:00Z">
+      <w:del w:id="63" w:author="Kohwalter" w:date="2013-08-26T18:36:00Z">
         <w:r>
           <w:delInstrText>","collection-title":"</w:delInstrText>
         </w:r>
       </w:del>
-      <w:ins w:id="52" w:author="Kohwalter" w:date="2013-08-26T18:36:00Z">
+      <w:ins w:id="64" w:author="Kohwalter" w:date="2013-08-26T18:36:00Z">
         <w:r>
           <w:instrText xml:space="preserve"> (</w:instrText>
         </w:r>
@@ -2035,12 +2118,12 @@
       <w:r>
         <w:instrText>FDG</w:instrText>
       </w:r>
-      <w:del w:id="53" w:author="Kohwalter" w:date="2013-08-26T18:36:00Z">
+      <w:del w:id="65" w:author="Kohwalter" w:date="2013-08-26T18:36:00Z">
         <w:r>
           <w:delInstrText xml:space="preserve"> '10","publisher":"ACM","publisher-place":"New York, NY, USA","</w:delInstrText>
         </w:r>
       </w:del>
-      <w:ins w:id="54" w:author="Kohwalter" w:date="2013-08-26T18:36:00Z">
+      <w:ins w:id="66" w:author="Kohwalter" w:date="2013-08-26T18:36:00Z">
         <w:r>
           <w:instrText>)","</w:instrText>
         </w:r>
@@ -2048,7 +2131,7 @@
       <w:r>
         <w:instrText>page":"1–8","source":"ACM Digital Library","</w:instrText>
       </w:r>
-      <w:del w:id="55" w:author="Kohwalter" w:date="2013-08-26T18:36:00Z">
+      <w:del w:id="67" w:author="Kohwalter" w:date="2013-08-26T18:36:00Z">
         <w:r>
           <w:delInstrText>event-place":"New York, NY, USA","</w:delInstrText>
         </w:r>
@@ -2056,7 +2139,7 @@
       <w:r>
         <w:instrText>abstract":"Analysis of gameplay data is crucial for evaluating design decisions and refining a game experience. However, identifying player strategies and finding areas of confusion is difficult because a designer may not know what queries to ask or what patterns to look for in the data. To make this task easier, we present Playtracer, a method for visually analyzing play traces that is independent of a specific game's structure. Playtracer applies multidimensional scaling to cluster players and game states, providing a detailed visual representation of the paths the players take through a game. We evaluate our method by analyzing an educational puzzle game and highlighting common hypotheses, pitfalls, confusing elements, and anomalies. Our results suggest that Playtracer can be an effective tool for game analysis and improvement.","</w:instrText>
       </w:r>
-      <w:del w:id="56" w:author="Kohwalter" w:date="2013-08-26T18:36:00Z">
+      <w:del w:id="68" w:author="Kohwalter" w:date="2013-08-26T18:36:00Z">
         <w:r>
           <w:delInstrText>URL":"http://doi.acm.org/10.1145/1822348.1822349","</w:delInstrText>
         </w:r>
@@ -2064,7 +2147,7 @@
       <w:r>
         <w:instrText>DOI":"10.1145/1822348.1822349","</w:instrText>
       </w:r>
-      <w:del w:id="57" w:author="Kohwalter" w:date="2013-08-26T18:36:00Z">
+      <w:del w:id="69" w:author="Kohwalter" w:date="2013-08-26T18:36:00Z">
         <w:r>
           <w:delInstrText>ISBN":"978-1-60558-937-4","</w:delInstrText>
         </w:r>
@@ -2072,12 +2155,12 @@
       <w:r>
         <w:instrText>author":[{"family":"Andersen","given":"Erik"},{"family":"Liu","given":"Yun-En"},{"family":"Apter","given":"Ethan"},{"family":"Boucher-Genesse","given":"François"},{"family":"Popović","given":"Zoran"}],"issued":{"date-parts":[["2010</w:instrText>
       </w:r>
-      <w:del w:id="58" w:author="Kohwalter" w:date="2013-08-26T18:36:00Z">
+      <w:del w:id="70" w:author="Kohwalter" w:date="2013-08-26T18:36:00Z">
         <w:r>
           <w:delInstrText>"]]},"accessed":{"date-parts":[["2012",9,14]]}}}],"</w:delInstrText>
         </w:r>
       </w:del>
-      <w:ins w:id="59" w:author="Kohwalter" w:date="2013-08-26T18:36:00Z">
+      <w:ins w:id="71" w:author="Kohwalter" w:date="2013-08-26T18:36:00Z">
         <w:r>
           <w:instrText>"]]}}}],"</w:instrText>
         </w:r>
@@ -2119,10 +2202,10 @@
     <w:p>
       <w:pPr>
         <w:rPr>
-          <w:del w:id="60" w:author="Kohwalter" w:date="2013-08-26T18:36:00Z"/>
-        </w:rPr>
-      </w:pPr>
-      <w:del w:id="61" w:author="Kohwalter" w:date="2013-08-26T18:36:00Z">
+          <w:del w:id="72" w:author="Kohwalter" w:date="2013-08-26T18:36:00Z"/>
+        </w:rPr>
+      </w:pPr>
+      <w:del w:id="73" w:author="Kohwalter" w:date="2013-08-26T18:36:00Z">
         <w:r>
           <w:delText xml:space="preserve">Another </w:delText>
         </w:r>
@@ -2258,7 +2341,7 @@
         </w:rPr>
         <w:instrText xml:space="preserve"> ADDIN ZOTERO_ITEM CSL_CITATION {"citationID":"1ua1gbnb2r","properties":{"formattedCitation":"[</w:instrText>
       </w:r>
-      <w:del w:id="62" w:author="Kohwalter" w:date="2013-08-26T18:36:00Z">
+      <w:del w:id="74" w:author="Kohwalter" w:date="2013-08-26T18:36:00Z">
         <w:r>
           <w:rPr>
             <w:i/>
@@ -2266,7 +2349,7 @@
           <w:delInstrText>10</w:delInstrText>
         </w:r>
       </w:del>
-      <w:ins w:id="63" w:author="Kohwalter" w:date="2013-08-26T18:36:00Z">
+      <w:ins w:id="75" w:author="Kohwalter" w:date="2013-08-26T18:36:00Z">
         <w:r>
           <w:rPr>
             <w:i/>
@@ -2280,7 +2363,7 @@
         </w:rPr>
         <w:instrText>]","plainCitation":"[</w:instrText>
       </w:r>
-      <w:del w:id="64" w:author="Kohwalter" w:date="2013-08-26T18:36:00Z">
+      <w:del w:id="76" w:author="Kohwalter" w:date="2013-08-26T18:36:00Z">
         <w:r>
           <w:rPr>
             <w:i/>
@@ -2288,7 +2371,7 @@
           <w:delInstrText>10</w:delInstrText>
         </w:r>
       </w:del>
-      <w:ins w:id="65" w:author="Kohwalter" w:date="2013-08-26T18:36:00Z">
+      <w:ins w:id="77" w:author="Kohwalter" w:date="2013-08-26T18:36:00Z">
         <w:r>
           <w:rPr>
             <w:i/>
@@ -2311,12 +2394,12 @@
       <w:r>
         <w:t>[</w:t>
       </w:r>
-      <w:del w:id="66" w:author="Kohwalter" w:date="2013-08-26T18:36:00Z">
+      <w:del w:id="78" w:author="Kohwalter" w:date="2013-08-26T18:36:00Z">
         <w:r>
           <w:delText>10</w:delText>
         </w:r>
       </w:del>
-      <w:ins w:id="67" w:author="Kohwalter" w:date="2013-08-26T18:36:00Z">
+      <w:ins w:id="79" w:author="Kohwalter" w:date="2013-08-26T18:36:00Z">
         <w:r>
           <w:t>7</w:t>
         </w:r>
@@ -2345,12 +2428,12 @@
       <w:r>
         <w:instrText xml:space="preserve"> ADDIN ZOTERO_ITEM CSL_CITATION {"citationID":"1akv3heqtg","properties":{"formattedCitation":"[</w:instrText>
       </w:r>
-      <w:del w:id="68" w:author="Kohwalter" w:date="2013-08-26T18:36:00Z">
+      <w:del w:id="80" w:author="Kohwalter" w:date="2013-08-26T18:36:00Z">
         <w:r>
           <w:delInstrText>11</w:delInstrText>
         </w:r>
       </w:del>
-      <w:ins w:id="69" w:author="Kohwalter" w:date="2013-08-26T18:36:00Z">
+      <w:ins w:id="81" w:author="Kohwalter" w:date="2013-08-26T18:36:00Z">
         <w:r>
           <w:instrText>8</w:instrText>
         </w:r>
@@ -2358,12 +2441,12 @@
       <w:r>
         <w:instrText>]","plainCitation":"[</w:instrText>
       </w:r>
-      <w:del w:id="70" w:author="Kohwalter" w:date="2013-08-26T18:36:00Z">
+      <w:del w:id="82" w:author="Kohwalter" w:date="2013-08-26T18:36:00Z">
         <w:r>
           <w:delInstrText>11</w:delInstrText>
         </w:r>
       </w:del>
-      <w:ins w:id="71" w:author="Kohwalter" w:date="2013-08-26T18:36:00Z">
+      <w:ins w:id="83" w:author="Kohwalter" w:date="2013-08-26T18:36:00Z">
         <w:r>
           <w:instrText>8</w:instrText>
         </w:r>
@@ -2377,12 +2460,12 @@
       <w:r>
         <w:t>[</w:t>
       </w:r>
-      <w:del w:id="72" w:author="Kohwalter" w:date="2013-08-26T18:36:00Z">
+      <w:del w:id="84" w:author="Kohwalter" w:date="2013-08-26T18:36:00Z">
         <w:r>
           <w:delText>11</w:delText>
         </w:r>
       </w:del>
-      <w:ins w:id="73" w:author="Kohwalter" w:date="2013-08-26T18:36:00Z">
+      <w:ins w:id="85" w:author="Kohwalter" w:date="2013-08-26T18:36:00Z">
         <w:r>
           <w:t>8</w:t>
         </w:r>
@@ -2416,14 +2499,14 @@
           <w:sz w:val="24"/>
         </w:rPr>
       </w:pPr>
-      <w:bookmarkStart w:id="74" w:name="_Ref350269125"/>
+      <w:bookmarkStart w:id="86" w:name="_Ref350269125"/>
       <w:r>
         <w:rPr>
           <w:sz w:val="24"/>
         </w:rPr>
         <w:t>Provenance</w:t>
       </w:r>
-      <w:bookmarkEnd w:id="74"/>
+      <w:bookmarkEnd w:id="86"/>
     </w:p>
     <w:p>
       <w:pPr>
@@ -2447,12 +2530,12 @@
       <w:r>
         <w:instrText xml:space="preserve"> ADDIN ZOTERO_ITEM CSL_CITATION {"citationID":"1s56ehr1uv","properties":{"formattedCitation":"[</w:instrText>
       </w:r>
-      <w:del w:id="75" w:author="Kohwalter" w:date="2013-08-26T18:36:00Z">
+      <w:del w:id="87" w:author="Kohwalter" w:date="2013-08-26T18:36:00Z">
         <w:r>
           <w:delInstrText>12</w:delInstrText>
         </w:r>
       </w:del>
-      <w:ins w:id="76" w:author="Kohwalter" w:date="2013-08-26T18:36:00Z">
+      <w:ins w:id="88" w:author="Kohwalter" w:date="2013-08-26T18:36:00Z">
         <w:r>
           <w:instrText>9</w:instrText>
         </w:r>
@@ -2460,12 +2543,12 @@
       <w:r>
         <w:instrText>]","plainCitation":"[</w:instrText>
       </w:r>
-      <w:del w:id="77" w:author="Kohwalter" w:date="2013-08-26T18:36:00Z">
+      <w:del w:id="89" w:author="Kohwalter" w:date="2013-08-26T18:36:00Z">
         <w:r>
           <w:delInstrText>12</w:delInstrText>
         </w:r>
       </w:del>
-      <w:ins w:id="78" w:author="Kohwalter" w:date="2013-08-26T18:36:00Z">
+      <w:ins w:id="90" w:author="Kohwalter" w:date="2013-08-26T18:36:00Z">
         <w:r>
           <w:instrText>9</w:instrText>
         </w:r>
@@ -2473,12 +2556,12 @@
       <w:r>
         <w:instrText>]"},"citationItems":[{"id":77,"uris":["http://zotero.org/users/1122386/items/DM3VUTFM"],"uri":["http://zotero.org/users/1122386/items/DM3VUTFM"],"itemData":{"id":77,"type":"report","title":"Data Dictionary for Preservation Metadata","publisher":"Implementation Strategies (PREMIS)","publisher-place":"</w:instrText>
       </w:r>
-      <w:del w:id="79" w:author="Kohwalter" w:date="2013-08-26T18:36:00Z">
+      <w:del w:id="91" w:author="Kohwalter" w:date="2013-08-26T18:36:00Z">
         <w:r>
           <w:delInstrText>Preservation Metadata</w:delInstrText>
         </w:r>
       </w:del>
-      <w:ins w:id="80" w:author="Kohwalter" w:date="2013-08-26T18:36:00Z">
+      <w:ins w:id="92" w:author="Kohwalter" w:date="2013-08-26T18:36:00Z">
         <w:r>
           <w:instrText>OCLC Online Computer Library Center &amp; Research Libraries Group</w:instrText>
         </w:r>
@@ -2486,12 +2569,12 @@
       <w:r>
         <w:instrText>","page":"237","genre":"</w:instrText>
       </w:r>
-      <w:del w:id="81" w:author="Kohwalter" w:date="2013-08-26T18:36:00Z">
+      <w:del w:id="93" w:author="Kohwalter" w:date="2013-08-26T18:36:00Z">
         <w:r>
           <w:delInstrText>Technical</w:delInstrText>
         </w:r>
       </w:del>
-      <w:ins w:id="82" w:author="Kohwalter" w:date="2013-08-26T18:36:00Z">
+      <w:ins w:id="94" w:author="Kohwalter" w:date="2013-08-26T18:36:00Z">
         <w:r>
           <w:instrText>Final report</w:instrText>
         </w:r>
@@ -2499,12 +2582,12 @@
       <w:r>
         <w:instrText>","event-place":"</w:instrText>
       </w:r>
-      <w:del w:id="83" w:author="Kohwalter" w:date="2013-08-26T18:36:00Z">
+      <w:del w:id="95" w:author="Kohwalter" w:date="2013-08-26T18:36:00Z">
         <w:r>
           <w:delInstrText>Preservation Metadata","URL":"http://www.oclc.org/research/projects/ pmwg/premis-final.pdf","number":"Final Report of the PREMIS Working</w:delInstrText>
         </w:r>
       </w:del>
-      <w:ins w:id="84" w:author="Kohwalter" w:date="2013-08-26T18:36:00Z">
+      <w:ins w:id="96" w:author="Kohwalter" w:date="2013-08-26T18:36:00Z">
         <w:r>
           <w:instrText>OCLC Online Computer Library Center &amp; Research Libraries</w:instrText>
         </w:r>
@@ -2518,12 +2601,12 @@
       <w:r>
         <w:t>[</w:t>
       </w:r>
-      <w:del w:id="85" w:author="Kohwalter" w:date="2013-08-26T18:36:00Z">
+      <w:del w:id="97" w:author="Kohwalter" w:date="2013-08-26T18:36:00Z">
         <w:r>
           <w:delText>12</w:delText>
         </w:r>
       </w:del>
-      <w:ins w:id="86" w:author="Kohwalter" w:date="2013-08-26T18:36:00Z">
+      <w:ins w:id="98" w:author="Kohwalter" w:date="2013-08-26T18:36:00Z">
         <w:r>
           <w:t>9</w:t>
         </w:r>
@@ -2567,12 +2650,12 @@
       <w:r>
         <w:instrText xml:space="preserve"> ADDIN ZOTERO_ITEM CSL_CITATION {"citationID":"2q6quls357","properties":{"formattedCitation":"[</w:instrText>
       </w:r>
-      <w:del w:id="87" w:author="Kohwalter" w:date="2013-08-26T18:36:00Z">
+      <w:del w:id="99" w:author="Kohwalter" w:date="2013-08-26T18:36:00Z">
         <w:r>
           <w:delInstrText>13</w:delInstrText>
         </w:r>
       </w:del>
-      <w:ins w:id="88" w:author="Kohwalter" w:date="2013-08-26T18:36:00Z">
+      <w:ins w:id="100" w:author="Kohwalter" w:date="2013-08-26T18:36:00Z">
         <w:r>
           <w:instrText>10</w:instrText>
         </w:r>
@@ -2580,12 +2663,12 @@
       <w:r>
         <w:instrText>]","plainCitation":"[</w:instrText>
       </w:r>
-      <w:del w:id="89" w:author="Kohwalter" w:date="2013-08-26T18:36:00Z">
+      <w:del w:id="101" w:author="Kohwalter" w:date="2013-08-26T18:36:00Z">
         <w:r>
           <w:delInstrText>13</w:delInstrText>
         </w:r>
       </w:del>
-      <w:ins w:id="90" w:author="Kohwalter" w:date="2013-08-26T18:36:00Z">
+      <w:ins w:id="102" w:author="Kohwalter" w:date="2013-08-26T18:36:00Z">
         <w:r>
           <w:instrText>10</w:instrText>
         </w:r>
@@ -2599,12 +2682,12 @@
       <w:r>
         <w:t>[</w:t>
       </w:r>
-      <w:del w:id="91" w:author="Kohwalter" w:date="2013-08-26T18:36:00Z">
+      <w:del w:id="103" w:author="Kohwalter" w:date="2013-08-26T18:36:00Z">
         <w:r>
           <w:delText>13</w:delText>
         </w:r>
       </w:del>
-      <w:ins w:id="92" w:author="Kohwalter" w:date="2013-08-26T18:36:00Z">
+      <w:ins w:id="104" w:author="Kohwalter" w:date="2013-08-26T18:36:00Z">
         <w:r>
           <w:t>10</w:t>
         </w:r>
@@ -2633,12 +2716,12 @@
       <w:r>
         <w:instrText xml:space="preserve"> ADDIN ZOTERO_ITEM CSL_CITATION {"citationID":"riTykUD2","properties":{"formattedCitation":"[</w:instrText>
       </w:r>
-      <w:del w:id="93" w:author="Kohwalter" w:date="2013-08-26T18:36:00Z">
+      <w:del w:id="105" w:author="Kohwalter" w:date="2013-08-26T18:36:00Z">
         <w:r>
           <w:delInstrText>14</w:delInstrText>
         </w:r>
       </w:del>
-      <w:ins w:id="94" w:author="Kohwalter" w:date="2013-08-26T18:36:00Z">
+      <w:ins w:id="106" w:author="Kohwalter" w:date="2013-08-26T18:36:00Z">
         <w:r>
           <w:instrText>11</w:instrText>
         </w:r>
@@ -2646,12 +2729,12 @@
       <w:r>
         <w:instrText>]","plainCitation":"[</w:instrText>
       </w:r>
-      <w:del w:id="95" w:author="Kohwalter" w:date="2013-08-26T18:36:00Z">
+      <w:del w:id="107" w:author="Kohwalter" w:date="2013-08-26T18:36:00Z">
         <w:r>
           <w:delInstrText>14</w:delInstrText>
         </w:r>
       </w:del>
-      <w:ins w:id="96" w:author="Kohwalter" w:date="2013-08-26T18:36:00Z">
+      <w:ins w:id="108" w:author="Kohwalter" w:date="2013-08-26T18:36:00Z">
         <w:r>
           <w:instrText>11</w:instrText>
         </w:r>
@@ -2659,7 +2742,7 @@
       <w:r>
         <w:instrText>]"},"citationItems":[{"id":37,"uris":["http://zotero.org/users/1122386/items/4UM2NPVP"],"uri":["http://zotero.org/users/1122386/items/4UM2NPVP"],"itemData":{"id":37,"type":"article-journal","title":"The Open Provenance Model core specification (v1.1)","container-title":"</w:instrText>
       </w:r>
-      <w:del w:id="97" w:author="Kohwalter" w:date="2013-08-26T18:36:00Z">
+      <w:del w:id="109" w:author="Kohwalter" w:date="2013-08-26T18:36:00Z">
         <w:r>
           <w:delInstrText xml:space="preserve">In: </w:delInstrText>
         </w:r>
@@ -2667,12 +2750,12 @@
       <w:r>
         <w:instrText>Future Generation Computer Systems","page":"743-756","volume":"27","issue":"6","source":"CrossRef","DOI":"10.1016/j.future.2010.07.005","ISSN":"0167739X","author":[{"family":"Moreau","given":"Luc"},{"family":"Clifford","given":"Ben"},{"family":"Freire","given":"Juliana"},{"family":"Futrelle","given":"Joe"},{"family":"Gil","given":"Yolanda"},{"family":"Groth","given":"Paul"},{"family":"Kwasnikowska","given":"Natalia"},{"family":"Miles","given":"Simon"},{"family":"Missier","given":"Paolo"},{"family":"Myers","given":"Jim"},{"family":"Plale","given":"Beth"},{"family":"Simmhan","given":"Yogesh"},{"family":"Stephan","given":"Eric"},{"family":"den Bussche","given":"Jan Van"}],"issued":{"date-parts":[["2007</w:instrText>
       </w:r>
-      <w:del w:id="98" w:author="Kohwalter" w:date="2013-08-26T18:36:00Z">
+      <w:del w:id="110" w:author="Kohwalter" w:date="2013-08-26T18:36:00Z">
         <w:r>
           <w:delInstrText>"]]},"accessed":{"date-parts":[["2012",6,10]]}}}],"</w:delInstrText>
         </w:r>
       </w:del>
-      <w:ins w:id="99" w:author="Kohwalter" w:date="2013-08-26T18:36:00Z">
+      <w:ins w:id="111" w:author="Kohwalter" w:date="2013-08-26T18:36:00Z">
         <w:r>
           <w:instrText>"]]}}}],"</w:instrText>
         </w:r>
@@ -2686,12 +2769,12 @@
       <w:r>
         <w:t>[</w:t>
       </w:r>
-      <w:del w:id="100" w:author="Kohwalter" w:date="2013-08-26T18:36:00Z">
+      <w:del w:id="112" w:author="Kohwalter" w:date="2013-08-26T18:36:00Z">
         <w:r>
           <w:delText>14</w:delText>
         </w:r>
       </w:del>
-      <w:ins w:id="101" w:author="Kohwalter" w:date="2013-08-26T18:36:00Z">
+      <w:ins w:id="113" w:author="Kohwalter" w:date="2013-08-26T18:36:00Z">
         <w:r>
           <w:t>11</w:t>
         </w:r>
@@ -2741,12 +2824,12 @@
       <w:r>
         <w:instrText xml:space="preserve"> ADDIN ZOTERO_ITEM CSL_CITATION {"citationID":"1ofrb7aj33","properties":{"formattedCitation":"[</w:instrText>
       </w:r>
-      <w:del w:id="102" w:author="Kohwalter" w:date="2013-08-26T18:36:00Z">
+      <w:del w:id="114" w:author="Kohwalter" w:date="2013-08-26T18:36:00Z">
         <w:r>
           <w:delInstrText>15</w:delInstrText>
         </w:r>
       </w:del>
-      <w:ins w:id="103" w:author="Kohwalter" w:date="2013-08-26T18:36:00Z">
+      <w:ins w:id="115" w:author="Kohwalter" w:date="2013-08-26T18:36:00Z">
         <w:r>
           <w:instrText>12</w:instrText>
         </w:r>
@@ -2754,12 +2837,12 @@
       <w:r>
         <w:instrText>]","plainCitation":"[</w:instrText>
       </w:r>
-      <w:del w:id="104" w:author="Kohwalter" w:date="2013-08-26T18:36:00Z">
+      <w:del w:id="116" w:author="Kohwalter" w:date="2013-08-26T18:36:00Z">
         <w:r>
           <w:delInstrText>15</w:delInstrText>
         </w:r>
       </w:del>
-      <w:ins w:id="105" w:author="Kohwalter" w:date="2013-08-26T18:36:00Z">
+      <w:ins w:id="117" w:author="Kohwalter" w:date="2013-08-26T18:36:00Z">
         <w:r>
           <w:instrText>12</w:instrText>
         </w:r>
@@ -2773,12 +2856,12 @@
       <w:r>
         <w:t>[</w:t>
       </w:r>
-      <w:del w:id="106" w:author="Kohwalter" w:date="2013-08-26T18:36:00Z">
+      <w:del w:id="118" w:author="Kohwalter" w:date="2013-08-26T18:36:00Z">
         <w:r>
           <w:delText>15</w:delText>
         </w:r>
       </w:del>
-      <w:ins w:id="107" w:author="Kohwalter" w:date="2013-08-26T18:36:00Z">
+      <w:ins w:id="119" w:author="Kohwalter" w:date="2013-08-26T18:36:00Z">
         <w:r>
           <w:t>12</w:t>
         </w:r>
@@ -2804,12 +2887,12 @@
       <w:r>
         <w:instrText xml:space="preserve"> ADDIN ZOTERO_ITEM CSL_CITATION {"citationID":"pB4M6q5L","properties":{"formattedCitation":"[</w:instrText>
       </w:r>
-      <w:del w:id="108" w:author="Kohwalter" w:date="2013-08-26T18:36:00Z">
+      <w:del w:id="120" w:author="Kohwalter" w:date="2013-08-26T18:36:00Z">
         <w:r>
           <w:delInstrText>16</w:delInstrText>
         </w:r>
       </w:del>
-      <w:ins w:id="109" w:author="Kohwalter" w:date="2013-08-26T18:36:00Z">
+      <w:ins w:id="121" w:author="Kohwalter" w:date="2013-08-26T18:36:00Z">
         <w:r>
           <w:instrText>13</w:instrText>
         </w:r>
@@ -2817,12 +2900,12 @@
       <w:r>
         <w:instrText>]","plainCitation":"[</w:instrText>
       </w:r>
-      <w:del w:id="110" w:author="Kohwalter" w:date="2013-08-26T18:36:00Z">
+      <w:del w:id="122" w:author="Kohwalter" w:date="2013-08-26T18:36:00Z">
         <w:r>
           <w:delInstrText>16</w:delInstrText>
         </w:r>
       </w:del>
-      <w:ins w:id="111" w:author="Kohwalter" w:date="2013-08-26T18:36:00Z">
+      <w:ins w:id="123" w:author="Kohwalter" w:date="2013-08-26T18:36:00Z">
         <w:r>
           <w:instrText>13</w:instrText>
         </w:r>
@@ -2830,12 +2913,12 @@
       <w:r>
         <w:instrText>]"},"citationItems":[{"id":76,"uris":["http://zotero.org/users/1122386/items/K8JAIXTU"],"uri":["http://zotero.org/users/1122386/items/K8JAIXTU"],"itemData":{"id":76,"type":"webpage","title":"PROV-DM: The PROV Data Model","URL":"http://www.w3.org/TR/prov-dm/","note":"Working Draft","shortTitle":"PROV-DM","language":"English","author":[{"family":"Moreau","given":"Luc"},{"family":"Missier","given":"Paolo"}],"issued":{"date-parts":[["2010</w:instrText>
       </w:r>
-      <w:del w:id="112" w:author="Kohwalter" w:date="2013-08-26T18:36:00Z">
+      <w:del w:id="124" w:author="Kohwalter" w:date="2013-08-26T18:36:00Z">
         <w:r>
           <w:delInstrText>"]]}}}],"</w:delInstrText>
         </w:r>
       </w:del>
-      <w:ins w:id="113" w:author="Kohwalter" w:date="2013-08-26T18:36:00Z">
+      <w:ins w:id="125" w:author="Kohwalter" w:date="2013-08-26T18:36:00Z">
         <w:r>
           <w:instrText>"]]},"accessed":{"date-parts":[["2013",3,21]]}}}],"</w:instrText>
         </w:r>
@@ -2849,12 +2932,12 @@
       <w:r>
         <w:t>[</w:t>
       </w:r>
-      <w:del w:id="114" w:author="Kohwalter" w:date="2013-08-26T18:36:00Z">
+      <w:del w:id="126" w:author="Kohwalter" w:date="2013-08-26T18:36:00Z">
         <w:r>
           <w:delText>16</w:delText>
         </w:r>
       </w:del>
-      <w:ins w:id="115" w:author="Kohwalter" w:date="2013-08-26T18:36:00Z">
+      <w:ins w:id="127" w:author="Kohwalter" w:date="2013-08-26T18:36:00Z">
         <w:r>
           <w:t>13</w:t>
         </w:r>
@@ -2879,7 +2962,7 @@
       <w:pPr>
         <w:ind w:firstLine="216"/>
         <w:rPr>
-          <w:del w:id="116" w:author="Kohwalter" w:date="2013-08-26T18:36:00Z"/>
+          <w:del w:id="128" w:author="Kohwalter" w:date="2013-08-26T18:36:00Z"/>
         </w:rPr>
       </w:pPr>
       <w:r>
@@ -2903,12 +2986,12 @@
       <w:r>
         <w:instrText xml:space="preserve"> ADDIN ZOTERO_ITEM CSL_CITATION {"citationID":"bMe3vmIt","properties":{"formattedCitation":"[</w:instrText>
       </w:r>
-      <w:del w:id="117" w:author="Kohwalter" w:date="2013-08-26T18:36:00Z">
+      <w:del w:id="129" w:author="Kohwalter" w:date="2013-08-26T18:36:00Z">
         <w:r>
           <w:delInstrText>14</w:delInstrText>
         </w:r>
       </w:del>
-      <w:ins w:id="118" w:author="Kohwalter" w:date="2013-08-26T18:36:00Z">
+      <w:ins w:id="130" w:author="Kohwalter" w:date="2013-08-26T18:36:00Z">
         <w:r>
           <w:instrText>11</w:instrText>
         </w:r>
@@ -2916,12 +2999,12 @@
       <w:r>
         <w:instrText>]","plainCitation":"[</w:instrText>
       </w:r>
-      <w:del w:id="119" w:author="Kohwalter" w:date="2013-08-26T18:36:00Z">
+      <w:del w:id="131" w:author="Kohwalter" w:date="2013-08-26T18:36:00Z">
         <w:r>
           <w:delInstrText>14</w:delInstrText>
         </w:r>
       </w:del>
-      <w:ins w:id="120" w:author="Kohwalter" w:date="2013-08-26T18:36:00Z">
+      <w:ins w:id="132" w:author="Kohwalter" w:date="2013-08-26T18:36:00Z">
         <w:r>
           <w:instrText>11</w:instrText>
         </w:r>
@@ -2929,7 +3012,7 @@
       <w:r>
         <w:instrText>]"},"citationItems":[{"id":37,"uris":["http://zotero.org/users/1122386/items/4UM2NPVP"],"uri":["http://zotero.org/users/1122386/items/4UM2NPVP"],"itemData":{"id":37,"type":"article-journal","title":"The Open Provenance Model core specification (v1.1)","container-title":"</w:instrText>
       </w:r>
-      <w:del w:id="121" w:author="Kohwalter" w:date="2013-08-26T18:36:00Z">
+      <w:del w:id="133" w:author="Kohwalter" w:date="2013-08-26T18:36:00Z">
         <w:r>
           <w:delInstrText xml:space="preserve">In: </w:delInstrText>
         </w:r>
@@ -2937,12 +3020,12 @@
       <w:r>
         <w:instrText>Future Generation Computer Systems","page":"743-756","volume":"27","issue":"6","source":"CrossRef","DOI":"10.1016/j.future.2010.07.005","ISSN":"0167739X","author":[{"family":"Moreau","given":"Luc"},{"family":"Clifford","given":"Ben"},{"family":"Freire","given":"Juliana"},{"family":"Futrelle","given":"Joe"},{"family":"Gil","given":"Yolanda"},{"family":"Groth","given":"Paul"},{"family":"Kwasnikowska","given":"Natalia"},{"family":"Miles","given":"Simon"},{"family":"Missier","given":"Paolo"},{"family":"Myers","given":"Jim"},{"family":"Plale","given":"Beth"},{"family":"Simmhan","given":"Yogesh"},{"family":"Stephan","given":"Eric"},{"family":"den Bussche","given":"Jan Van"}],"issued":{"date-parts":[["2007</w:instrText>
       </w:r>
-      <w:del w:id="122" w:author="Kohwalter" w:date="2013-08-26T18:36:00Z">
+      <w:del w:id="134" w:author="Kohwalter" w:date="2013-08-26T18:36:00Z">
         <w:r>
           <w:delInstrText>"]]},"accessed":{"date-parts":[["2012",6,10]]}},"</w:delInstrText>
         </w:r>
       </w:del>
-      <w:ins w:id="123" w:author="Kohwalter" w:date="2013-08-26T18:36:00Z">
+      <w:ins w:id="135" w:author="Kohwalter" w:date="2013-08-26T18:36:00Z">
         <w:r>
           <w:instrText>"]]}},"</w:instrText>
         </w:r>
@@ -2956,12 +3039,12 @@
       <w:r>
         <w:t>[</w:t>
       </w:r>
-      <w:del w:id="124" w:author="Kohwalter" w:date="2013-08-26T18:36:00Z">
+      <w:del w:id="136" w:author="Kohwalter" w:date="2013-08-26T18:36:00Z">
         <w:r>
           <w:delText>14</w:delText>
         </w:r>
       </w:del>
-      <w:ins w:id="125" w:author="Kohwalter" w:date="2013-08-26T18:36:00Z">
+      <w:ins w:id="137" w:author="Kohwalter" w:date="2013-08-26T18:36:00Z">
         <w:r>
           <w:t>11</w:t>
         </w:r>
@@ -2975,7 +3058,7 @@
       <w:r>
         <w:t>, a provenance graph is the record of a past or current execution, and not a description of something that could happen in the future.</w:t>
       </w:r>
-      <w:del w:id="126" w:author="Kohwalter" w:date="2013-08-26T18:36:00Z">
+      <w:del w:id="138" w:author="Kohwalter" w:date="2013-08-26T18:36:00Z">
         <w:r>
           <w:delText xml:space="preserve"> </w:delText>
         </w:r>
@@ -2984,10 +3067,10 @@
     <w:p>
       <w:pPr>
         <w:rPr>
-          <w:del w:id="127" w:author="Kohwalter" w:date="2013-08-26T18:36:00Z"/>
-        </w:rPr>
-      </w:pPr>
-      <w:del w:id="128" w:author="Kohwalter" w:date="2013-08-26T18:36:00Z">
+          <w:del w:id="139" w:author="Kohwalter" w:date="2013-08-26T18:36:00Z"/>
+        </w:rPr>
+      </w:pPr>
+      <w:del w:id="140" w:author="Kohwalter" w:date="2013-08-26T18:36:00Z">
         <w:r>
           <w:delText xml:space="preserve">The provenance graph is composed of </w:delText>
         </w:r>
@@ -3216,7 +3299,7 @@
       </w:del>
     </w:p>
     <w:p>
-      <w:del w:id="129" w:author="Kohwalter" w:date="2013-08-26T18:36:00Z">
+      <w:del w:id="141" w:author="Kohwalter" w:date="2013-08-26T18:36:00Z">
         <w:r>
           <w:delText xml:space="preserve">Finally, </w:delText>
         </w:r>
@@ -3278,8 +3361,8 @@
       <w:r>
         <w:t xml:space="preserve">. </w:t>
       </w:r>
-      <w:bookmarkStart w:id="130" w:name="_Ref350442803"/>
-      <w:del w:id="131" w:author="Kohwalter" w:date="2013-08-26T18:36:00Z">
+      <w:bookmarkStart w:id="142" w:name="_Ref350442803"/>
+      <w:del w:id="143" w:author="Kohwalter" w:date="2013-08-26T18:36:00Z">
         <w:r>
           <w:delText xml:space="preserve">When users want to find out the causes of an </w:delText>
         </w:r>
@@ -3358,7 +3441,7 @@
           <w:sz w:val="24"/>
         </w:rPr>
       </w:pPr>
-      <w:bookmarkStart w:id="132" w:name="_Ref350608012"/>
+      <w:bookmarkStart w:id="144" w:name="_Ref350608012"/>
       <w:r>
         <w:rPr>
           <w:sz w:val="24"/>
@@ -3377,8 +3460,8 @@
         </w:rPr>
         <w:t>in Games</w:t>
       </w:r>
-      <w:bookmarkEnd w:id="130"/>
-      <w:bookmarkEnd w:id="132"/>
+      <w:bookmarkEnd w:id="142"/>
+      <w:bookmarkEnd w:id="144"/>
     </w:p>
     <w:p>
       <w:pPr>
@@ -3877,14 +3960,14 @@
       <w:pPr>
         <w:pStyle w:val="figurecaption0"/>
         <w:framePr w:hSpace="187" w:wrap="around" w:hAnchor="text" w:yAlign="bottom"/>
-        <w:pPrChange w:id="133" w:author="Kohwalter" w:date="2013-08-26T18:36:00Z">
+        <w:pPrChange w:id="145" w:author="Kohwalter" w:date="2013-08-26T18:36:00Z">
           <w:pPr>
             <w:pStyle w:val="figurecaption0"/>
             <w:framePr w:hSpace="187" w:wrap="around" w:hAnchor="text" w:yAlign="top"/>
           </w:pPr>
         </w:pPrChange>
       </w:pPr>
-      <w:bookmarkStart w:id="134" w:name="_Ref362888898"/>
+      <w:bookmarkStart w:id="146" w:name="_Ref362888898"/>
       <w:proofErr w:type="gramStart"/>
       <w:r>
         <w:rPr>
@@ -3900,246 +3983,272 @@
         <w:t xml:space="preserve"> </w:t>
       </w:r>
       <w:fldSimple w:instr=" SEQ &quot;Figure&quot; \* MERGEFORMAT ">
+        <w:ins w:id="147" w:author="Kohwalter" w:date="2013-08-31T09:43:00Z">
+          <w:r>
+            <w:rPr>
+              <w:b/>
+              <w:noProof/>
+              <w:rPrChange w:id="148" w:author="Kohwalter" w:date="2013-08-31T09:43:00Z">
+                <w:rPr/>
+              </w:rPrChange>
+            </w:rPr>
+            <w:t>1</w:t>
+          </w:r>
+        </w:ins>
+        <w:del w:id="149" w:author="Kohwalter" w:date="2013-08-31T09:43:00Z">
+          <w:r>
+            <w:rPr>
+              <w:b/>
+              <w:noProof/>
+            </w:rPr>
+            <w:delText>1</w:delText>
+          </w:r>
+        </w:del>
+      </w:fldSimple>
+      <w:bookmarkEnd w:id="146"/>
+      <w:r>
+        <w:rPr>
+          <w:b/>
+        </w:rPr>
+        <w:t>.</w:t>
+      </w:r>
+      <w:r>
+        <w:t xml:space="preserve"> </w:t>
+      </w:r>
+      <w:r>
+        <w:t>Data</w:t>
+      </w:r>
+      <w:r>
+        <w:t xml:space="preserve"> model diagram. Gray classes represent </w:t>
+      </w:r>
+      <w:r>
+        <w:t xml:space="preserve">generic </w:t>
+      </w:r>
+      <w:r>
+        <w:t>provenance classes.</w:t>
+      </w:r>
+    </w:p>
+    <w:p>
+      <w:r>
+        <w:t xml:space="preserve">Each NPC in the game </w:t>
+      </w:r>
+      <w:r>
+        <w:t xml:space="preserve">should explicitly model its </w:t>
+      </w:r>
+      <w:r>
+        <w:t xml:space="preserve">behavior in order to generate and control </w:t>
+      </w:r>
+      <w:r>
+        <w:t>its</w:t>
+      </w:r>
+      <w:r>
+        <w:t xml:space="preserve"> </w:t>
+      </w:r>
+      <w:r>
+        <w:t>actions, providing an array of behavior possibilities. For example, d</w:t>
+      </w:r>
+      <w:r>
+        <w:t>e</w:t>
+      </w:r>
+      <w:r>
+        <w:t>cision trees</w:t>
+      </w:r>
+      <w:r>
+        <w:t xml:space="preserve"> </w:t>
+      </w:r>
+      <w:r>
+        <w:fldChar w:fldCharType="begin"/>
+      </w:r>
+      <w:r>
+        <w:instrText xml:space="preserve"> ADDIN ZOTERO_ITEM CSL_CITATION {"citationID":"110f6k5t8a","properties":{"formattedCitation":"[</w:instrText>
+      </w:r>
+      <w:del w:id="150" w:author="Kohwalter" w:date="2013-08-26T18:36:00Z">
+        <w:r>
+          <w:delInstrText>17</w:delInstrText>
+        </w:r>
+      </w:del>
+      <w:ins w:id="151" w:author="Kohwalter" w:date="2013-08-26T18:36:00Z">
+        <w:r>
+          <w:instrText>14</w:instrText>
+        </w:r>
+      </w:ins>
+      <w:r>
+        <w:instrText>]","plainCitation":"[</w:instrText>
+      </w:r>
+      <w:del w:id="152" w:author="Kohwalter" w:date="2013-08-26T18:36:00Z">
+        <w:r>
+          <w:delInstrText>17</w:delInstrText>
+        </w:r>
+      </w:del>
+      <w:ins w:id="153" w:author="Kohwalter" w:date="2013-08-26T18:36:00Z">
+        <w:r>
+          <w:instrText>14</w:instrText>
+        </w:r>
+      </w:ins>
+      <w:r>
+        <w:instrText>]"},"citationItems":[{"id":19,"uris":["http://zotero.org/users/1122386/items/FQF5U6TA"],"uri":["http://zotero.org/users/1122386/items/FQF5U6TA"],"itemData":{"id":19,"type":"article-journal","title":"Decision Trees and Diagrams","container-title":"</w:instrText>
+      </w:r>
+      <w:del w:id="154" w:author="Kohwalter" w:date="2013-08-26T18:36:00Z">
+        <w:r>
+          <w:delInstrText xml:space="preserve">In: </w:delInstrText>
+        </w:r>
+      </w:del>
+      <w:r>
+        <w:instrText>ACM Computing Surveys (CSUR)","page":"593-623","volume":"14","issue":"4","DOI":"10.1145/356893.356898","author":[{"family":"Moret","given":"Bernard"}],"issued":{"date-parts":[["1982</w:instrText>
+      </w:r>
+      <w:del w:id="155" w:author="Kohwalter" w:date="2013-08-26T18:36:00Z">
+        <w:r>
+          <w:delInstrText>",12]]}}}],"</w:delInstrText>
+        </w:r>
+      </w:del>
+      <w:ins w:id="156" w:author="Kohwalter" w:date="2013-08-26T18:36:00Z">
+        <w:r>
+          <w:instrText>"]]}}}],"</w:instrText>
+        </w:r>
+      </w:ins>
+      <w:r>
+        <w:instrText xml:space="preserve">schema":"https://github.com/citation-style-language/schema/raw/master/csl-citation.json"} </w:instrText>
+      </w:r>
+      <w:r>
+        <w:fldChar w:fldCharType="separate"/>
+      </w:r>
+      <w:r>
+        <w:t>[</w:t>
+      </w:r>
+      <w:del w:id="157" w:author="Kohwalter" w:date="2013-08-26T18:36:00Z">
+        <w:r>
+          <w:delText>17</w:delText>
+        </w:r>
+      </w:del>
+      <w:ins w:id="158" w:author="Kohwalter" w:date="2013-08-26T18:36:00Z">
+        <w:r>
+          <w:t>14</w:t>
+        </w:r>
+      </w:ins>
+      <w:r>
+        <w:t>]</w:t>
+      </w:r>
+      <w:r>
+        <w:fldChar w:fldCharType="end"/>
+      </w:r>
+      <w:r>
+        <w:t xml:space="preserve"> </w:t>
+      </w:r>
+      <w:r>
+        <w:t xml:space="preserve">can be used </w:t>
+      </w:r>
+      <w:r>
+        <w:t xml:space="preserve">to </w:t>
+      </w:r>
+      <w:r>
+        <w:t xml:space="preserve">model </w:t>
+      </w:r>
+      <w:r>
+        <w:t xml:space="preserve">the NPC’s behaviors. </w:t>
+      </w:r>
+      <w:r>
+        <w:t xml:space="preserve">With this explicit model, </w:t>
+      </w:r>
+      <w:r>
+        <w:t>a behavior controller can</w:t>
+      </w:r>
+      <w:r>
+        <w:t xml:space="preserve"> </w:t>
+      </w:r>
+      <w:r>
+        <w:t>register</w:t>
+      </w:r>
+      <w:r>
+        <w:t xml:space="preserve"> information</w:t>
+      </w:r>
+      <w:r>
+        <w:t xml:space="preserve"> </w:t>
+      </w:r>
+      <w:r>
+        <w:t xml:space="preserve">about the action </w:t>
+      </w:r>
+      <w:r>
+        <w:t xml:space="preserve">when </w:t>
+      </w:r>
+      <w:r>
+        <w:t>it</w:t>
+      </w:r>
+      <w:r>
+        <w:t xml:space="preserve"> is </w:t>
+      </w:r>
+      <w:r>
+        <w:t>ex</w:t>
+      </w:r>
+      <w:r>
+        <w:t>e</w:t>
+      </w:r>
+      <w:r>
+        <w:t>cuted.</w:t>
+      </w:r>
+      <w:r>
+        <w:t xml:space="preserve"> </w:t>
+      </w:r>
+      <w:r>
+        <w:t>Actions can be represented by a series of attributes that provide a description and the context of the action, allowing the creation of a provenance graph. As illu</w:t>
+      </w:r>
+      <w:r>
+        <w:t>s</w:t>
+      </w:r>
+      <w:r>
+        <w:t>trated by</w:t>
+      </w:r>
+      <w:r>
+        <w:t xml:space="preserve"> </w:t>
+      </w:r>
+      <w:r>
+        <w:fldChar w:fldCharType="begin"/>
+      </w:r>
+      <w:r>
+        <w:instrText xml:space="preserve"> REF _</w:instrText>
+      </w:r>
+      <w:del w:id="159" w:author="Kohwalter" w:date="2013-08-26T18:36:00Z">
+        <w:r>
+          <w:delInstrText>Ref357175827</w:delInstrText>
+        </w:r>
+      </w:del>
+      <w:ins w:id="160" w:author="Kohwalter" w:date="2013-08-26T18:36:00Z">
+        <w:r>
+          <w:instrText>Ref362888898</w:instrText>
+        </w:r>
+      </w:ins>
+      <w:r>
+        <w:instrText xml:space="preserve"> \h </w:instrText>
+      </w:r>
+      <w:r>
+        <w:fldChar w:fldCharType="separate"/>
+      </w:r>
+      <w:ins w:id="161" w:author="Kohwalter" w:date="2013-08-31T09:43:00Z">
+        <w:r>
+          <w:rPr>
+            <w:b/>
+          </w:rPr>
+          <w:t xml:space="preserve">Fig. </w:t>
+        </w:r>
         <w:r>
           <w:rPr>
             <w:b/>
             <w:noProof/>
+            <w:rPrChange w:id="162" w:author="Kohwalter" w:date="2013-08-31T09:43:00Z">
+              <w:rPr/>
+            </w:rPrChange>
           </w:rPr>
           <w:t>1</w:t>
         </w:r>
-      </w:fldSimple>
-      <w:bookmarkEnd w:id="134"/>
-      <w:r>
-        <w:rPr>
-          <w:b/>
-        </w:rPr>
-        <w:t>.</w:t>
-      </w:r>
-      <w:r>
-        <w:t xml:space="preserve"> </w:t>
-      </w:r>
-      <w:r>
-        <w:t>Data</w:t>
-      </w:r>
-      <w:r>
-        <w:t xml:space="preserve"> model diagram. Gray classes represent </w:t>
-      </w:r>
-      <w:r>
-        <w:t xml:space="preserve">generic </w:t>
-      </w:r>
-      <w:r>
-        <w:t>provenance classes.</w:t>
-      </w:r>
-    </w:p>
-    <w:p>
-      <w:r>
-        <w:t xml:space="preserve">Each NPC in the game </w:t>
-      </w:r>
-      <w:r>
-        <w:t xml:space="preserve">should explicitly model its </w:t>
-      </w:r>
-      <w:r>
-        <w:t xml:space="preserve">behavior in order to generate and control </w:t>
-      </w:r>
-      <w:r>
-        <w:t>its</w:t>
-      </w:r>
-      <w:r>
-        <w:t xml:space="preserve"> </w:t>
-      </w:r>
-      <w:r>
-        <w:t>actions, providing an array of behavior possibilities. For example, d</w:t>
-      </w:r>
-      <w:r>
-        <w:t>e</w:t>
-      </w:r>
-      <w:r>
-        <w:t>cision trees</w:t>
-      </w:r>
-      <w:r>
-        <w:t xml:space="preserve"> </w:t>
-      </w:r>
-      <w:r>
-        <w:fldChar w:fldCharType="begin"/>
-      </w:r>
-      <w:r>
-        <w:instrText xml:space="preserve"> ADDIN ZOTERO_ITEM CSL_CITATION {"citationID":"110f6k5t8a","properties":{"formattedCitation":"[</w:instrText>
-      </w:r>
-      <w:del w:id="135" w:author="Kohwalter" w:date="2013-08-26T18:36:00Z">
-        <w:r>
-          <w:delInstrText>17</w:delInstrText>
-        </w:r>
-      </w:del>
-      <w:ins w:id="136" w:author="Kohwalter" w:date="2013-08-26T18:36:00Z">
-        <w:r>
-          <w:instrText>14</w:instrText>
-        </w:r>
       </w:ins>
-      <w:r>
-        <w:instrText>]","plainCitation":"[</w:instrText>
-      </w:r>
-      <w:del w:id="137" w:author="Kohwalter" w:date="2013-08-26T18:36:00Z">
-        <w:r>
-          <w:delInstrText>17</w:delInstrText>
-        </w:r>
-      </w:del>
-      <w:ins w:id="138" w:author="Kohwalter" w:date="2013-08-26T18:36:00Z">
-        <w:r>
-          <w:instrText>14</w:instrText>
-        </w:r>
-      </w:ins>
-      <w:r>
-        <w:instrText>]"},"citationItems":[{"id":19,"uris":["http://zotero.org/users/1122386/items/FQF5U6TA"],"uri":["http://zotero.org/users/1122386/items/FQF5U6TA"],"itemData":{"id":19,"type":"article-journal","title":"Decision Trees and Diagrams","container-title":"</w:instrText>
-      </w:r>
-      <w:del w:id="139" w:author="Kohwalter" w:date="2013-08-26T18:36:00Z">
-        <w:r>
-          <w:delInstrText xml:space="preserve">In: </w:delInstrText>
-        </w:r>
-      </w:del>
-      <w:r>
-        <w:instrText>ACM Computing Surveys (CSUR)","page":"593-623","volume":"14","issue":"4","DOI":"10.1145/356893.356898","author":[{"family":"Moret","given":"Bernard"}],"issued":{"date-parts":[["1982</w:instrText>
-      </w:r>
-      <w:del w:id="140" w:author="Kohwalter" w:date="2013-08-26T18:36:00Z">
-        <w:r>
-          <w:delInstrText>",12]]}}}],"</w:delInstrText>
-        </w:r>
-      </w:del>
-      <w:ins w:id="141" w:author="Kohwalter" w:date="2013-08-26T18:36:00Z">
-        <w:r>
-          <w:instrText>"]]}}}],"</w:instrText>
-        </w:r>
-      </w:ins>
-      <w:r>
-        <w:instrText xml:space="preserve">schema":"https://github.com/citation-style-language/schema/raw/master/csl-citation.json"} </w:instrText>
-      </w:r>
-      <w:r>
-        <w:fldChar w:fldCharType="separate"/>
-      </w:r>
-      <w:r>
-        <w:t>[</w:t>
-      </w:r>
-      <w:del w:id="142" w:author="Kohwalter" w:date="2013-08-26T18:36:00Z">
-        <w:r>
-          <w:delText>17</w:delText>
-        </w:r>
-      </w:del>
-      <w:ins w:id="143" w:author="Kohwalter" w:date="2013-08-26T18:36:00Z">
-        <w:r>
-          <w:t>14</w:t>
-        </w:r>
-      </w:ins>
-      <w:r>
-        <w:t>]</w:t>
-      </w:r>
-      <w:r>
-        <w:fldChar w:fldCharType="end"/>
-      </w:r>
-      <w:r>
-        <w:t xml:space="preserve"> </w:t>
-      </w:r>
-      <w:r>
-        <w:t xml:space="preserve">can be used </w:t>
-      </w:r>
-      <w:r>
-        <w:t xml:space="preserve">to </w:t>
-      </w:r>
-      <w:r>
-        <w:t xml:space="preserve">model </w:t>
-      </w:r>
-      <w:r>
-        <w:t xml:space="preserve">the NPC’s behaviors. </w:t>
-      </w:r>
-      <w:r>
-        <w:t xml:space="preserve">With this explicit model, </w:t>
-      </w:r>
-      <w:r>
-        <w:t>a behavior controller can</w:t>
-      </w:r>
-      <w:r>
-        <w:t xml:space="preserve"> </w:t>
-      </w:r>
-      <w:r>
-        <w:t>register</w:t>
-      </w:r>
-      <w:r>
-        <w:t xml:space="preserve"> information</w:t>
-      </w:r>
-      <w:r>
-        <w:t xml:space="preserve"> </w:t>
-      </w:r>
-      <w:r>
-        <w:t xml:space="preserve">about the action </w:t>
-      </w:r>
-      <w:r>
-        <w:t xml:space="preserve">when </w:t>
-      </w:r>
-      <w:r>
-        <w:t>it</w:t>
-      </w:r>
-      <w:r>
-        <w:t xml:space="preserve"> is </w:t>
-      </w:r>
-      <w:r>
-        <w:t>ex</w:t>
-      </w:r>
-      <w:r>
-        <w:t>e</w:t>
-      </w:r>
-      <w:r>
-        <w:t>cuted.</w:t>
-      </w:r>
-      <w:r>
-        <w:t xml:space="preserve"> </w:t>
-      </w:r>
-      <w:r>
-        <w:t>Actions can be represented by a series of attributes that provide a description and the context of the action, allowing the creation of a provenance graph. As illu</w:t>
-      </w:r>
-      <w:r>
-        <w:t>s</w:t>
-      </w:r>
-      <w:r>
-        <w:t>trated by</w:t>
-      </w:r>
-      <w:r>
-        <w:t xml:space="preserve"> </w:t>
-      </w:r>
-      <w:r>
-        <w:fldChar w:fldCharType="begin"/>
-      </w:r>
-      <w:r>
-        <w:instrText xml:space="preserve"> REF _</w:instrText>
-      </w:r>
-      <w:del w:id="144" w:author="Kohwalter" w:date="2013-08-26T18:36:00Z">
-        <w:r>
-          <w:delInstrText>Ref357175827</w:delInstrText>
-        </w:r>
-      </w:del>
-      <w:ins w:id="145" w:author="Kohwalter" w:date="2013-08-26T18:36:00Z">
-        <w:r>
-          <w:instrText>Ref362888898</w:instrText>
-        </w:r>
-      </w:ins>
-      <w:r>
-        <w:instrText xml:space="preserve"> \h </w:instrText>
-      </w:r>
-      <w:r>
-        <w:fldChar w:fldCharType="separate"/>
-      </w:r>
-      <w:ins w:id="146" w:author="Kohwalter" w:date="2013-08-26T18:36:00Z">
+      <w:del w:id="163" w:author="Kohwalter" w:date="2013-08-31T09:43:00Z">
         <w:r>
           <w:rPr>
             <w:b/>
-          </w:rPr>
-          <w:t xml:space="preserve">Fig. </w:t>
-        </w:r>
-      </w:ins>
-      <w:r>
-        <w:rPr>
-          <w:b/>
-          <w:noProof/>
-        </w:rPr>
-        <w:t>1</w:t>
-      </w:r>
+            <w:noProof/>
+          </w:rPr>
+          <w:delText>1</w:delText>
+        </w:r>
+      </w:del>
       <w:r>
         <w:fldChar w:fldCharType="end"/>
       </w:r>
@@ -4186,17 +4295,17 @@
         <w:ind w:firstLine="0"/>
         <w:jc w:val="center"/>
         <w:rPr>
-          <w:del w:id="147" w:author="Kohwalter" w:date="2013-08-26T18:36:00Z"/>
+          <w:del w:id="164" w:author="Kohwalter" w:date="2013-08-26T18:36:00Z"/>
         </w:rPr>
       </w:pPr>
     </w:p>
     <w:p>
       <w:pPr>
         <w:rPr>
-          <w:del w:id="148" w:author="Kohwalter" w:date="2013-08-26T18:36:00Z"/>
-        </w:rPr>
-      </w:pPr>
-      <w:del w:id="149" w:author="Kohwalter" w:date="2013-08-26T18:36:00Z">
+          <w:del w:id="165" w:author="Kohwalter" w:date="2013-08-26T18:36:00Z"/>
+        </w:rPr>
+      </w:pPr>
+      <w:del w:id="166" w:author="Kohwalter" w:date="2013-08-26T18:36:00Z">
         <w:r>
           <w:delText xml:space="preserve">For example, </w:delText>
         </w:r>
@@ -4329,7 +4438,7 @@
         </w:rPr>
         <w:t xml:space="preserve">game </w:t>
       </w:r>
-      <w:del w:id="150" w:author="Kohwalter" w:date="2013-08-26T18:36:00Z">
+      <w:del w:id="167" w:author="Kohwalter" w:date="2013-08-26T18:36:00Z">
         <w:r>
           <w:rPr>
             <w:i/>
@@ -4337,7 +4446,7 @@
           <w:delText>flow</w:delText>
         </w:r>
       </w:del>
-      <w:ins w:id="151" w:author="Kohwalter" w:date="2013-08-26T18:36:00Z">
+      <w:ins w:id="168" w:author="Kohwalter" w:date="2013-08-26T18:36:00Z">
         <w:r>
           <w:rPr>
             <w:i/>
@@ -4425,14 +4534,14 @@
           <w:sz w:val="24"/>
         </w:rPr>
       </w:pPr>
-      <w:bookmarkStart w:id="152" w:name="_Ref350269138"/>
+      <w:bookmarkStart w:id="169" w:name="_Ref350269138"/>
       <w:r>
         <w:rPr>
           <w:sz w:val="24"/>
         </w:rPr>
         <w:t xml:space="preserve">Provenance </w:t>
       </w:r>
-      <w:bookmarkEnd w:id="152"/>
+      <w:bookmarkEnd w:id="169"/>
       <w:r>
         <w:rPr>
           <w:sz w:val="24"/>
@@ -4500,12 +4609,12 @@
       <w:r>
         <w:t xml:space="preserve"> (Provenance </w:t>
       </w:r>
-      <w:del w:id="153" w:author="Kohwalter" w:date="2013-08-26T18:36:00Z">
+      <w:del w:id="170" w:author="Kohwalter" w:date="2013-08-26T18:36:00Z">
         <w:r>
           <w:delText>Flow</w:delText>
         </w:r>
       </w:del>
-      <w:ins w:id="154" w:author="Kohwalter" w:date="2013-08-26T18:36:00Z">
+      <w:ins w:id="171" w:author="Kohwalter" w:date="2013-08-26T18:36:00Z">
         <w:r>
           <w:t>Flux</w:t>
         </w:r>
@@ -4525,12 +4634,12 @@
       <w:r>
         <w:instrText xml:space="preserve"> ADDIN ZOTERO_ITEM CSL_CITATION {"citationID":"o45nhs8aa","properties":{"formattedCitation":"[</w:instrText>
       </w:r>
-      <w:del w:id="155" w:author="Kohwalter" w:date="2013-08-26T18:36:00Z">
+      <w:del w:id="172" w:author="Kohwalter" w:date="2013-08-26T18:36:00Z">
         <w:r>
           <w:delInstrText>18</w:delInstrText>
         </w:r>
       </w:del>
-      <w:ins w:id="156" w:author="Kohwalter" w:date="2013-08-26T18:36:00Z">
+      <w:ins w:id="173" w:author="Kohwalter" w:date="2013-08-26T18:36:00Z">
         <w:r>
           <w:instrText>15</w:instrText>
         </w:r>
@@ -4538,12 +4647,12 @@
       <w:r>
         <w:instrText>]","plainCitation":"[</w:instrText>
       </w:r>
-      <w:del w:id="157" w:author="Kohwalter" w:date="2013-08-26T18:36:00Z">
+      <w:del w:id="174" w:author="Kohwalter" w:date="2013-08-26T18:36:00Z">
         <w:r>
           <w:delInstrText>18</w:delInstrText>
         </w:r>
       </w:del>
-      <w:ins w:id="158" w:author="Kohwalter" w:date="2013-08-26T18:36:00Z">
+      <w:ins w:id="175" w:author="Kohwalter" w:date="2013-08-26T18:36:00Z">
         <w:r>
           <w:instrText>15</w:instrText>
         </w:r>
@@ -4551,12 +4660,12 @@
       <w:r>
         <w:instrText>]"},"citationItems":[{"id":88,"uris":["http://zotero.org/users/1122386/items/PP6SG3TE"],"uri":["http://zotero.org/users/1122386/items/PP6SG3TE"],"itemData":{"id":88,"type":"</w:instrText>
       </w:r>
-      <w:del w:id="159" w:author="Kohwalter" w:date="2013-08-26T18:36:00Z">
+      <w:del w:id="176" w:author="Kohwalter" w:date="2013-08-26T18:36:00Z">
         <w:r>
           <w:delInstrText>book</w:delInstrText>
         </w:r>
       </w:del>
-      <w:ins w:id="160" w:author="Kohwalter" w:date="2013-08-26T18:36:00Z">
+      <w:ins w:id="177" w:author="Kohwalter" w:date="2013-08-26T18:36:00Z">
         <w:r>
           <w:instrText>webpage</w:instrText>
         </w:r>
@@ -4564,7 +4673,7 @@
       <w:r>
         <w:instrText>","title":"JUNG: Java Universal Network/Graph Framework</w:instrText>
       </w:r>
-      <w:del w:id="161" w:author="Kohwalter" w:date="2013-08-26T18:36:00Z">
+      <w:del w:id="178" w:author="Kohwalter" w:date="2013-08-26T18:36:00Z">
         <w:r>
           <w:delInstrText>","publisher":"Open-source","publisher-place":"sourceforge","version":"2.0.1","event-place":"sourceforge</w:delInstrText>
         </w:r>
@@ -4578,12 +4687,12 @@
       <w:r>
         <w:t>[</w:t>
       </w:r>
-      <w:del w:id="162" w:author="Kohwalter" w:date="2013-08-26T18:36:00Z">
+      <w:del w:id="179" w:author="Kohwalter" w:date="2013-08-26T18:36:00Z">
         <w:r>
           <w:delText>18</w:delText>
         </w:r>
       </w:del>
-      <w:ins w:id="163" w:author="Kohwalter" w:date="2013-08-26T18:36:00Z">
+      <w:ins w:id="180" w:author="Kohwalter" w:date="2013-08-26T18:36:00Z">
         <w:r>
           <w:t>15</w:t>
         </w:r>
@@ -4621,12 +4730,12 @@
       <w:r>
         <w:t xml:space="preserve"> game </w:t>
       </w:r>
-      <w:del w:id="164" w:author="Kohwalter" w:date="2013-08-26T18:36:00Z">
+      <w:del w:id="181" w:author="Kohwalter" w:date="2013-08-26T18:36:00Z">
         <w:r>
           <w:delText>flow</w:delText>
         </w:r>
       </w:del>
-      <w:ins w:id="165" w:author="Kohwalter" w:date="2013-08-26T18:36:00Z">
+      <w:ins w:id="182" w:author="Kohwalter" w:date="2013-08-26T18:36:00Z">
         <w:r>
           <w:t>flux</w:t>
         </w:r>
@@ -4655,7 +4764,7 @@
         </w:rPr>
         <w:t xml:space="preserve">a game </w:t>
       </w:r>
-      <w:del w:id="166" w:author="Kohwalter" w:date="2013-08-26T18:36:00Z">
+      <w:del w:id="183" w:author="Kohwalter" w:date="2013-08-26T18:36:00Z">
         <w:r>
           <w:rPr>
             <w:i/>
@@ -4663,7 +4772,7 @@
           <w:delText>flow</w:delText>
         </w:r>
       </w:del>
-      <w:ins w:id="167" w:author="Kohwalter" w:date="2013-08-26T18:36:00Z">
+      <w:ins w:id="184" w:author="Kohwalter" w:date="2013-08-26T18:36:00Z">
         <w:r>
           <w:rPr>
             <w:i/>
@@ -4680,7 +4789,7 @@
       <w:r>
         <w:t xml:space="preserve"> that can be analyzed by</w:t>
       </w:r>
-      <w:del w:id="168" w:author="Kohwalter" w:date="2013-08-26T18:36:00Z">
+      <w:del w:id="185" w:author="Kohwalter" w:date="2013-08-26T18:36:00Z">
         <w:r>
           <w:delText xml:space="preserve"> </w:delText>
         </w:r>
@@ -4788,10 +4897,10 @@
         <w:spacing w:before="240" w:after="120"/>
         <w:jc w:val="center"/>
         <w:rPr>
-          <w:del w:id="169" w:author="Kohwalter" w:date="2013-08-26T18:36:00Z"/>
-        </w:rPr>
-      </w:pPr>
-      <w:del w:id="170" w:author="Kohwalter" w:date="2013-08-26T18:36:00Z">
+          <w:del w:id="186" w:author="Kohwalter" w:date="2013-08-26T18:36:00Z"/>
+        </w:rPr>
+      </w:pPr>
+      <w:del w:id="187" w:author="Kohwalter" w:date="2013-08-26T18:36:00Z">
         <w:r>
           <w:rPr>
             <w:noProof/>
@@ -4850,11 +4959,11 @@
         <w:pStyle w:val="figurecaption0"/>
         <w:jc w:val="both"/>
         <w:rPr>
-          <w:del w:id="171" w:author="Kohwalter" w:date="2013-08-26T18:36:00Z"/>
-        </w:rPr>
-      </w:pPr>
-      <w:bookmarkStart w:id="172" w:name="_Ref356558147"/>
-      <w:del w:id="173" w:author="Kohwalter" w:date="2013-08-26T18:36:00Z">
+          <w:del w:id="188" w:author="Kohwalter" w:date="2013-08-26T18:36:00Z"/>
+        </w:rPr>
+      </w:pPr>
+      <w:bookmarkStart w:id="189" w:name="_Ref356558147"/>
+      <w:del w:id="190" w:author="Kohwalter" w:date="2013-08-26T18:36:00Z">
         <w:r>
           <w:rPr>
             <w:b/>
@@ -4880,7 +4989,7 @@
         <w:r>
           <w:fldChar w:fldCharType="end"/>
         </w:r>
-        <w:bookmarkEnd w:id="172"/>
+        <w:bookmarkEnd w:id="189"/>
         <w:r>
           <w:rPr>
             <w:b/>
@@ -4992,7 +5101,7 @@
         </w:rPr>
         <w:t xml:space="preserve">game </w:t>
       </w:r>
-      <w:del w:id="174" w:author="Kohwalter" w:date="2013-08-26T18:36:00Z">
+      <w:del w:id="191" w:author="Kohwalter" w:date="2013-08-26T18:36:00Z">
         <w:r>
           <w:rPr>
             <w:i/>
@@ -5000,7 +5109,7 @@
           <w:delText>flow</w:delText>
         </w:r>
       </w:del>
-      <w:ins w:id="175" w:author="Kohwalter" w:date="2013-08-26T18:36:00Z">
+      <w:ins w:id="192" w:author="Kohwalter" w:date="2013-08-26T18:36:00Z">
         <w:r>
           <w:rPr>
             <w:i/>
@@ -5065,7 +5174,7 @@
         </w:rPr>
         <w:t xml:space="preserve">game </w:t>
       </w:r>
-      <w:del w:id="176" w:author="Kohwalter" w:date="2013-08-26T18:36:00Z">
+      <w:del w:id="193" w:author="Kohwalter" w:date="2013-08-26T18:36:00Z">
         <w:r>
           <w:rPr>
             <w:i/>
@@ -5073,7 +5182,7 @@
           <w:delText>flow</w:delText>
         </w:r>
       </w:del>
-      <w:ins w:id="177" w:author="Kohwalter" w:date="2013-08-26T18:36:00Z">
+      <w:ins w:id="194" w:author="Kohwalter" w:date="2013-08-26T18:36:00Z">
         <w:r>
           <w:rPr>
             <w:i/>
@@ -5165,19 +5274,39 @@
         <w:fldChar w:fldCharType="separate"/>
       </w:r>
       <w:proofErr w:type="gramStart"/>
-      <w:r>
-        <w:rPr>
-          <w:b/>
-        </w:rPr>
-        <w:t xml:space="preserve">Fig. </w:t>
-      </w:r>
-      <w:r>
-        <w:rPr>
-          <w:b/>
-          <w:noProof/>
-        </w:rPr>
-        <w:t>2</w:t>
-      </w:r>
+      <w:ins w:id="195" w:author="Kohwalter" w:date="2013-08-31T09:43:00Z">
+        <w:r>
+          <w:rPr>
+            <w:b/>
+          </w:rPr>
+          <w:t xml:space="preserve">Fig. </w:t>
+        </w:r>
+        <w:r>
+          <w:rPr>
+            <w:b/>
+            <w:noProof/>
+            <w:rPrChange w:id="196" w:author="Kohwalter" w:date="2013-08-31T09:43:00Z">
+              <w:rPr/>
+            </w:rPrChange>
+          </w:rPr>
+          <w:t>2</w:t>
+        </w:r>
+      </w:ins>
+      <w:del w:id="197" w:author="Kohwalter" w:date="2013-08-31T09:43:00Z">
+        <w:r>
+          <w:rPr>
+            <w:b/>
+          </w:rPr>
+          <w:delText xml:space="preserve">Fig. </w:delText>
+        </w:r>
+        <w:r>
+          <w:rPr>
+            <w:b/>
+            <w:noProof/>
+          </w:rPr>
+          <w:delText>2</w:delText>
+        </w:r>
+      </w:del>
       <w:r>
         <w:fldChar w:fldCharType="end"/>
       </w:r>
@@ -5552,19 +5681,39 @@
       <w:r>
         <w:fldChar w:fldCharType="separate"/>
       </w:r>
-      <w:r>
-        <w:rPr>
-          <w:b/>
-        </w:rPr>
-        <w:t xml:space="preserve">Fig. </w:t>
-      </w:r>
-      <w:r>
-        <w:rPr>
-          <w:b/>
-          <w:noProof/>
-        </w:rPr>
-        <w:t>2</w:t>
-      </w:r>
+      <w:ins w:id="198" w:author="Kohwalter" w:date="2013-08-31T09:43:00Z">
+        <w:r>
+          <w:rPr>
+            <w:b/>
+          </w:rPr>
+          <w:t xml:space="preserve">Fig. </w:t>
+        </w:r>
+        <w:r>
+          <w:rPr>
+            <w:b/>
+            <w:noProof/>
+            <w:rPrChange w:id="199" w:author="Kohwalter" w:date="2013-08-31T09:43:00Z">
+              <w:rPr/>
+            </w:rPrChange>
+          </w:rPr>
+          <w:t>2</w:t>
+        </w:r>
+      </w:ins>
+      <w:del w:id="200" w:author="Kohwalter" w:date="2013-08-31T09:43:00Z">
+        <w:r>
+          <w:rPr>
+            <w:b/>
+          </w:rPr>
+          <w:delText xml:space="preserve">Fig. </w:delText>
+        </w:r>
+        <w:r>
+          <w:rPr>
+            <w:b/>
+            <w:noProof/>
+          </w:rPr>
+          <w:delText>2</w:delText>
+        </w:r>
+      </w:del>
       <w:r>
         <w:fldChar w:fldCharType="end"/>
       </w:r>
@@ -5704,19 +5853,39 @@
       <w:r>
         <w:fldChar w:fldCharType="separate"/>
       </w:r>
-      <w:r>
-        <w:rPr>
-          <w:b/>
-        </w:rPr>
-        <w:t xml:space="preserve">Fig. </w:t>
-      </w:r>
-      <w:r>
-        <w:rPr>
-          <w:b/>
-          <w:noProof/>
-        </w:rPr>
-        <w:t>2</w:t>
-      </w:r>
+      <w:ins w:id="201" w:author="Kohwalter" w:date="2013-08-31T09:43:00Z">
+        <w:r>
+          <w:rPr>
+            <w:b/>
+          </w:rPr>
+          <w:t xml:space="preserve">Fig. </w:t>
+        </w:r>
+        <w:r>
+          <w:rPr>
+            <w:b/>
+            <w:noProof/>
+            <w:rPrChange w:id="202" w:author="Kohwalter" w:date="2013-08-31T09:43:00Z">
+              <w:rPr/>
+            </w:rPrChange>
+          </w:rPr>
+          <w:t>2</w:t>
+        </w:r>
+      </w:ins>
+      <w:del w:id="203" w:author="Kohwalter" w:date="2013-08-31T09:43:00Z">
+        <w:r>
+          <w:rPr>
+            <w:b/>
+          </w:rPr>
+          <w:delText xml:space="preserve">Fig. </w:delText>
+        </w:r>
+        <w:r>
+          <w:rPr>
+            <w:b/>
+            <w:noProof/>
+          </w:rPr>
+          <w:delText>2</w:delText>
+        </w:r>
+      </w:del>
       <w:r>
         <w:fldChar w:fldCharType="end"/>
       </w:r>
@@ -5744,9 +5913,9 @@
         </w:rPr>
         <w:drawing>
           <wp:inline distT="0" distB="0" distL="0" distR="0">
-            <wp:extent cx="3438525" cy="1533525"/>
+            <wp:extent cx="3286125" cy="1524000"/>
             <wp:effectExtent l="19050" t="0" r="9525" b="0"/>
-            <wp:docPr id="7" name="Picture 5"/>
+            <wp:docPr id="6" name="Picture 2"/>
             <wp:cNvGraphicFramePr>
               <a:graphicFrameLocks xmlns:a="http://schemas.openxmlformats.org/drawingml/2006/main" noChangeAspect="1"/>
             </wp:cNvGraphicFramePr>
@@ -5754,7 +5923,7 @@
               <a:graphicData uri="http://schemas.openxmlformats.org/drawingml/2006/picture">
                 <pic:pic xmlns:pic="http://schemas.openxmlformats.org/drawingml/2006/picture">
                   <pic:nvPicPr>
-                    <pic:cNvPr id="0" name="Picture 5"/>
+                    <pic:cNvPr id="0" name="Picture 2"/>
                     <pic:cNvPicPr>
                       <a:picLocks noChangeAspect="1" noChangeArrowheads="1"/>
                     </pic:cNvPicPr>
@@ -5769,7 +5938,7 @@
                   <pic:spPr bwMode="auto">
                     <a:xfrm>
                       <a:off x="0" y="0"/>
-                      <a:ext cx="3438525" cy="1533525"/>
+                      <a:ext cx="3286125" cy="1524000"/>
                     </a:xfrm>
                     <a:prstGeom prst="rect">
                       <a:avLst/>
@@ -5794,7 +5963,7 @@
         <w:pStyle w:val="figurecaption0"/>
         <w:framePr w:hSpace="187" w:wrap="around" w:hAnchor="text" w:yAlign="top"/>
       </w:pPr>
-      <w:bookmarkStart w:id="178" w:name="_Ref356558255"/>
+      <w:bookmarkStart w:id="204" w:name="_Ref356558255"/>
       <w:proofErr w:type="gramStart"/>
       <w:r>
         <w:rPr>
@@ -5810,15 +5979,29 @@
         <w:t xml:space="preserve"> </w:t>
       </w:r>
       <w:fldSimple w:instr=" SEQ &quot;Figure&quot; \* MERGEFORMAT ">
-        <w:r>
-          <w:rPr>
-            <w:b/>
-            <w:noProof/>
-          </w:rPr>
-          <w:t>2</w:t>
-        </w:r>
+        <w:ins w:id="205" w:author="Kohwalter" w:date="2013-08-31T09:43:00Z">
+          <w:r>
+            <w:rPr>
+              <w:b/>
+              <w:noProof/>
+              <w:rPrChange w:id="206" w:author="Kohwalter" w:date="2013-08-31T09:43:00Z">
+                <w:rPr/>
+              </w:rPrChange>
+            </w:rPr>
+            <w:t>2</w:t>
+          </w:r>
+        </w:ins>
+        <w:del w:id="207" w:author="Kohwalter" w:date="2013-08-31T09:43:00Z">
+          <w:r>
+            <w:rPr>
+              <w:b/>
+              <w:noProof/>
+            </w:rPr>
+            <w:delText>2</w:delText>
+          </w:r>
+        </w:del>
       </w:fldSimple>
-      <w:bookmarkEnd w:id="178"/>
+      <w:bookmarkEnd w:id="204"/>
       <w:r>
         <w:rPr>
           <w:b/>
@@ -5856,7 +6039,7 @@
       <w:r>
         <w:t xml:space="preserve">, not all collected information is relevant for every type of analysis. Thus, the provenance graph might contain actions that did not provoke any significant change. These elements act as noise and can be omitted during analysis. </w:t>
       </w:r>
-      <w:commentRangeStart w:id="179"/>
+      <w:commentRangeStart w:id="208"/>
       <w:r>
         <w:t xml:space="preserve">To do </w:t>
       </w:r>
@@ -5884,12 +6067,12 @@
       <w:r>
         <w:t xml:space="preserve">together and thus changing the graph granularity. </w:t>
       </w:r>
-      <w:commentRangeEnd w:id="179"/>
+      <w:commentRangeEnd w:id="208"/>
       <w:r>
         <w:rPr>
           <w:rStyle w:val="CommentReference"/>
         </w:rPr>
-        <w:commentReference w:id="179"/>
+        <w:commentReference w:id="208"/>
       </w:r>
       <w:r>
         <w:t xml:space="preserve">Another usage of collapse is to group </w:t>
@@ -5960,21 +6143,33 @@
       <w:r>
         <w:fldChar w:fldCharType="separate"/>
       </w:r>
-      <w:ins w:id="180" w:author="Kohwalter" w:date="2013-08-26T18:36:00Z">
+      <w:ins w:id="209" w:author="Kohwalter" w:date="2013-08-31T09:43:00Z">
         <w:r>
           <w:rPr>
             <w:b/>
           </w:rPr>
           <w:t xml:space="preserve">Fig. </w:t>
         </w:r>
+        <w:r>
+          <w:rPr>
+            <w:b/>
+            <w:noProof/>
+            <w:rPrChange w:id="210" w:author="Kohwalter" w:date="2013-08-31T09:43:00Z">
+              <w:rPr/>
+            </w:rPrChange>
+          </w:rPr>
+          <w:t>3</w:t>
+        </w:r>
       </w:ins>
-      <w:r>
-        <w:rPr>
-          <w:b/>
-          <w:noProof/>
-        </w:rPr>
-        <w:t>3</w:t>
-      </w:r>
+      <w:del w:id="211" w:author="Kohwalter" w:date="2013-08-31T09:43:00Z">
+        <w:r>
+          <w:rPr>
+            <w:b/>
+            <w:noProof/>
+          </w:rPr>
+          <w:delText>3</w:delText>
+        </w:r>
+      </w:del>
       <w:r>
         <w:fldChar w:fldCharType="end"/>
       </w:r>
@@ -6087,12 +6282,12 @@
       <w:r>
         <w:instrText xml:space="preserve"> ADDIN ZOTERO_ITEM CSL_CITATION {"citationID":"1io2lg2n20","properties":{"formattedCitation":"[</w:instrText>
       </w:r>
-      <w:del w:id="181" w:author="Kohwalter" w:date="2013-08-26T18:36:00Z">
+      <w:del w:id="212" w:author="Kohwalter" w:date="2013-08-26T18:36:00Z">
         <w:r>
           <w:delInstrText>19</w:delInstrText>
         </w:r>
       </w:del>
-      <w:ins w:id="182" w:author="Kohwalter" w:date="2013-08-26T18:36:00Z">
+      <w:ins w:id="213" w:author="Kohwalter" w:date="2013-08-26T18:36:00Z">
         <w:r>
           <w:instrText>16</w:instrText>
         </w:r>
@@ -6100,12 +6295,12 @@
       <w:r>
         <w:instrText>]","plainCitation":"[</w:instrText>
       </w:r>
-      <w:del w:id="183" w:author="Kohwalter" w:date="2013-08-26T18:36:00Z">
+      <w:del w:id="214" w:author="Kohwalter" w:date="2013-08-26T18:36:00Z">
         <w:r>
           <w:delInstrText>19</w:delInstrText>
         </w:r>
       </w:del>
-      <w:ins w:id="184" w:author="Kohwalter" w:date="2013-08-26T18:36:00Z">
+      <w:ins w:id="215" w:author="Kohwalter" w:date="2013-08-26T18:36:00Z">
         <w:r>
           <w:instrText>16</w:instrText>
         </w:r>
@@ -6119,12 +6314,12 @@
       <w:r>
         <w:t>[</w:t>
       </w:r>
-      <w:del w:id="185" w:author="Kohwalter" w:date="2013-08-26T18:36:00Z">
+      <w:del w:id="216" w:author="Kohwalter" w:date="2013-08-26T18:36:00Z">
         <w:r>
           <w:delText>19</w:delText>
         </w:r>
       </w:del>
-      <w:ins w:id="186" w:author="Kohwalter" w:date="2013-08-26T18:36:00Z">
+      <w:ins w:id="217" w:author="Kohwalter" w:date="2013-08-26T18:36:00Z">
         <w:r>
           <w:t>16</w:t>
         </w:r>
@@ -6280,10 +6475,10 @@
         <w:ind w:firstLine="0"/>
         <w:jc w:val="center"/>
         <w:rPr>
-          <w:ins w:id="187" w:author="Kohwalter" w:date="2013-08-26T18:36:00Z"/>
-        </w:rPr>
-      </w:pPr>
-      <w:ins w:id="188" w:author="Kohwalter" w:date="2013-08-26T18:36:00Z">
+          <w:ins w:id="218" w:author="Kohwalter" w:date="2013-08-26T18:36:00Z"/>
+        </w:rPr>
+      </w:pPr>
+      <w:ins w:id="219" w:author="Kohwalter" w:date="2013-08-26T18:36:00Z">
         <w:r>
           <w:rPr>
             <w:noProof/>
@@ -6342,16 +6537,16 @@
         <w:pStyle w:val="figurecaption0"/>
         <w:framePr w:hSpace="187" w:wrap="around" w:hAnchor="text" w:yAlign="top"/>
         <w:jc w:val="both"/>
-        <w:pPrChange w:id="189" w:author="Kohwalter" w:date="2013-08-26T18:36:00Z">
+        <w:pPrChange w:id="220" w:author="Kohwalter" w:date="2013-08-26T18:36:00Z">
           <w:pPr>
             <w:pStyle w:val="figurecaption0"/>
             <w:jc w:val="both"/>
           </w:pPr>
         </w:pPrChange>
       </w:pPr>
-      <w:bookmarkStart w:id="190" w:name="_Ref357178673"/>
+      <w:bookmarkStart w:id="221" w:name="_Ref357178673"/>
       <w:proofErr w:type="gramStart"/>
-      <w:ins w:id="191" w:author="Kohwalter" w:date="2013-08-26T18:36:00Z">
+      <w:ins w:id="222" w:author="Kohwalter" w:date="2013-08-26T18:36:00Z">
         <w:r>
           <w:rPr>
             <w:b/>
@@ -6375,18 +6570,32 @@
           <w:fldChar w:fldCharType="separate"/>
         </w:r>
       </w:ins>
-      <w:r>
-        <w:rPr>
-          <w:b/>
-          <w:noProof/>
-        </w:rPr>
-        <w:t>3</w:t>
-      </w:r>
-      <w:ins w:id="192" w:author="Kohwalter" w:date="2013-08-26T18:36:00Z">
+      <w:ins w:id="223" w:author="Kohwalter" w:date="2013-08-31T09:43:00Z">
+        <w:r>
+          <w:rPr>
+            <w:b/>
+            <w:noProof/>
+            <w:rPrChange w:id="224" w:author="Kohwalter" w:date="2013-08-31T09:43:00Z">
+              <w:rPr/>
+            </w:rPrChange>
+          </w:rPr>
+          <w:t>3</w:t>
+        </w:r>
+      </w:ins>
+      <w:del w:id="225" w:author="Kohwalter" w:date="2013-08-31T09:43:00Z">
+        <w:r>
+          <w:rPr>
+            <w:b/>
+            <w:noProof/>
+          </w:rPr>
+          <w:delText>3</w:delText>
+        </w:r>
+      </w:del>
+      <w:ins w:id="226" w:author="Kohwalter" w:date="2013-08-26T18:36:00Z">
         <w:r>
           <w:fldChar w:fldCharType="end"/>
         </w:r>
-        <w:bookmarkEnd w:id="190"/>
+        <w:bookmarkEnd w:id="221"/>
         <w:r>
           <w:rPr>
             <w:b/>
@@ -6534,7 +6743,7 @@
         </w:rPr>
         <w:t xml:space="preserve">game </w:t>
       </w:r>
-      <w:del w:id="193" w:author="Kohwalter" w:date="2013-08-26T18:36:00Z">
+      <w:del w:id="227" w:author="Kohwalter" w:date="2013-08-26T18:36:00Z">
         <w:r>
           <w:rPr>
             <w:i/>
@@ -6542,7 +6751,7 @@
           <w:delText>flow</w:delText>
         </w:r>
       </w:del>
-      <w:ins w:id="194" w:author="Kohwalter" w:date="2013-08-26T18:36:00Z">
+      <w:ins w:id="228" w:author="Kohwalter" w:date="2013-08-26T18:36:00Z">
         <w:r>
           <w:rPr>
             <w:i/>
@@ -6583,7 +6792,7 @@
       <w:r>
         <w:t xml:space="preserve">can be identified and collapsed into a single vertex for each instance. Places visited in the game can also be collapsed into a single vertex, containing all interactions made in that location. </w:t>
       </w:r>
-      <w:commentRangeStart w:id="195"/>
+      <w:commentRangeStart w:id="229"/>
       <w:r>
         <w:t>It is also possible to collapse</w:t>
       </w:r>
@@ -6614,12 +6823,12 @@
       <w:r>
         <w:t xml:space="preserve">to expand only the situations he desires to analyze. </w:t>
       </w:r>
-      <w:commentRangeEnd w:id="195"/>
+      <w:commentRangeEnd w:id="229"/>
       <w:r>
         <w:rPr>
           <w:rStyle w:val="CommentReference"/>
         </w:rPr>
-        <w:commentReference w:id="195"/>
+        <w:commentReference w:id="229"/>
       </w:r>
     </w:p>
     <w:p>
@@ -6691,12 +6900,12 @@
     <w:p>
       <w:pPr>
         <w:rPr>
-          <w:del w:id="196" w:author="Kohwalter" w:date="2013-08-26T18:36:00Z"/>
-        </w:rPr>
-      </w:pPr>
-      <w:bookmarkStart w:id="197" w:name="_Ref358210005"/>
-      <w:commentRangeStart w:id="198"/>
-      <w:del w:id="199" w:author="Kohwalter" w:date="2013-08-26T18:36:00Z">
+          <w:del w:id="230" w:author="Kohwalter" w:date="2013-08-26T18:36:00Z"/>
+        </w:rPr>
+      </w:pPr>
+      <w:bookmarkStart w:id="231" w:name="_Ref358210005"/>
+      <w:commentRangeStart w:id="232"/>
+      <w:del w:id="233" w:author="Kohwalter" w:date="2013-08-26T18:36:00Z">
         <w:r>
           <w:delText>Currently,</w:delText>
         </w:r>
@@ -6785,12 +6994,12 @@
           <w:delText xml:space="preserve">. </w:delText>
         </w:r>
       </w:del>
-      <w:commentRangeEnd w:id="198"/>
+      <w:commentRangeEnd w:id="232"/>
       <w:r>
         <w:rPr>
           <w:rStyle w:val="CommentReference"/>
         </w:rPr>
-        <w:commentReference w:id="198"/>
+        <w:commentReference w:id="232"/>
       </w:r>
     </w:p>
     <w:p>
@@ -6806,7 +7015,7 @@
         </w:rPr>
         <w:t>Case Study</w:t>
       </w:r>
-      <w:bookmarkEnd w:id="197"/>
+      <w:bookmarkEnd w:id="231"/>
     </w:p>
     <w:p>
       <w:pPr>
@@ -6821,12 +7030,12 @@
       <w:r>
         <w:instrText xml:space="preserve"> ADDIN ZOTERO_ITEM CSL_CITATION {"citationID":"20nsnnauih","properties":{"formattedCitation":"[2]","plainCitation":"[2]"},"citationItems":[{"id":87,"uris":["http://zotero.org/users/1122386/items/9DCQB8VQ"],"uri":["http://zotero.org/users/1122386/items/9DCQB8VQ"],"itemData":{"id":87,"type":"</w:instrText>
       </w:r>
-      <w:del w:id="200" w:author="Kohwalter" w:date="2013-08-26T18:36:00Z">
+      <w:del w:id="234" w:author="Kohwalter" w:date="2013-08-26T18:36:00Z">
         <w:r>
           <w:delInstrText>paper-conference</w:delInstrText>
         </w:r>
       </w:del>
-      <w:ins w:id="201" w:author="Kohwalter" w:date="2013-08-26T18:36:00Z">
+      <w:ins w:id="235" w:author="Kohwalter" w:date="2013-08-26T18:36:00Z">
         <w:r>
           <w:instrText>article-journal</w:instrText>
         </w:r>
@@ -6834,7 +7043,7 @@
       <w:r>
         <w:instrText>","title":"Provenance in Games","container-title":"</w:instrText>
       </w:r>
-      <w:del w:id="202" w:author="Kohwalter" w:date="2013-08-26T18:36:00Z">
+      <w:del w:id="236" w:author="Kohwalter" w:date="2013-08-26T18:36:00Z">
         <w:r>
           <w:delInstrText xml:space="preserve">2012 XI </w:delInstrText>
         </w:r>
@@ -6842,7 +7051,7 @@
       <w:r>
         <w:instrText>Brazilian Symposium on Games and Digital Entertainment (SBGAMES)","</w:instrText>
       </w:r>
-      <w:del w:id="203" w:author="Kohwalter" w:date="2013-08-26T18:36:00Z">
+      <w:del w:id="237" w:author="Kohwalter" w:date="2013-08-26T18:36:00Z">
         <w:r>
           <w:delInstrText>publisher":"In: XI SBGames","publisher-place":"Brasilia","event":"2012 XI Brazilian Symposium on Games and Digital Entertainment (SBGAMES)","event-place":"Brasilia","</w:delInstrText>
         </w:r>
@@ -6850,12 +7059,12 @@
       <w:r>
         <w:instrText>author":[{"family":"Kohwalter","given":"Troy"},{"family":"Clua","given":"Esteban"},{"family":"Murta","given":"Leonardo"}],"issued":{"date-parts":[["2012</w:instrText>
       </w:r>
-      <w:del w:id="204" w:author="Kohwalter" w:date="2013-08-26T18:36:00Z">
+      <w:del w:id="238" w:author="Kohwalter" w:date="2013-08-26T18:36:00Z">
         <w:r>
           <w:delInstrText>",11]]}}}],"</w:delInstrText>
         </w:r>
       </w:del>
-      <w:ins w:id="205" w:author="Kohwalter" w:date="2013-08-26T18:36:00Z">
+      <w:ins w:id="239" w:author="Kohwalter" w:date="2013-08-26T18:36:00Z">
         <w:r>
           <w:instrText>"]]}}}],"</w:instrText>
         </w:r>
@@ -6908,12 +7117,12 @@
       <w:r>
         <w:instrText xml:space="preserve"> ADDIN ZOTERO_ITEM CSL_CITATION {"citationID":"GdBoMwTt","properties":{"formattedCitation":"[</w:instrText>
       </w:r>
-      <w:del w:id="206" w:author="Kohwalter" w:date="2013-08-26T18:36:00Z">
+      <w:del w:id="240" w:author="Kohwalter" w:date="2013-08-26T18:36:00Z">
         <w:r>
           <w:delInstrText>25</w:delInstrText>
         </w:r>
       </w:del>
-      <w:ins w:id="207" w:author="Kohwalter" w:date="2013-08-26T18:36:00Z">
+      <w:ins w:id="241" w:author="Kohwalter" w:date="2013-08-26T18:36:00Z">
         <w:r>
           <w:instrText>17</w:instrText>
         </w:r>
@@ -6921,12 +7130,12 @@
       <w:r>
         <w:instrText>]","plainCitation":"[</w:instrText>
       </w:r>
-      <w:del w:id="208" w:author="Kohwalter" w:date="2013-08-26T18:36:00Z">
+      <w:del w:id="242" w:author="Kohwalter" w:date="2013-08-26T18:36:00Z">
         <w:r>
           <w:delInstrText>25</w:delInstrText>
         </w:r>
       </w:del>
-      <w:ins w:id="209" w:author="Kohwalter" w:date="2013-08-26T18:36:00Z">
+      <w:ins w:id="243" w:author="Kohwalter" w:date="2013-08-26T18:36:00Z">
         <w:r>
           <w:instrText>17</w:instrText>
         </w:r>
@@ -6934,12 +7143,12 @@
       <w:r>
         <w:instrText>]"},"citationItems":[{"id":5,"uris":["http://zotero.org/users/1122386/items/62BKPQUE"],"uri":["http://zotero.org/users/1122386/items/62BKPQUE"],"itemData":{"id":5,"type":"</w:instrText>
       </w:r>
-      <w:del w:id="210" w:author="Kohwalter" w:date="2013-08-26T18:36:00Z">
+      <w:del w:id="244" w:author="Kohwalter" w:date="2013-08-26T18:36:00Z">
         <w:r>
           <w:delInstrText>paper-conference</w:delInstrText>
         </w:r>
       </w:del>
-      <w:ins w:id="211" w:author="Kohwalter" w:date="2013-08-26T18:36:00Z">
+      <w:ins w:id="245" w:author="Kohwalter" w:date="2013-08-26T18:36:00Z">
         <w:r>
           <w:instrText>article-journal</w:instrText>
         </w:r>
@@ -6947,7 +7156,7 @@
       <w:r>
         <w:instrText>","title":"SDM – An Educational Game for Software Engineering","container-title":"</w:instrText>
       </w:r>
-      <w:del w:id="212" w:author="Kohwalter" w:date="2013-08-26T18:36:00Z">
+      <w:del w:id="246" w:author="Kohwalter" w:date="2013-08-26T18:36:00Z">
         <w:r>
           <w:delInstrText xml:space="preserve">2011 X </w:delInstrText>
         </w:r>
@@ -6955,12 +7164,12 @@
       <w:r>
         <w:instrText>Brazilian Symposium on Games and Digital Entertainment (SBGAMES)","</w:instrText>
       </w:r>
-      <w:del w:id="213" w:author="Kohwalter" w:date="2013-08-26T18:36:00Z">
+      <w:del w:id="247" w:author="Kohwalter" w:date="2013-08-26T18:36:00Z">
         <w:r>
           <w:delInstrText>publisher":"In: X SBGames","publisher-place":"Salvador","event":"2011 X Brazilian Symposium on Games and Digital Entertainment (SBGAMES)","event-place":"Salvador</w:delInstrText>
         </w:r>
       </w:del>
-      <w:ins w:id="214" w:author="Kohwalter" w:date="2013-08-26T18:36:00Z">
+      <w:ins w:id="248" w:author="Kohwalter" w:date="2013-08-26T18:36:00Z">
         <w:r>
           <w:instrText>page":"222-231","source":"IEEE</w:instrText>
         </w:r>
@@ -6968,12 +7177,12 @@
       <w:r>
         <w:instrText>","author":[{"family":"Kohwalter","given":"Troy"},{"family":"Clua","given":"Esteban"},{"family":"Murta","given":"Leonardo"}],"issued":{"date-parts":[["2011</w:instrText>
       </w:r>
-      <w:del w:id="215" w:author="Kohwalter" w:date="2013-08-26T18:36:00Z">
+      <w:del w:id="249" w:author="Kohwalter" w:date="2013-08-26T18:36:00Z">
         <w:r>
           <w:delInstrText>",11]]}}}],"</w:delInstrText>
         </w:r>
       </w:del>
-      <w:ins w:id="216" w:author="Kohwalter" w:date="2013-08-26T18:36:00Z">
+      <w:ins w:id="250" w:author="Kohwalter" w:date="2013-08-26T18:36:00Z">
         <w:r>
           <w:instrText>"]]}}}],"</w:instrText>
         </w:r>
@@ -6987,12 +7196,12 @@
       <w:r>
         <w:t>[</w:t>
       </w:r>
-      <w:del w:id="217" w:author="Kohwalter" w:date="2013-08-26T18:36:00Z">
+      <w:del w:id="251" w:author="Kohwalter" w:date="2013-08-26T18:36:00Z">
         <w:r>
           <w:delText>25</w:delText>
         </w:r>
       </w:del>
-      <w:ins w:id="218" w:author="Kohwalter" w:date="2013-08-26T18:36:00Z">
+      <w:ins w:id="252" w:author="Kohwalter" w:date="2013-08-26T18:36:00Z">
         <w:r>
           <w:t>17</w:t>
         </w:r>
@@ -7034,10 +7243,10 @@
     <w:p>
       <w:pPr>
         <w:rPr>
-          <w:del w:id="219" w:author="Kohwalter" w:date="2013-08-26T18:36:00Z"/>
-        </w:rPr>
-      </w:pPr>
-      <w:del w:id="220" w:author="Kohwalter" w:date="2013-08-26T18:36:00Z">
+          <w:del w:id="253" w:author="Kohwalter" w:date="2013-08-26T18:36:00Z"/>
+        </w:rPr>
+      </w:pPr>
+      <w:del w:id="254" w:author="Kohwalter" w:date="2013-08-26T18:36:00Z">
         <w:r>
           <w:delText>In SDM</w:delText>
         </w:r>
@@ -7165,10 +7374,10 @@
         <w:ind w:firstLine="0"/>
         <w:jc w:val="center"/>
         <w:rPr>
-          <w:del w:id="221" w:author="Kohwalter" w:date="2013-08-26T18:36:00Z"/>
-        </w:rPr>
-      </w:pPr>
-      <w:del w:id="222" w:author="Kohwalter" w:date="2013-08-26T18:36:00Z">
+          <w:del w:id="255" w:author="Kohwalter" w:date="2013-08-26T18:36:00Z"/>
+        </w:rPr>
+      </w:pPr>
+      <w:del w:id="256" w:author="Kohwalter" w:date="2013-08-26T18:36:00Z">
         <w:r>
           <w:rPr>
             <w:noProof/>
@@ -7226,11 +7435,11 @@
       <w:pPr>
         <w:pStyle w:val="figurecaption0"/>
         <w:rPr>
-          <w:del w:id="223" w:author="Kohwalter" w:date="2013-08-26T18:36:00Z"/>
-        </w:rPr>
-      </w:pPr>
-      <w:bookmarkStart w:id="224" w:name="_Ref357627734"/>
-      <w:del w:id="225" w:author="Kohwalter" w:date="2013-08-26T18:36:00Z">
+          <w:del w:id="257" w:author="Kohwalter" w:date="2013-08-26T18:36:00Z"/>
+        </w:rPr>
+      </w:pPr>
+      <w:bookmarkStart w:id="258" w:name="_Ref357627734"/>
+      <w:del w:id="259" w:author="Kohwalter" w:date="2013-08-26T18:36:00Z">
         <w:r>
           <w:rPr>
             <w:b/>
@@ -7256,7 +7465,7 @@
         <w:r>
           <w:fldChar w:fldCharType="end"/>
         </w:r>
-        <w:bookmarkEnd w:id="224"/>
+        <w:bookmarkEnd w:id="258"/>
         <w:r>
           <w:rPr>
             <w:b/>
@@ -7286,10 +7495,10 @@
     <w:p>
       <w:pPr>
         <w:rPr>
-          <w:del w:id="226" w:author="Kohwalter" w:date="2013-08-26T18:36:00Z"/>
-        </w:rPr>
-      </w:pPr>
-      <w:del w:id="227" w:author="Kohwalter" w:date="2013-08-26T18:36:00Z">
+          <w:del w:id="260" w:author="Kohwalter" w:date="2013-08-26T18:36:00Z"/>
+        </w:rPr>
+      </w:pPr>
+      <w:del w:id="261" w:author="Kohwalter" w:date="2013-08-26T18:36:00Z">
         <w:r>
           <w:delText>Since SDM focuses in people management, the main elements of the game are the employees, which represent the player’s labor force. Employees can perform different roles (</w:delText>
         </w:r>
@@ -7537,10 +7746,10 @@
         <w:spacing w:before="0" w:after="0"/>
         <w:ind w:left="567" w:hanging="567"/>
         <w:rPr>
-          <w:del w:id="228" w:author="Kohwalter" w:date="2013-08-26T18:36:00Z"/>
-        </w:rPr>
-      </w:pPr>
-      <w:del w:id="229" w:author="Kohwalter" w:date="2013-08-26T18:36:00Z">
+          <w:del w:id="262" w:author="Kohwalter" w:date="2013-08-26T18:36:00Z"/>
+        </w:rPr>
+      </w:pPr>
+      <w:del w:id="263" w:author="Kohwalter" w:date="2013-08-26T18:36:00Z">
         <w:r>
           <w:rPr>
             <w:b w:val="0"/>
@@ -7602,11 +7811,11 @@
         <w:framePr w:hSpace="187" w:wrap="around" w:hAnchor="margin" w:yAlign="top"/>
         <w:jc w:val="both"/>
         <w:rPr>
-          <w:del w:id="230" w:author="Kohwalter" w:date="2013-08-26T18:36:00Z"/>
-        </w:rPr>
-      </w:pPr>
-      <w:bookmarkStart w:id="231" w:name="_Ref356564091"/>
-      <w:del w:id="232" w:author="Kohwalter" w:date="2013-08-26T18:36:00Z">
+          <w:del w:id="264" w:author="Kohwalter" w:date="2013-08-26T18:36:00Z"/>
+        </w:rPr>
+      </w:pPr>
+      <w:bookmarkStart w:id="265" w:name="_Ref356564091"/>
+      <w:del w:id="266" w:author="Kohwalter" w:date="2013-08-26T18:36:00Z">
         <w:r>
           <w:rPr>
             <w:b/>
@@ -7632,7 +7841,7 @@
         <w:r>
           <w:fldChar w:fldCharType="end"/>
         </w:r>
-        <w:bookmarkEnd w:id="231"/>
+        <w:bookmarkEnd w:id="265"/>
         <w:r>
           <w:rPr>
             <w:b/>
@@ -7708,12 +7917,12 @@
       <w:r>
         <w:instrText xml:space="preserve"> ADDIN ZOTERO_ITEM CSL_CITATION {"citationID":"1dopjnek5t","properties":{"formattedCitation":"[2]","plainCitation":"[2]"},"citationItems":[{"id":87,"uris":["http://zotero.org/users/1122386/items/9DCQB8VQ"],"uri":["http://zotero.org/users/1122386/items/9DCQB8VQ"],"itemData":{"id":87,"type":"</w:instrText>
       </w:r>
-      <w:del w:id="233" w:author="Kohwalter" w:date="2013-08-26T18:36:00Z">
+      <w:del w:id="267" w:author="Kohwalter" w:date="2013-08-26T18:36:00Z">
         <w:r>
           <w:delInstrText>paper-conference</w:delInstrText>
         </w:r>
       </w:del>
-      <w:ins w:id="234" w:author="Kohwalter" w:date="2013-08-26T18:36:00Z">
+      <w:ins w:id="268" w:author="Kohwalter" w:date="2013-08-26T18:36:00Z">
         <w:r>
           <w:instrText>article-journal</w:instrText>
         </w:r>
@@ -7721,7 +7930,7 @@
       <w:r>
         <w:instrText>","title":"Provenance in Games","container-title":"</w:instrText>
       </w:r>
-      <w:del w:id="235" w:author="Kohwalter" w:date="2013-08-26T18:36:00Z">
+      <w:del w:id="269" w:author="Kohwalter" w:date="2013-08-26T18:36:00Z">
         <w:r>
           <w:delInstrText xml:space="preserve">2012 XI </w:delInstrText>
         </w:r>
@@ -7729,7 +7938,7 @@
       <w:r>
         <w:instrText>Brazilian Symposium on Games and Digital Entertainment (SBGAMES)","</w:instrText>
       </w:r>
-      <w:del w:id="236" w:author="Kohwalter" w:date="2013-08-26T18:36:00Z">
+      <w:del w:id="270" w:author="Kohwalter" w:date="2013-08-26T18:36:00Z">
         <w:r>
           <w:delInstrText>publisher":"In: XI SBGames","publisher-place":"Brasilia","event":"2012 XI Brazilian Symposium on Games and Digital Entertainment (SBGAMES)","event-place":"Brasilia","</w:delInstrText>
         </w:r>
@@ -7737,12 +7946,12 @@
       <w:r>
         <w:instrText>author":[{"family":"Kohwalter","given":"Troy"},{"family":"Clua","given":"Esteban"},{"family":"Murta","given":"Leonardo"}],"issued":{"date-parts":[["2012</w:instrText>
       </w:r>
-      <w:del w:id="237" w:author="Kohwalter" w:date="2013-08-26T18:36:00Z">
+      <w:del w:id="271" w:author="Kohwalter" w:date="2013-08-26T18:36:00Z">
         <w:r>
           <w:delInstrText>",11]]}}}],"</w:delInstrText>
         </w:r>
       </w:del>
-      <w:ins w:id="238" w:author="Kohwalter" w:date="2013-08-26T18:36:00Z">
+      <w:ins w:id="272" w:author="Kohwalter" w:date="2013-08-26T18:36:00Z">
         <w:r>
           <w:instrText>"]]}}}],"</w:instrText>
         </w:r>
@@ -7828,12 +8037,12 @@
       <w:r>
         <w:instrText xml:space="preserve"> ADDIN ZOTERO_ITEM CSL_CITATION {"citationID":"1o13qjmbjn","properties":{"formattedCitation":"[2]","plainCitation":"[2]"},"citationItems":[{"id":87,"uris":["http://zotero.org/users/1122386/items/9DCQB8VQ"],"uri":["http://zotero.org/users/1122386/items/9DCQB8VQ"],"itemData":{"id":87,"type":"</w:instrText>
       </w:r>
-      <w:del w:id="239" w:author="Kohwalter" w:date="2013-08-26T18:36:00Z">
+      <w:del w:id="273" w:author="Kohwalter" w:date="2013-08-26T18:36:00Z">
         <w:r>
           <w:delInstrText>paper-conference</w:delInstrText>
         </w:r>
       </w:del>
-      <w:ins w:id="240" w:author="Kohwalter" w:date="2013-08-26T18:36:00Z">
+      <w:ins w:id="274" w:author="Kohwalter" w:date="2013-08-26T18:36:00Z">
         <w:r>
           <w:instrText>article-journal</w:instrText>
         </w:r>
@@ -7841,7 +8050,7 @@
       <w:r>
         <w:instrText>","title":"Provenance in Games","container-title":"</w:instrText>
       </w:r>
-      <w:del w:id="241" w:author="Kohwalter" w:date="2013-08-26T18:36:00Z">
+      <w:del w:id="275" w:author="Kohwalter" w:date="2013-08-26T18:36:00Z">
         <w:r>
           <w:delInstrText xml:space="preserve">2012 XI </w:delInstrText>
         </w:r>
@@ -7849,7 +8058,7 @@
       <w:r>
         <w:instrText>Brazilian Symposium on Games and Digital Entertainment (SBGAMES)","</w:instrText>
       </w:r>
-      <w:del w:id="242" w:author="Kohwalter" w:date="2013-08-26T18:36:00Z">
+      <w:del w:id="276" w:author="Kohwalter" w:date="2013-08-26T18:36:00Z">
         <w:r>
           <w:delInstrText>publisher":"In: XI SBGames","publisher-place":"Brasilia","event":"2012 XI Brazilian Symposium on Games and Digital Entertainment (SBGAMES)","event-place":"Brasilia","</w:delInstrText>
         </w:r>
@@ -7857,12 +8066,12 @@
       <w:r>
         <w:instrText>author":[{"family":"Kohwalter","given":"Troy"},{"family":"Clua","given":"Esteban"},{"family":"Murta","given":"Leonardo"}],"issued":{"date-parts":[["2012</w:instrText>
       </w:r>
-      <w:del w:id="243" w:author="Kohwalter" w:date="2013-08-26T18:36:00Z">
+      <w:del w:id="277" w:author="Kohwalter" w:date="2013-08-26T18:36:00Z">
         <w:r>
           <w:delInstrText>",11]]}}}],"</w:delInstrText>
         </w:r>
       </w:del>
-      <w:ins w:id="244" w:author="Kohwalter" w:date="2013-08-26T18:36:00Z">
+      <w:ins w:id="278" w:author="Kohwalter" w:date="2013-08-26T18:36:00Z">
         <w:r>
           <w:instrText>"]]}}}],"</w:instrText>
         </w:r>
@@ -7879,7 +8088,7 @@
       <w:r>
         <w:fldChar w:fldCharType="end"/>
       </w:r>
-      <w:del w:id="245" w:author="Kohwalter" w:date="2013-08-26T18:36:00Z">
+      <w:del w:id="279" w:author="Kohwalter" w:date="2013-08-26T18:36:00Z">
         <w:r>
           <w:delText xml:space="preserve"> and illustrated</w:delText>
         </w:r>
@@ -7921,7 +8130,7 @@
           <w:delText>.</w:delText>
         </w:r>
       </w:del>
-      <w:ins w:id="246" w:author="Kohwalter" w:date="2013-08-26T18:36:00Z">
+      <w:ins w:id="280" w:author="Kohwalter" w:date="2013-08-26T18:36:00Z">
         <w:r>
           <w:t>.</w:t>
         </w:r>
@@ -8134,7 +8343,7 @@
       <w:r>
         <w:t xml:space="preserve">. </w:t>
       </w:r>
-      <w:ins w:id="247" w:author="Kohwalter" w:date="2013-08-26T18:36:00Z">
+      <w:ins w:id="281" w:author="Kohwalter" w:date="2013-08-26T18:36:00Z">
         <w:r>
           <w:t>Thus it is required to change the method responsible for executing each action and event to also store information</w:t>
         </w:r>
@@ -8145,7 +8354,7 @@
       <w:r>
         <w:t xml:space="preserve">After the data is collected and extracted, a provenance graph corresponding to that scenario is generated and displayed for </w:t>
       </w:r>
-      <w:ins w:id="248" w:author="Kohwalter" w:date="2013-08-26T18:36:00Z">
+      <w:ins w:id="282" w:author="Kohwalter" w:date="2013-08-26T18:36:00Z">
         <w:r>
           <w:t xml:space="preserve">visual </w:t>
         </w:r>
@@ -8168,19 +8377,39 @@
       <w:r>
         <w:fldChar w:fldCharType="separate"/>
       </w:r>
-      <w:r>
-        <w:rPr>
-          <w:b/>
-        </w:rPr>
-        <w:t xml:space="preserve">Fig. </w:t>
-      </w:r>
-      <w:r>
-        <w:rPr>
-          <w:b/>
-          <w:noProof/>
-        </w:rPr>
-        <w:t>2</w:t>
-      </w:r>
+      <w:ins w:id="283" w:author="Kohwalter" w:date="2013-08-31T09:43:00Z">
+        <w:r>
+          <w:rPr>
+            <w:b/>
+          </w:rPr>
+          <w:t xml:space="preserve">Fig. </w:t>
+        </w:r>
+        <w:r>
+          <w:rPr>
+            <w:b/>
+            <w:noProof/>
+            <w:rPrChange w:id="284" w:author="Kohwalter" w:date="2013-08-31T09:43:00Z">
+              <w:rPr/>
+            </w:rPrChange>
+          </w:rPr>
+          <w:t>2</w:t>
+        </w:r>
+      </w:ins>
+      <w:del w:id="285" w:author="Kohwalter" w:date="2013-08-31T09:43:00Z">
+        <w:r>
+          <w:rPr>
+            <w:b/>
+          </w:rPr>
+          <w:delText xml:space="preserve">Fig. </w:delText>
+        </w:r>
+        <w:r>
+          <w:rPr>
+            <w:b/>
+            <w:noProof/>
+          </w:rPr>
+          <w:delText>2</w:delText>
+        </w:r>
+      </w:del>
       <w:r>
         <w:fldChar w:fldCharType="end"/>
       </w:r>
@@ -8213,12 +8442,12 @@
       <w:r>
         <w:instrText xml:space="preserve"> ADDIN ZOTERO_ITEM CSL_CITATION {"citationID":"1iag3q8nc","properties":{"formattedCitation":"[2]","plainCitation":"[2]"},"citationItems":[{"id":87,"uris":["http://zotero.org/users/1122386/items/9DCQB8VQ"],"uri":["http://zotero.org/users/1122386/items/9DCQB8VQ"],"itemData":{"id":87,"type":"</w:instrText>
       </w:r>
-      <w:del w:id="249" w:author="Kohwalter" w:date="2013-08-26T18:36:00Z">
+      <w:del w:id="286" w:author="Kohwalter" w:date="2013-08-26T18:36:00Z">
         <w:r>
           <w:delInstrText>paper-conference</w:delInstrText>
         </w:r>
       </w:del>
-      <w:ins w:id="250" w:author="Kohwalter" w:date="2013-08-26T18:36:00Z">
+      <w:ins w:id="287" w:author="Kohwalter" w:date="2013-08-26T18:36:00Z">
         <w:r>
           <w:instrText>article-journal</w:instrText>
         </w:r>
@@ -8226,7 +8455,7 @@
       <w:r>
         <w:instrText>","title":"Provenance in Games","container-title":"</w:instrText>
       </w:r>
-      <w:del w:id="251" w:author="Kohwalter" w:date="2013-08-26T18:36:00Z">
+      <w:del w:id="288" w:author="Kohwalter" w:date="2013-08-26T18:36:00Z">
         <w:r>
           <w:delInstrText xml:space="preserve">2012 XI </w:delInstrText>
         </w:r>
@@ -8234,7 +8463,7 @@
       <w:r>
         <w:instrText>Brazilian Symposium on Games and Digital Entertainment (SBGAMES)","</w:instrText>
       </w:r>
-      <w:del w:id="252" w:author="Kohwalter" w:date="2013-08-26T18:36:00Z">
+      <w:del w:id="289" w:author="Kohwalter" w:date="2013-08-26T18:36:00Z">
         <w:r>
           <w:delInstrText>publisher":"In: XI SBGames","publisher-place":"Brasilia","event":"2012 XI Brazilian Symposium on Games and Digital Entertainment (SBGAMES)","event-place":"Brasilia","</w:delInstrText>
         </w:r>
@@ -8242,12 +8471,12 @@
       <w:r>
         <w:instrText>author":[{"family":"Kohwalter","given":"Troy"},{"family":"Clua","given":"Esteban"},{"family":"Murta","given":"Leonardo"}],"issued":{"date-parts":[["2012</w:instrText>
       </w:r>
-      <w:del w:id="253" w:author="Kohwalter" w:date="2013-08-26T18:36:00Z">
+      <w:del w:id="290" w:author="Kohwalter" w:date="2013-08-26T18:36:00Z">
         <w:r>
           <w:delInstrText>",11]]}}}],"</w:delInstrText>
         </w:r>
       </w:del>
-      <w:ins w:id="254" w:author="Kohwalter" w:date="2013-08-26T18:36:00Z">
+      <w:ins w:id="291" w:author="Kohwalter" w:date="2013-08-26T18:36:00Z">
         <w:r>
           <w:instrText>"]]}}}],"</w:instrText>
         </w:r>
@@ -8288,7 +8517,7 @@
         </w:rPr>
         <w:t xml:space="preserve">game </w:t>
       </w:r>
-      <w:del w:id="255" w:author="Kohwalter" w:date="2013-08-26T18:36:00Z">
+      <w:del w:id="292" w:author="Kohwalter" w:date="2013-08-26T18:36:00Z">
         <w:r>
           <w:rPr>
             <w:i/>
@@ -8296,7 +8525,7 @@
           <w:delText>flow</w:delText>
         </w:r>
       </w:del>
-      <w:ins w:id="256" w:author="Kohwalter" w:date="2013-08-26T18:36:00Z">
+      <w:ins w:id="293" w:author="Kohwalter" w:date="2013-08-26T18:36:00Z">
         <w:r>
           <w:rPr>
             <w:i/>
@@ -8386,12 +8615,12 @@
       <w:r>
         <w:instrText xml:space="preserve"> REF _</w:instrText>
       </w:r>
-      <w:del w:id="257" w:author="Kohwalter" w:date="2013-08-26T18:36:00Z">
+      <w:del w:id="294" w:author="Kohwalter" w:date="2013-08-26T18:36:00Z">
         <w:r>
           <w:delInstrText>Ref357175673</w:delInstrText>
         </w:r>
       </w:del>
-      <w:ins w:id="258" w:author="Kohwalter" w:date="2013-08-26T18:36:00Z">
+      <w:ins w:id="295" w:author="Kohwalter" w:date="2013-08-26T18:36:00Z">
         <w:r>
           <w:instrText>Ref364345168</w:instrText>
         </w:r>
@@ -8402,19 +8631,39 @@
       <w:r>
         <w:fldChar w:fldCharType="separate"/>
       </w:r>
-      <w:r>
-        <w:rPr>
-          <w:b/>
-        </w:rPr>
-        <w:t xml:space="preserve">Fig. </w:t>
-      </w:r>
-      <w:r>
-        <w:rPr>
-          <w:b/>
-          <w:noProof/>
-        </w:rPr>
-        <w:t>4</w:t>
-      </w:r>
+      <w:ins w:id="296" w:author="Kohwalter" w:date="2013-08-31T09:43:00Z">
+        <w:r>
+          <w:rPr>
+            <w:b/>
+          </w:rPr>
+          <w:t xml:space="preserve">Fig. </w:t>
+        </w:r>
+        <w:r>
+          <w:rPr>
+            <w:b/>
+            <w:noProof/>
+            <w:rPrChange w:id="297" w:author="Kohwalter" w:date="2013-08-31T09:43:00Z">
+              <w:rPr/>
+            </w:rPrChange>
+          </w:rPr>
+          <w:t>4</w:t>
+        </w:r>
+      </w:ins>
+      <w:del w:id="298" w:author="Kohwalter" w:date="2013-08-31T09:43:00Z">
+        <w:r>
+          <w:rPr>
+            <w:b/>
+          </w:rPr>
+          <w:delText xml:space="preserve">Fig. </w:delText>
+        </w:r>
+        <w:r>
+          <w:rPr>
+            <w:b/>
+            <w:noProof/>
+          </w:rPr>
+          <w:delText>4</w:delText>
+        </w:r>
+      </w:del>
       <w:r>
         <w:fldChar w:fldCharType="end"/>
       </w:r>
@@ -8527,10 +8776,10 @@
         <w:ind w:firstLine="0"/>
         <w:jc w:val="center"/>
         <w:rPr>
-          <w:del w:id="259" w:author="Kohwalter" w:date="2013-08-26T18:36:00Z"/>
-        </w:rPr>
-      </w:pPr>
-      <w:del w:id="260" w:author="Kohwalter" w:date="2013-08-26T18:36:00Z">
+          <w:del w:id="299" w:author="Kohwalter" w:date="2013-08-26T18:36:00Z"/>
+        </w:rPr>
+      </w:pPr>
+      <w:del w:id="300" w:author="Kohwalter" w:date="2013-08-26T18:36:00Z">
         <w:r>
           <w:rPr>
             <w:noProof/>
@@ -8557,7 +8806,7 @@
                       <a:blip r:embed="rId22" cstate="print">
                         <a:extLst>
                           <a:ext uri="{28A0092B-C50C-407E-A947-70E740481C1C}">
-                            <a14:useLocalDpi xmlns:a14="http://schemas.microsoft.com/office/drawing/2010/main" xmlns:wps="http://schemas.microsoft.com/office/word/2010/wordprocessingShape" xmlns:wpi="http://schemas.microsoft.com/office/word/2010/wordprocessingInk" xmlns:wpg="http://schemas.microsoft.com/office/word/2010/wordprocessingGroup" xmlns:w14="http://schemas.microsoft.com/office/word/2010/wordml" xmlns:w="http://schemas.openxmlformats.org/wordprocessingml/2006/main" xmlns:w10="urn:schemas-microsoft-com:office:word" xmlns:wp14="http://schemas.microsoft.com/office/word/2010/wordprocessingDrawing" xmlns:v="urn:schemas-microsoft-com:vml" xmlns:o="urn:schemas-microsoft-com:office:office" xmlns:mv="urn:schemas-microsoft-com:mac:vml" xmlns:mc="http://schemas.openxmlformats.org/markup-compatibility/2006" xmlns:mo="http://schemas.microsoft.com/office/mac/office/2008/main" xmlns:wpc="http://schemas.microsoft.com/office/word/2010/wordprocessingCanvas" xmlns="" val="0"/>
+                            <a14:useLocalDpi xmlns="" xmlns:wpc="http://schemas.microsoft.com/office/word/2010/wordprocessingCanvas" xmlns:mo="http://schemas.microsoft.com/office/mac/office/2008/main" xmlns:mc="http://schemas.openxmlformats.org/markup-compatibility/2006" xmlns:mv="urn:schemas-microsoft-com:mac:vml" xmlns:o="urn:schemas-microsoft-com:office:office" xmlns:v="urn:schemas-microsoft-com:vml" xmlns:wp14="http://schemas.microsoft.com/office/word/2010/wordprocessingDrawing" xmlns:w10="urn:schemas-microsoft-com:office:word" xmlns:w="http://schemas.openxmlformats.org/wordprocessingml/2006/main" xmlns:w14="http://schemas.microsoft.com/office/word/2010/wordml" xmlns:wpg="http://schemas.microsoft.com/office/word/2010/wordprocessingGroup" xmlns:wpi="http://schemas.microsoft.com/office/word/2010/wordprocessingInk" xmlns:wps="http://schemas.microsoft.com/office/word/2010/wordprocessingShape" xmlns:a14="http://schemas.microsoft.com/office/drawing/2010/main" val="0"/>
                           </a:ext>
                         </a:extLst>
                       </a:blip>
@@ -8593,10 +8842,10 @@
         <w:ind w:firstLine="0"/>
         <w:jc w:val="center"/>
         <w:rPr>
-          <w:ins w:id="261" w:author="Kohwalter" w:date="2013-08-26T18:36:00Z"/>
-        </w:rPr>
-      </w:pPr>
-      <w:ins w:id="262" w:author="Kohwalter" w:date="2013-08-26T18:36:00Z">
+          <w:ins w:id="301" w:author="Kohwalter" w:date="2013-08-26T18:36:00Z"/>
+        </w:rPr>
+      </w:pPr>
+      <w:ins w:id="302" w:author="Kohwalter" w:date="2013-08-26T18:36:00Z">
         <w:r>
           <w:rPr>
             <w:noProof/>
@@ -8654,15 +8903,15 @@
       <w:pPr>
         <w:pStyle w:val="figurecaption0"/>
         <w:jc w:val="both"/>
-        <w:pPrChange w:id="263" w:author="Kohwalter" w:date="2013-08-26T18:36:00Z">
+        <w:pPrChange w:id="303" w:author="Kohwalter" w:date="2013-08-26T18:36:00Z">
           <w:pPr>
             <w:pStyle w:val="figurecaption0"/>
           </w:pPr>
         </w:pPrChange>
       </w:pPr>
-      <w:bookmarkStart w:id="264" w:name="_Ref364345168"/>
-      <w:bookmarkStart w:id="265" w:name="_Ref357175673"/>
-      <w:bookmarkStart w:id="266" w:name="_Ref357175577"/>
+      <w:bookmarkStart w:id="304" w:name="_Ref364345168"/>
+      <w:bookmarkStart w:id="305" w:name="_Ref357175673"/>
+      <w:bookmarkStart w:id="306" w:name="_Ref357175577"/>
       <w:proofErr w:type="gramStart"/>
       <w:r>
         <w:rPr>
@@ -8678,47 +8927,61 @@
         <w:t xml:space="preserve"> </w:t>
       </w:r>
       <w:fldSimple w:instr=" SEQ &quot;Figure&quot; \* MERGEFORMAT ">
-        <w:r>
-          <w:rPr>
-            <w:b/>
+        <w:ins w:id="307" w:author="Kohwalter" w:date="2013-08-31T09:43:00Z">
+          <w:r>
+            <w:rPr>
+              <w:b/>
+              <w:noProof/>
+              <w:rPrChange w:id="308" w:author="Kohwalter" w:date="2013-08-31T09:43:00Z">
+                <w:rPr/>
+              </w:rPrChange>
+            </w:rPr>
+            <w:t>4</w:t>
+          </w:r>
+        </w:ins>
+        <w:del w:id="309" w:author="Kohwalter" w:date="2013-08-31T09:43:00Z">
+          <w:r>
+            <w:rPr>
+              <w:b/>
+              <w:noProof/>
+            </w:rPr>
+            <w:delText>4</w:delText>
+          </w:r>
+        </w:del>
+      </w:fldSimple>
+      <w:bookmarkEnd w:id="304"/>
+      <w:bookmarkEnd w:id="305"/>
+      <w:r>
+        <w:rPr>
+          <w:b/>
+        </w:rPr>
+        <w:t>.</w:t>
+      </w:r>
+      <w:r>
+        <w:t xml:space="preserve"> </w:t>
+      </w:r>
+      <w:r>
+        <w:t>An</w:t>
+      </w:r>
+      <w:r>
+        <w:t xml:space="preserve"> example of credits status filter</w:t>
+      </w:r>
+      <w:del w:id="310" w:author="Kohwalter" w:date="2013-08-26T18:36:00Z">
+        <w:r>
+          <w:delText>.</w:delText>
+        </w:r>
+        <w:r>
+          <w:rPr>
             <w:noProof/>
           </w:rPr>
-          <w:t>4</w:t>
-        </w:r>
-      </w:fldSimple>
-      <w:bookmarkEnd w:id="264"/>
-      <w:bookmarkEnd w:id="265"/>
-      <w:r>
-        <w:rPr>
-          <w:b/>
-        </w:rPr>
-        <w:t>.</w:t>
-      </w:r>
-      <w:r>
-        <w:t xml:space="preserve"> </w:t>
-      </w:r>
-      <w:r>
-        <w:t>An</w:t>
-      </w:r>
-      <w:r>
-        <w:t xml:space="preserve"> example of credits status filter</w:t>
-      </w:r>
-      <w:del w:id="267" w:author="Kohwalter" w:date="2013-08-26T18:36:00Z">
-        <w:r>
-          <w:delText>.</w:delText>
-        </w:r>
-        <w:r>
-          <w:rPr>
-            <w:noProof/>
-          </w:rPr>
           <w:delText xml:space="preserve"> </w:delText>
         </w:r>
       </w:del>
-      <w:ins w:id="268" w:author="Kohwalter" w:date="2013-08-26T18:36:00Z">
+      <w:ins w:id="311" w:author="Kohwalter" w:date="2013-08-26T18:36:00Z">
         <w:r>
           <w:t xml:space="preserve"> (a)</w:t>
         </w:r>
-        <w:bookmarkEnd w:id="266"/>
+        <w:bookmarkEnd w:id="306"/>
         <w:r>
           <w:t xml:space="preserve"> and</w:t>
         </w:r>
@@ -8767,12 +9030,12 @@
       <w:r>
         <w:instrText xml:space="preserve"> REF _</w:instrText>
       </w:r>
-      <w:del w:id="269" w:author="Kohwalter" w:date="2013-08-26T18:36:00Z">
+      <w:del w:id="312" w:author="Kohwalter" w:date="2013-08-26T18:36:00Z">
         <w:r>
           <w:delInstrText>Ref357175673</w:delInstrText>
         </w:r>
       </w:del>
-      <w:ins w:id="270" w:author="Kohwalter" w:date="2013-08-26T18:36:00Z">
+      <w:ins w:id="313" w:author="Kohwalter" w:date="2013-08-26T18:36:00Z">
         <w:r>
           <w:instrText>Ref364345168</w:instrText>
         </w:r>
@@ -8783,19 +9046,39 @@
       <w:r>
         <w:fldChar w:fldCharType="separate"/>
       </w:r>
-      <w:r>
-        <w:rPr>
-          <w:b/>
-        </w:rPr>
-        <w:t xml:space="preserve">Fig. </w:t>
-      </w:r>
-      <w:r>
-        <w:rPr>
-          <w:b/>
-          <w:noProof/>
-        </w:rPr>
-        <w:t>4</w:t>
-      </w:r>
+      <w:ins w:id="314" w:author="Kohwalter" w:date="2013-08-31T09:43:00Z">
+        <w:r>
+          <w:rPr>
+            <w:b/>
+          </w:rPr>
+          <w:t xml:space="preserve">Fig. </w:t>
+        </w:r>
+        <w:r>
+          <w:rPr>
+            <w:b/>
+            <w:noProof/>
+            <w:rPrChange w:id="315" w:author="Kohwalter" w:date="2013-08-31T09:43:00Z">
+              <w:rPr/>
+            </w:rPrChange>
+          </w:rPr>
+          <w:t>4</w:t>
+        </w:r>
+      </w:ins>
+      <w:del w:id="316" w:author="Kohwalter" w:date="2013-08-31T09:43:00Z">
+        <w:r>
+          <w:rPr>
+            <w:b/>
+          </w:rPr>
+          <w:delText xml:space="preserve">Fig. </w:delText>
+        </w:r>
+        <w:r>
+          <w:rPr>
+            <w:b/>
+            <w:noProof/>
+          </w:rPr>
+          <w:delText>4</w:delText>
+        </w:r>
+      </w:del>
       <w:r>
         <w:fldChar w:fldCharType="end"/>
       </w:r>
@@ -8937,12 +9220,12 @@
       <w:r>
         <w:t xml:space="preserve"> </w:t>
       </w:r>
-      <w:del w:id="271" w:author="Kohwalter" w:date="2013-08-26T18:36:00Z">
+      <w:del w:id="317" w:author="Kohwalter" w:date="2013-08-26T18:36:00Z">
         <w:r>
           <w:delText>A</w:delText>
         </w:r>
       </w:del>
-      <w:ins w:id="272" w:author="Kohwalter" w:date="2013-08-26T18:36:00Z">
+      <w:ins w:id="318" w:author="Kohwalter" w:date="2013-08-26T18:36:00Z">
         <w:r>
           <w:t>A</w:t>
         </w:r>
@@ -8997,12 +9280,12 @@
       <w:r>
         <w:instrText xml:space="preserve"> REF _</w:instrText>
       </w:r>
-      <w:del w:id="273" w:author="Kohwalter" w:date="2013-08-26T18:36:00Z">
+      <w:del w:id="319" w:author="Kohwalter" w:date="2013-08-26T18:36:00Z">
         <w:r>
           <w:delInstrText>Ref357176295</w:delInstrText>
         </w:r>
       </w:del>
-      <w:ins w:id="274" w:author="Kohwalter" w:date="2013-08-26T18:36:00Z">
+      <w:ins w:id="320" w:author="Kohwalter" w:date="2013-08-26T18:36:00Z">
         <w:r>
           <w:instrText>Ref364345168</w:instrText>
         </w:r>
@@ -9013,19 +9296,39 @@
       <w:r>
         <w:fldChar w:fldCharType="separate"/>
       </w:r>
-      <w:r>
-        <w:rPr>
-          <w:b/>
-        </w:rPr>
-        <w:t xml:space="preserve">Fig. </w:t>
-      </w:r>
-      <w:r>
-        <w:rPr>
-          <w:b/>
-          <w:noProof/>
-        </w:rPr>
-        <w:t>4</w:t>
-      </w:r>
+      <w:ins w:id="321" w:author="Kohwalter" w:date="2013-08-31T09:43:00Z">
+        <w:r>
+          <w:rPr>
+            <w:b/>
+          </w:rPr>
+          <w:t xml:space="preserve">Fig. </w:t>
+        </w:r>
+        <w:r>
+          <w:rPr>
+            <w:b/>
+            <w:noProof/>
+            <w:rPrChange w:id="322" w:author="Kohwalter" w:date="2013-08-31T09:43:00Z">
+              <w:rPr/>
+            </w:rPrChange>
+          </w:rPr>
+          <w:t>4</w:t>
+        </w:r>
+      </w:ins>
+      <w:del w:id="323" w:author="Kohwalter" w:date="2013-08-31T09:43:00Z">
+        <w:r>
+          <w:rPr>
+            <w:b/>
+          </w:rPr>
+          <w:delText xml:space="preserve">Fig. </w:delText>
+        </w:r>
+        <w:r>
+          <w:rPr>
+            <w:b/>
+            <w:noProof/>
+          </w:rPr>
+          <w:delText>4</w:delText>
+        </w:r>
+      </w:del>
       <w:r>
         <w:fldChar w:fldCharType="end"/>
       </w:r>
@@ -9060,10 +9363,10 @@
         <w:ind w:firstLine="0"/>
         <w:jc w:val="center"/>
         <w:rPr>
-          <w:del w:id="275" w:author="Kohwalter" w:date="2013-08-26T18:36:00Z"/>
-        </w:rPr>
-      </w:pPr>
-      <w:del w:id="276" w:author="Kohwalter" w:date="2013-08-26T18:36:00Z">
+          <w:del w:id="324" w:author="Kohwalter" w:date="2013-08-26T18:36:00Z"/>
+        </w:rPr>
+      </w:pPr>
+      <w:del w:id="325" w:author="Kohwalter" w:date="2013-08-26T18:36:00Z">
         <w:r>
           <w:rPr>
             <w:noProof/>
@@ -9090,7 +9393,7 @@
                       <a:blip r:embed="rId24" cstate="print">
                         <a:extLst>
                           <a:ext uri="{28A0092B-C50C-407E-A947-70E740481C1C}">
-                            <a14:useLocalDpi xmlns:a14="http://schemas.microsoft.com/office/drawing/2010/main" xmlns:wps="http://schemas.microsoft.com/office/word/2010/wordprocessingShape" xmlns:wpi="http://schemas.microsoft.com/office/word/2010/wordprocessingInk" xmlns:wpg="http://schemas.microsoft.com/office/word/2010/wordprocessingGroup" xmlns:w14="http://schemas.microsoft.com/office/word/2010/wordml" xmlns:w="http://schemas.openxmlformats.org/wordprocessingml/2006/main" xmlns:w10="urn:schemas-microsoft-com:office:word" xmlns:wp14="http://schemas.microsoft.com/office/word/2010/wordprocessingDrawing" xmlns:v="urn:schemas-microsoft-com:vml" xmlns:o="urn:schemas-microsoft-com:office:office" xmlns:mv="urn:schemas-microsoft-com:mac:vml" xmlns:mc="http://schemas.openxmlformats.org/markup-compatibility/2006" xmlns:mo="http://schemas.microsoft.com/office/mac/office/2008/main" xmlns:wpc="http://schemas.microsoft.com/office/word/2010/wordprocessingCanvas" xmlns="" val="0"/>
+                            <a14:useLocalDpi xmlns="" xmlns:wpc="http://schemas.microsoft.com/office/word/2010/wordprocessingCanvas" xmlns:mo="http://schemas.microsoft.com/office/mac/office/2008/main" xmlns:mc="http://schemas.openxmlformats.org/markup-compatibility/2006" xmlns:mv="urn:schemas-microsoft-com:mac:vml" xmlns:o="urn:schemas-microsoft-com:office:office" xmlns:v="urn:schemas-microsoft-com:vml" xmlns:wp14="http://schemas.microsoft.com/office/word/2010/wordprocessingDrawing" xmlns:w10="urn:schemas-microsoft-com:office:word" xmlns:w="http://schemas.openxmlformats.org/wordprocessingml/2006/main" xmlns:w14="http://schemas.microsoft.com/office/word/2010/wordml" xmlns:wpg="http://schemas.microsoft.com/office/word/2010/wordprocessingGroup" xmlns:wpi="http://schemas.microsoft.com/office/word/2010/wordprocessingInk" xmlns:wps="http://schemas.microsoft.com/office/word/2010/wordprocessingShape" xmlns:a14="http://schemas.microsoft.com/office/drawing/2010/main" val="0"/>
                           </a:ext>
                         </a:extLst>
                       </a:blip>
@@ -9124,11 +9427,11 @@
       <w:pPr>
         <w:pStyle w:val="figurecaption0"/>
         <w:rPr>
-          <w:del w:id="277" w:author="Kohwalter" w:date="2013-08-26T18:36:00Z"/>
-        </w:rPr>
-      </w:pPr>
-      <w:bookmarkStart w:id="278" w:name="_Ref357176295"/>
-      <w:del w:id="279" w:author="Kohwalter" w:date="2013-08-26T18:36:00Z">
+          <w:del w:id="326" w:author="Kohwalter" w:date="2013-08-26T18:36:00Z"/>
+        </w:rPr>
+      </w:pPr>
+      <w:bookmarkStart w:id="327" w:name="_Ref357176295"/>
+      <w:del w:id="328" w:author="Kohwalter" w:date="2013-08-26T18:36:00Z">
         <w:r>
           <w:rPr>
             <w:b/>
@@ -9154,7 +9457,7 @@
         <w:r>
           <w:fldChar w:fldCharType="end"/>
         </w:r>
-        <w:bookmarkEnd w:id="278"/>
+        <w:bookmarkEnd w:id="327"/>
         <w:r>
           <w:rPr>
             <w:b/>
@@ -9257,10 +9560,10 @@
         <w:ind w:firstLine="0"/>
         <w:jc w:val="center"/>
         <w:rPr>
-          <w:ins w:id="280" w:author="Kohwalter" w:date="2013-08-26T18:36:00Z"/>
-        </w:rPr>
-      </w:pPr>
-      <w:ins w:id="281" w:author="Kohwalter" w:date="2013-08-26T18:36:00Z">
+          <w:ins w:id="329" w:author="Kohwalter" w:date="2013-08-26T18:36:00Z"/>
+        </w:rPr>
+      </w:pPr>
+      <w:ins w:id="330" w:author="Kohwalter" w:date="2013-08-26T18:36:00Z">
         <w:r>
           <w:rPr>
             <w:noProof/>
@@ -9320,12 +9623,12 @@
         <w:framePr w:hSpace="187" w:wrap="around" w:hAnchor="text" w:yAlign="bottom"/>
         <w:jc w:val="both"/>
         <w:rPr>
-          <w:ins w:id="282" w:author="Kohwalter" w:date="2013-08-26T18:36:00Z"/>
-        </w:rPr>
-      </w:pPr>
-      <w:bookmarkStart w:id="283" w:name="_Ref356744283"/>
+          <w:ins w:id="331" w:author="Kohwalter" w:date="2013-08-26T18:36:00Z"/>
+        </w:rPr>
+      </w:pPr>
+      <w:bookmarkStart w:id="332" w:name="_Ref356744283"/>
       <w:proofErr w:type="gramStart"/>
-      <w:ins w:id="284" w:author="Kohwalter" w:date="2013-08-26T18:36:00Z">
+      <w:ins w:id="333" w:author="Kohwalter" w:date="2013-08-26T18:36:00Z">
         <w:r>
           <w:rPr>
             <w:b/>
@@ -9349,18 +9652,32 @@
           <w:fldChar w:fldCharType="separate"/>
         </w:r>
       </w:ins>
-      <w:r>
-        <w:rPr>
-          <w:b/>
-          <w:noProof/>
-        </w:rPr>
-        <w:t>5</w:t>
-      </w:r>
-      <w:ins w:id="285" w:author="Kohwalter" w:date="2013-08-26T18:36:00Z">
+      <w:ins w:id="334" w:author="Kohwalter" w:date="2013-08-31T09:43:00Z">
+        <w:r>
+          <w:rPr>
+            <w:b/>
+            <w:noProof/>
+            <w:rPrChange w:id="335" w:author="Kohwalter" w:date="2013-08-31T09:43:00Z">
+              <w:rPr/>
+            </w:rPrChange>
+          </w:rPr>
+          <w:t>5</w:t>
+        </w:r>
+      </w:ins>
+      <w:del w:id="336" w:author="Kohwalter" w:date="2013-08-31T09:43:00Z">
+        <w:r>
+          <w:rPr>
+            <w:b/>
+            <w:noProof/>
+          </w:rPr>
+          <w:delText>5</w:delText>
+        </w:r>
+      </w:del>
+      <w:ins w:id="337" w:author="Kohwalter" w:date="2013-08-26T18:36:00Z">
         <w:r>
           <w:fldChar w:fldCharType="end"/>
         </w:r>
-        <w:bookmarkEnd w:id="283"/>
+        <w:bookmarkEnd w:id="332"/>
         <w:r>
           <w:rPr>
             <w:b/>
@@ -9368,8 +9685,8 @@
           <w:t>.</w:t>
         </w:r>
       </w:ins>
-      <w:moveToRangeStart w:id="286" w:author="Kohwalter" w:date="2013-08-26T18:36:00Z" w:name="move365305507"/>
-      <w:moveTo w:id="287" w:author="Kohwalter" w:date="2013-08-26T18:36:00Z">
+      <w:moveToRangeStart w:id="338" w:author="Kohwalter" w:date="2013-08-26T18:36:00Z" w:name="move365305507"/>
+      <w:moveTo w:id="339" w:author="Kohwalter" w:date="2013-08-26T18:36:00Z">
         <w:r>
           <w:t xml:space="preserve"> </w:t>
         </w:r>
@@ -9392,8 +9709,8 @@
           <w:t>ment. Agents are employees from the development staff, with the programmer being the upper agent and the manager the lower one.</w:t>
         </w:r>
       </w:moveTo>
-      <w:moveToRangeEnd w:id="286"/>
-      <w:ins w:id="288" w:author="Kohwalter" w:date="2013-08-26T18:36:00Z">
+      <w:moveToRangeEnd w:id="338"/>
+      <w:ins w:id="340" w:author="Kohwalter" w:date="2013-08-26T18:36:00Z">
         <w:r>
           <w:t xml:space="preserve"> Graph u</w:t>
         </w:r>
@@ -9511,21 +9828,33 @@
       <w:r>
         <w:fldChar w:fldCharType="separate"/>
       </w:r>
-      <w:ins w:id="289" w:author="Kohwalter" w:date="2013-08-26T18:36:00Z">
+      <w:ins w:id="341" w:author="Kohwalter" w:date="2013-08-31T09:43:00Z">
         <w:r>
           <w:rPr>
             <w:b/>
           </w:rPr>
           <w:t xml:space="preserve">Fig. </w:t>
         </w:r>
+        <w:r>
+          <w:rPr>
+            <w:b/>
+            <w:noProof/>
+            <w:rPrChange w:id="342" w:author="Kohwalter" w:date="2013-08-31T09:43:00Z">
+              <w:rPr/>
+            </w:rPrChange>
+          </w:rPr>
+          <w:t>5</w:t>
+        </w:r>
       </w:ins>
-      <w:r>
-        <w:rPr>
-          <w:b/>
-          <w:noProof/>
-        </w:rPr>
-        <w:t>5</w:t>
-      </w:r>
+      <w:del w:id="343" w:author="Kohwalter" w:date="2013-08-31T09:43:00Z">
+        <w:r>
+          <w:rPr>
+            <w:b/>
+            <w:noProof/>
+          </w:rPr>
+          <w:delText>5</w:delText>
+        </w:r>
+      </w:del>
       <w:r>
         <w:fldChar w:fldCharType="end"/>
       </w:r>
@@ -9672,12 +10001,12 @@
       <w:r>
         <w:instrText xml:space="preserve"> REF _</w:instrText>
       </w:r>
-      <w:del w:id="290" w:author="Kohwalter" w:date="2013-08-26T18:36:00Z">
+      <w:del w:id="344" w:author="Kohwalter" w:date="2013-08-26T18:36:00Z">
         <w:r>
           <w:delInstrText>Ref356744340</w:delInstrText>
         </w:r>
       </w:del>
-      <w:ins w:id="291" w:author="Kohwalter" w:date="2013-08-26T18:36:00Z">
+      <w:ins w:id="345" w:author="Kohwalter" w:date="2013-08-26T18:36:00Z">
         <w:r>
           <w:instrText>Ref356744283</w:instrText>
         </w:r>
@@ -9688,21 +10017,33 @@
       <w:r>
         <w:fldChar w:fldCharType="separate"/>
       </w:r>
-      <w:ins w:id="292" w:author="Kohwalter" w:date="2013-08-26T18:36:00Z">
+      <w:ins w:id="346" w:author="Kohwalter" w:date="2013-08-31T09:43:00Z">
         <w:r>
           <w:rPr>
             <w:b/>
           </w:rPr>
           <w:t xml:space="preserve">Fig. </w:t>
         </w:r>
+        <w:r>
+          <w:rPr>
+            <w:b/>
+            <w:noProof/>
+            <w:rPrChange w:id="347" w:author="Kohwalter" w:date="2013-08-31T09:43:00Z">
+              <w:rPr/>
+            </w:rPrChange>
+          </w:rPr>
+          <w:t>5</w:t>
+        </w:r>
       </w:ins>
-      <w:r>
-        <w:rPr>
-          <w:b/>
-          <w:noProof/>
-        </w:rPr>
-        <w:t>5</w:t>
-      </w:r>
+      <w:del w:id="348" w:author="Kohwalter" w:date="2013-08-31T09:43:00Z">
+        <w:r>
+          <w:rPr>
+            <w:b/>
+            <w:noProof/>
+          </w:rPr>
+          <w:delText>5</w:delText>
+        </w:r>
+      </w:del>
       <w:r>
         <w:fldChar w:fldCharType="end"/>
       </w:r>
@@ -9721,12 +10062,12 @@
       <w:r>
         <w:instrText xml:space="preserve"> REF _</w:instrText>
       </w:r>
-      <w:del w:id="293" w:author="Kohwalter" w:date="2013-08-26T18:36:00Z">
+      <w:del w:id="349" w:author="Kohwalter" w:date="2013-08-26T18:36:00Z">
         <w:r>
           <w:delInstrText>Ref356744340</w:delInstrText>
         </w:r>
       </w:del>
-      <w:ins w:id="294" w:author="Kohwalter" w:date="2013-08-26T18:36:00Z">
+      <w:ins w:id="350" w:author="Kohwalter" w:date="2013-08-26T18:36:00Z">
         <w:r>
           <w:instrText>Ref356744283</w:instrText>
         </w:r>
@@ -9737,21 +10078,33 @@
       <w:r>
         <w:fldChar w:fldCharType="separate"/>
       </w:r>
-      <w:ins w:id="295" w:author="Kohwalter" w:date="2013-08-26T18:36:00Z">
+      <w:ins w:id="351" w:author="Kohwalter" w:date="2013-08-31T09:43:00Z">
         <w:r>
           <w:rPr>
             <w:b/>
           </w:rPr>
           <w:t xml:space="preserve">Fig. </w:t>
         </w:r>
+        <w:r>
+          <w:rPr>
+            <w:b/>
+            <w:noProof/>
+            <w:rPrChange w:id="352" w:author="Kohwalter" w:date="2013-08-31T09:43:00Z">
+              <w:rPr/>
+            </w:rPrChange>
+          </w:rPr>
+          <w:t>5</w:t>
+        </w:r>
       </w:ins>
-      <w:r>
-        <w:rPr>
-          <w:b/>
-          <w:noProof/>
-        </w:rPr>
-        <w:t>5</w:t>
-      </w:r>
+      <w:del w:id="353" w:author="Kohwalter" w:date="2013-08-31T09:43:00Z">
+        <w:r>
+          <w:rPr>
+            <w:b/>
+            <w:noProof/>
+          </w:rPr>
+          <w:delText>5</w:delText>
+        </w:r>
+      </w:del>
       <w:r>
         <w:fldChar w:fldCharType="end"/>
       </w:r>
@@ -9801,7 +10154,7 @@
     <w:p>
       <w:pPr>
         <w:rPr>
-          <w:del w:id="296" w:author="Kohwalter" w:date="2013-08-26T18:36:00Z"/>
+          <w:del w:id="354" w:author="Kohwalter" w:date="2013-08-26T18:36:00Z"/>
         </w:rPr>
       </w:pPr>
     </w:p>
@@ -9810,10 +10163,10 @@
         <w:ind w:firstLine="0"/>
         <w:jc w:val="center"/>
         <w:rPr>
-          <w:del w:id="297" w:author="Kohwalter" w:date="2013-08-26T18:36:00Z"/>
-        </w:rPr>
-      </w:pPr>
-      <w:del w:id="298" w:author="Kohwalter" w:date="2013-08-26T18:36:00Z">
+          <w:del w:id="355" w:author="Kohwalter" w:date="2013-08-26T18:36:00Z"/>
+        </w:rPr>
+      </w:pPr>
+      <w:del w:id="356" w:author="Kohwalter" w:date="2013-08-26T18:36:00Z">
         <w:r>
           <w:rPr>
             <w:noProof/>
@@ -9840,7 +10193,7 @@
                       <a:blip r:embed="rId26" cstate="print">
                         <a:extLst>
                           <a:ext uri="{28A0092B-C50C-407E-A947-70E740481C1C}">
-                            <a14:useLocalDpi xmlns:a14="http://schemas.microsoft.com/office/drawing/2010/main" xmlns:wps="http://schemas.microsoft.com/office/word/2010/wordprocessingShape" xmlns:wpi="http://schemas.microsoft.com/office/word/2010/wordprocessingInk" xmlns:wpg="http://schemas.microsoft.com/office/word/2010/wordprocessingGroup" xmlns:w14="http://schemas.microsoft.com/office/word/2010/wordml" xmlns:w="http://schemas.openxmlformats.org/wordprocessingml/2006/main" xmlns:w10="urn:schemas-microsoft-com:office:word" xmlns:wp14="http://schemas.microsoft.com/office/word/2010/wordprocessingDrawing" xmlns:v="urn:schemas-microsoft-com:vml" xmlns:o="urn:schemas-microsoft-com:office:office" xmlns:mv="urn:schemas-microsoft-com:mac:vml" xmlns:mc="http://schemas.openxmlformats.org/markup-compatibility/2006" xmlns:mo="http://schemas.microsoft.com/office/mac/office/2008/main" xmlns:wpc="http://schemas.microsoft.com/office/word/2010/wordprocessingCanvas" xmlns="" val="0"/>
+                            <a14:useLocalDpi xmlns="" xmlns:wpc="http://schemas.microsoft.com/office/word/2010/wordprocessingCanvas" xmlns:mo="http://schemas.microsoft.com/office/mac/office/2008/main" xmlns:mc="http://schemas.openxmlformats.org/markup-compatibility/2006" xmlns:mv="urn:schemas-microsoft-com:mac:vml" xmlns:o="urn:schemas-microsoft-com:office:office" xmlns:v="urn:schemas-microsoft-com:vml" xmlns:wp14="http://schemas.microsoft.com/office/word/2010/wordprocessingDrawing" xmlns:w10="urn:schemas-microsoft-com:office:word" xmlns:w="http://schemas.openxmlformats.org/wordprocessingml/2006/main" xmlns:w14="http://schemas.microsoft.com/office/word/2010/wordml" xmlns:wpg="http://schemas.microsoft.com/office/word/2010/wordprocessingGroup" xmlns:wpi="http://schemas.microsoft.com/office/word/2010/wordprocessingInk" xmlns:wps="http://schemas.microsoft.com/office/word/2010/wordprocessingShape" xmlns:a14="http://schemas.microsoft.com/office/drawing/2010/main" val="0"/>
                           </a:ext>
                         </a:extLst>
                       </a:blip>
@@ -9875,10 +10228,10 @@
         <w:pStyle w:val="figurecaption0"/>
         <w:jc w:val="both"/>
         <w:rPr>
-          <w:del w:id="299" w:author="Kohwalter" w:date="2013-08-26T18:36:00Z"/>
-        </w:rPr>
-      </w:pPr>
-      <w:del w:id="300" w:author="Kohwalter" w:date="2013-08-26T18:36:00Z">
+          <w:del w:id="357" w:author="Kohwalter" w:date="2013-08-26T18:36:00Z"/>
+        </w:rPr>
+      </w:pPr>
+      <w:del w:id="358" w:author="Kohwalter" w:date="2013-08-26T18:36:00Z">
         <w:r>
           <w:rPr>
             <w:b/>
@@ -9911,8 +10264,8 @@
           <w:delText>.</w:delText>
         </w:r>
       </w:del>
-      <w:moveFromRangeStart w:id="301" w:author="Kohwalter" w:date="2013-08-26T18:36:00Z" w:name="move365305507"/>
-      <w:moveFrom w:id="302" w:author="Kohwalter" w:date="2013-08-26T18:36:00Z">
+      <w:moveFromRangeStart w:id="359" w:author="Kohwalter" w:date="2013-08-26T18:36:00Z" w:name="move365305507"/>
+      <w:moveFrom w:id="360" w:author="Kohwalter" w:date="2013-08-26T18:36:00Z">
         <w:r>
           <w:t xml:space="preserve"> </w:t>
         </w:r>
@@ -9935,7 +10288,7 @@
           <w:t>ment. Agents are employees from the development staff, with the programmer being the upper agent and the manager the lower one.</w:t>
         </w:r>
       </w:moveFrom>
-      <w:moveFromRangeEnd w:id="301"/>
+      <w:moveFromRangeEnd w:id="359"/>
     </w:p>
     <w:p>
       <w:pPr>
@@ -9944,10 +10297,10 @@
         <w:ind w:firstLine="0"/>
         <w:jc w:val="center"/>
         <w:rPr>
-          <w:del w:id="303" w:author="Kohwalter" w:date="2013-08-26T18:36:00Z"/>
-        </w:rPr>
-      </w:pPr>
-      <w:del w:id="304" w:author="Kohwalter" w:date="2013-08-26T18:36:00Z">
+          <w:del w:id="361" w:author="Kohwalter" w:date="2013-08-26T18:36:00Z"/>
+        </w:rPr>
+      </w:pPr>
+      <w:del w:id="362" w:author="Kohwalter" w:date="2013-08-26T18:36:00Z">
         <w:r>
           <w:rPr>
             <w:noProof/>
@@ -10005,12 +10358,12 @@
       <w:pPr>
         <w:pStyle w:val="figurecaption0"/>
         <w:rPr>
-          <w:del w:id="305" w:author="Kohwalter" w:date="2013-08-26T18:36:00Z"/>
-        </w:rPr>
-      </w:pPr>
-      <w:bookmarkStart w:id="306" w:name="_Ref356744340"/>
-      <w:bookmarkStart w:id="307" w:name="_Ref350357840"/>
-      <w:del w:id="308" w:author="Kohwalter" w:date="2013-08-26T18:36:00Z">
+          <w:del w:id="363" w:author="Kohwalter" w:date="2013-08-26T18:36:00Z"/>
+        </w:rPr>
+      </w:pPr>
+      <w:bookmarkStart w:id="364" w:name="_Ref356744340"/>
+      <w:bookmarkStart w:id="365" w:name="_Ref350357840"/>
+      <w:del w:id="366" w:author="Kohwalter" w:date="2013-08-26T18:36:00Z">
         <w:r>
           <w:rPr>
             <w:b/>
@@ -10036,7 +10389,7 @@
         <w:r>
           <w:fldChar w:fldCharType="end"/>
         </w:r>
-        <w:bookmarkEnd w:id="306"/>
+        <w:bookmarkEnd w:id="364"/>
         <w:r>
           <w:rPr>
             <w:b/>
@@ -10104,7 +10457,7 @@
         <w:r>
           <w:delText>.</w:delText>
         </w:r>
-        <w:bookmarkEnd w:id="307"/>
+        <w:bookmarkEnd w:id="365"/>
       </w:del>
     </w:p>
     <w:p>
@@ -10200,14 +10553,14 @@
           <w:sz w:val="24"/>
         </w:rPr>
       </w:pPr>
-      <w:bookmarkStart w:id="309" w:name="_Ref341897928"/>
+      <w:bookmarkStart w:id="367" w:name="_Ref341897928"/>
       <w:r>
         <w:rPr>
           <w:sz w:val="24"/>
         </w:rPr>
         <w:t>C</w:t>
       </w:r>
-      <w:bookmarkEnd w:id="309"/>
+      <w:bookmarkEnd w:id="367"/>
       <w:r>
         <w:rPr>
           <w:sz w:val="24"/>
@@ -10349,8 +10702,8 @@
       <w:r>
         <w:t xml:space="preserve">on </w:t>
       </w:r>
-      <w:bookmarkStart w:id="310" w:name="_GoBack"/>
-      <w:bookmarkEnd w:id="310"/>
+      <w:bookmarkStart w:id="368" w:name="_GoBack"/>
+      <w:bookmarkEnd w:id="368"/>
       <w:r>
         <w:t xml:space="preserve">either </w:t>
       </w:r>
@@ -10387,12 +10740,12 @@
       <w:r>
         <w:t xml:space="preserve">issues that contributed to specific game </w:t>
       </w:r>
-      <w:del w:id="311" w:author="Kohwalter" w:date="2013-08-26T18:36:00Z">
+      <w:del w:id="369" w:author="Kohwalter" w:date="2013-08-26T18:36:00Z">
         <w:r>
           <w:delText>flows</w:delText>
         </w:r>
       </w:del>
-      <w:ins w:id="312" w:author="Kohwalter" w:date="2013-08-26T18:36:00Z">
+      <w:ins w:id="370" w:author="Kohwalter" w:date="2013-08-26T18:36:00Z">
         <w:r>
           <w:t>fluxe</w:t>
         </w:r>
@@ -10403,12 +10756,12 @@
       <w:r>
         <w:t xml:space="preserve"> and results achieved throughout the gaming session. This analysis can be used on games to improve understanding of the game </w:t>
       </w:r>
-      <w:del w:id="313" w:author="Kohwalter" w:date="2013-08-26T18:36:00Z">
+      <w:del w:id="371" w:author="Kohwalter" w:date="2013-08-26T18:36:00Z">
         <w:r>
           <w:delText>flow</w:delText>
         </w:r>
       </w:del>
-      <w:ins w:id="314" w:author="Kohwalter" w:date="2013-08-26T18:36:00Z">
+      <w:ins w:id="372" w:author="Kohwalter" w:date="2013-08-26T18:36:00Z">
         <w:r>
           <w:t>flux</w:t>
         </w:r>
@@ -10428,60 +10781,54 @@
       <w:r>
         <w:t xml:space="preserve"> happened the way they did. It can also be used to analyze a game story development, how it was generated, and which events affected it</w:t>
       </w:r>
-      <w:ins w:id="315" w:author="Kohwalter" w:date="2013-08-26T19:11:00Z">
+      <w:ins w:id="373" w:author="Kohwalter" w:date="2013-08-26T19:11:00Z">
         <w:r>
           <w:t xml:space="preserve"> in</w:t>
         </w:r>
       </w:ins>
-      <w:ins w:id="316" w:author="Kohwalter" w:date="2013-08-26T19:16:00Z">
+      <w:ins w:id="374" w:author="Kohwalter" w:date="2013-08-26T19:16:00Z">
         <w:r>
           <w:t xml:space="preserve"> the following </w:t>
         </w:r>
       </w:ins>
-      <w:ins w:id="317" w:author="Kohwalter" w:date="2013-08-26T19:19:00Z">
+      <w:ins w:id="375" w:author="Kohwalter" w:date="2013-08-26T19:19:00Z">
         <w:r>
           <w:t xml:space="preserve">game </w:t>
         </w:r>
       </w:ins>
-      <w:ins w:id="318" w:author="Kohwalter" w:date="2013-08-26T19:16:00Z">
+      <w:ins w:id="376" w:author="Kohwalter" w:date="2013-08-26T19:16:00Z">
         <w:r>
           <w:t>genres:</w:t>
         </w:r>
       </w:ins>
-      <w:ins w:id="319" w:author="Kohwalter" w:date="2013-08-26T19:11:00Z">
+      <w:ins w:id="377" w:author="Kohwalter" w:date="2013-08-26T19:11:00Z">
         <w:r>
           <w:t xml:space="preserve"> </w:t>
         </w:r>
       </w:ins>
-      <w:ins w:id="320" w:author="Kohwalter" w:date="2013-08-26T19:20:00Z">
+      <w:ins w:id="378" w:author="Kohwalter" w:date="2013-08-26T19:20:00Z">
         <w:r>
           <w:t>role-playing</w:t>
         </w:r>
       </w:ins>
-      <w:ins w:id="321" w:author="Kohwalter" w:date="2013-08-26T19:15:00Z">
+      <w:ins w:id="379" w:author="Kohwalter" w:date="2013-08-26T19:15:00Z">
         <w:r>
           <w:t xml:space="preserve">, </w:t>
         </w:r>
       </w:ins>
-      <w:ins w:id="322" w:author="Kohwalter" w:date="2013-08-26T19:12:00Z">
+      <w:ins w:id="380" w:author="Kohwalter" w:date="2013-08-26T19:12:00Z">
         <w:r>
           <w:t>s</w:t>
         </w:r>
       </w:ins>
-      <w:ins w:id="323" w:author="Kohwalter" w:date="2013-08-26T19:11:00Z">
+      <w:ins w:id="381" w:author="Kohwalter" w:date="2013-08-26T19:11:00Z">
         <w:r>
           <w:t xml:space="preserve">trategy, </w:t>
         </w:r>
       </w:ins>
-      <w:ins w:id="324" w:author="Kohwalter" w:date="2013-08-26T19:12:00Z">
-        <w:r>
-          <w:t>and si</w:t>
-        </w:r>
-        <w:r>
-          <w:t>m</w:t>
-        </w:r>
-        <w:r>
-          <w:t>ulation</w:t>
+      <w:ins w:id="382" w:author="Kohwalter" w:date="2013-08-26T19:12:00Z">
+        <w:r>
+          <w:t>and simulation</w:t>
         </w:r>
       </w:ins>
       <w:r>
@@ -10540,12 +10887,12 @@
       <w:r>
         <w:t xml:space="preserve">. Studies in this area can be made in order to identify information that can be omitted from the user without affecting the overall analysis. Another interesting research is to automatically identify patterns in the game </w:t>
       </w:r>
-      <w:del w:id="325" w:author="Kohwalter" w:date="2013-08-26T18:36:00Z">
+      <w:del w:id="383" w:author="Kohwalter" w:date="2013-08-26T18:36:00Z">
         <w:r>
           <w:delText>flow</w:delText>
         </w:r>
       </w:del>
-      <w:ins w:id="326" w:author="Kohwalter" w:date="2013-08-26T18:36:00Z">
+      <w:ins w:id="384" w:author="Kohwalter" w:date="2013-08-26T18:36:00Z">
         <w:r>
           <w:t>flux</w:t>
         </w:r>
@@ -10672,7 +11019,7 @@
         <w:rPr>
           <w:sz w:val="18"/>
         </w:rPr>
-        <w:pPrChange w:id="327" w:author="Kohwalter" w:date="2013-08-26T18:36:00Z">
+        <w:pPrChange w:id="385" w:author="Kohwalter" w:date="2013-08-26T18:36:00Z">
           <w:pPr>
             <w:pStyle w:val="Bibliography"/>
             <w:spacing w:line="220" w:lineRule="atLeast"/>
@@ -10709,7 +11056,7 @@
         <w:rPr>
           <w:sz w:val="18"/>
         </w:rPr>
-        <w:pPrChange w:id="328" w:author="Kohwalter" w:date="2013-08-26T18:36:00Z">
+        <w:pPrChange w:id="386" w:author="Kohwalter" w:date="2013-08-26T18:36:00Z">
           <w:pPr>
             <w:pStyle w:val="Bibliography"/>
             <w:spacing w:line="220" w:lineRule="atLeast"/>
@@ -10730,7 +11077,7 @@
         <w:tab/>
         <w:t xml:space="preserve"> Kohwalter, T., Clua, E., Murta, L.: Provenance in Games. </w:t>
       </w:r>
-      <w:del w:id="329" w:author="Kohwalter" w:date="2013-08-26T18:36:00Z">
+      <w:del w:id="387" w:author="Kohwalter" w:date="2013-08-26T18:36:00Z">
         <w:r>
           <w:rPr>
             <w:sz w:val="18"/>
@@ -10744,7 +11091,7 @@
         </w:rPr>
         <w:t>Brazilian Symposium on Games and Digital Entertainment (SBGAMES).</w:t>
       </w:r>
-      <w:del w:id="330" w:author="Kohwalter" w:date="2013-08-26T18:36:00Z">
+      <w:del w:id="388" w:author="Kohwalter" w:date="2013-08-26T18:36:00Z">
         <w:r>
           <w:rPr>
             <w:sz w:val="18"/>
@@ -10765,7 +11112,7 @@
         <w:rPr>
           <w:sz w:val="18"/>
         </w:rPr>
-        <w:pPrChange w:id="331" w:author="Kohwalter" w:date="2013-08-26T18:36:00Z">
+        <w:pPrChange w:id="389" w:author="Kohwalter" w:date="2013-08-26T18:36:00Z">
           <w:pPr>
             <w:pStyle w:val="Bibliography"/>
             <w:spacing w:line="220" w:lineRule="atLeast"/>
@@ -10793,7 +11140,7 @@
         <w:rPr>
           <w:sz w:val="18"/>
         </w:rPr>
-        <w:pPrChange w:id="332" w:author="Kohwalter" w:date="2013-08-26T18:36:00Z">
+        <w:pPrChange w:id="390" w:author="Kohwalter" w:date="2013-08-26T18:36:00Z">
           <w:pPr>
             <w:pStyle w:val="Bibliography"/>
             <w:spacing w:line="220" w:lineRule="atLeast"/>
@@ -10844,7 +11191,7 @@
         <w:rPr>
           <w:sz w:val="18"/>
         </w:rPr>
-        <w:pPrChange w:id="333" w:author="Kohwalter" w:date="2013-08-26T18:36:00Z">
+        <w:pPrChange w:id="391" w:author="Kohwalter" w:date="2013-08-26T18:36:00Z">
           <w:pPr>
             <w:pStyle w:val="Bibliography"/>
             <w:spacing w:line="220" w:lineRule="atLeast"/>
@@ -10865,7 +11212,7 @@
         <w:tab/>
         <w:t xml:space="preserve"> Andersen, E., Liu, Y.-E., Apter, E., Boucher-Genesse, F., Popović, Z.: Gameplay analysis through state projection. </w:t>
       </w:r>
-      <w:del w:id="334" w:author="Kohwalter" w:date="2013-08-26T18:36:00Z">
+      <w:del w:id="392" w:author="Kohwalter" w:date="2013-08-26T18:36:00Z">
         <w:r>
           <w:rPr>
             <w:sz w:val="18"/>
@@ -10891,7 +11238,7 @@
         </w:rPr>
         <w:t>tions of Digital Games</w:t>
       </w:r>
-      <w:del w:id="335" w:author="Kohwalter" w:date="2013-08-26T18:36:00Z">
+      <w:del w:id="393" w:author="Kohwalter" w:date="2013-08-26T18:36:00Z">
         <w:r>
           <w:rPr>
             <w:sz w:val="18"/>
@@ -10899,7 +11246,7 @@
           <w:delText>. pp.</w:delText>
         </w:r>
       </w:del>
-      <w:ins w:id="336" w:author="Kohwalter" w:date="2013-08-26T18:36:00Z">
+      <w:ins w:id="394" w:author="Kohwalter" w:date="2013-08-26T18:36:00Z">
         <w:r>
           <w:rPr>
             <w:sz w:val="18"/>
@@ -10913,7 +11260,7 @@
         </w:rPr>
         <w:t xml:space="preserve"> 1–8</w:t>
       </w:r>
-      <w:del w:id="337" w:author="Kohwalter" w:date="2013-08-26T18:36:00Z">
+      <w:del w:id="395" w:author="Kohwalter" w:date="2013-08-26T18:36:00Z">
         <w:r>
           <w:rPr>
             <w:sz w:val="18"/>
@@ -10934,11 +11281,11 @@
         <w:spacing w:line="220" w:lineRule="atLeast"/>
         <w:ind w:left="389" w:hanging="389"/>
         <w:rPr>
-          <w:del w:id="338" w:author="Kohwalter" w:date="2013-08-26T18:36:00Z"/>
+          <w:del w:id="396" w:author="Kohwalter" w:date="2013-08-26T18:36:00Z"/>
           <w:sz w:val="18"/>
         </w:rPr>
       </w:pPr>
-      <w:del w:id="339" w:author="Kohwalter" w:date="2013-08-26T18:36:00Z">
+      <w:del w:id="397" w:author="Kohwalter" w:date="2013-08-26T18:36:00Z">
         <w:r>
           <w:rPr>
             <w:sz w:val="18"/>
@@ -10972,11 +11319,11 @@
         <w:spacing w:line="220" w:lineRule="atLeast"/>
         <w:ind w:left="389" w:hanging="389"/>
         <w:rPr>
-          <w:del w:id="340" w:author="Kohwalter" w:date="2013-08-26T18:36:00Z"/>
+          <w:del w:id="398" w:author="Kohwalter" w:date="2013-08-26T18:36:00Z"/>
           <w:sz w:val="18"/>
         </w:rPr>
       </w:pPr>
-      <w:del w:id="341" w:author="Kohwalter" w:date="2013-08-26T18:36:00Z">
+      <w:del w:id="399" w:author="Kohwalter" w:date="2013-08-26T18:36:00Z">
         <w:r>
           <w:rPr>
             <w:sz w:val="18"/>
@@ -10998,11 +11345,11 @@
         <w:spacing w:line="220" w:lineRule="atLeast"/>
         <w:ind w:left="389" w:hanging="389"/>
         <w:rPr>
-          <w:del w:id="342" w:author="Kohwalter" w:date="2013-08-26T18:36:00Z"/>
+          <w:del w:id="400" w:author="Kohwalter" w:date="2013-08-26T18:36:00Z"/>
           <w:sz w:val="18"/>
         </w:rPr>
       </w:pPr>
-      <w:del w:id="343" w:author="Kohwalter" w:date="2013-08-26T18:36:00Z">
+      <w:del w:id="401" w:author="Kohwalter" w:date="2013-08-26T18:36:00Z">
         <w:r>
           <w:rPr>
             <w:sz w:val="18"/>
@@ -11048,7 +11395,7 @@
         <w:rPr>
           <w:sz w:val="18"/>
         </w:rPr>
-        <w:pPrChange w:id="344" w:author="Kohwalter" w:date="2013-08-26T18:36:00Z">
+        <w:pPrChange w:id="402" w:author="Kohwalter" w:date="2013-08-26T18:36:00Z">
           <w:pPr>
             <w:pStyle w:val="Bibliography"/>
             <w:spacing w:line="220" w:lineRule="atLeast"/>
@@ -11056,7 +11403,7 @@
           </w:pPr>
         </w:pPrChange>
       </w:pPr>
-      <w:del w:id="345" w:author="Kohwalter" w:date="2013-08-26T18:36:00Z">
+      <w:del w:id="403" w:author="Kohwalter" w:date="2013-08-26T18:36:00Z">
         <w:r>
           <w:rPr>
             <w:sz w:val="18"/>
@@ -11064,7 +11411,7 @@
           <w:delText>10</w:delText>
         </w:r>
       </w:del>
-      <w:ins w:id="346" w:author="Kohwalter" w:date="2013-08-26T18:36:00Z">
+      <w:ins w:id="404" w:author="Kohwalter" w:date="2013-08-26T18:36:00Z">
         <w:r>
           <w:rPr>
             <w:sz w:val="18"/>
@@ -11092,7 +11439,7 @@
         <w:rPr>
           <w:sz w:val="18"/>
         </w:rPr>
-        <w:pPrChange w:id="347" w:author="Kohwalter" w:date="2013-08-26T18:36:00Z">
+        <w:pPrChange w:id="405" w:author="Kohwalter" w:date="2013-08-26T18:36:00Z">
           <w:pPr>
             <w:pStyle w:val="Bibliography"/>
             <w:spacing w:line="220" w:lineRule="atLeast"/>
@@ -11100,7 +11447,7 @@
           </w:pPr>
         </w:pPrChange>
       </w:pPr>
-      <w:del w:id="348" w:author="Kohwalter" w:date="2013-08-26T18:36:00Z">
+      <w:del w:id="406" w:author="Kohwalter" w:date="2013-08-26T18:36:00Z">
         <w:r>
           <w:rPr>
             <w:sz w:val="18"/>
@@ -11108,7 +11455,7 @@
           <w:delText>11</w:delText>
         </w:r>
       </w:del>
-      <w:ins w:id="349" w:author="Kohwalter" w:date="2013-08-26T18:36:00Z">
+      <w:ins w:id="407" w:author="Kohwalter" w:date="2013-08-26T18:36:00Z">
         <w:r>
           <w:rPr>
             <w:sz w:val="18"/>
@@ -11136,7 +11483,7 @@
         <w:rPr>
           <w:sz w:val="18"/>
         </w:rPr>
-        <w:pPrChange w:id="350" w:author="Kohwalter" w:date="2013-08-26T18:36:00Z">
+        <w:pPrChange w:id="408" w:author="Kohwalter" w:date="2013-08-26T18:36:00Z">
           <w:pPr>
             <w:pStyle w:val="Bibliography"/>
             <w:spacing w:line="220" w:lineRule="atLeast"/>
@@ -11144,7 +11491,7 @@
           </w:pPr>
         </w:pPrChange>
       </w:pPr>
-      <w:del w:id="351" w:author="Kohwalter" w:date="2013-08-26T18:36:00Z">
+      <w:del w:id="409" w:author="Kohwalter" w:date="2013-08-26T18:36:00Z">
         <w:r>
           <w:rPr>
             <w:sz w:val="18"/>
@@ -11152,7 +11499,7 @@
           <w:delText>12</w:delText>
         </w:r>
       </w:del>
-      <w:ins w:id="352" w:author="Kohwalter" w:date="2013-08-26T18:36:00Z">
+      <w:ins w:id="410" w:author="Kohwalter" w:date="2013-08-26T18:36:00Z">
         <w:r>
           <w:rPr>
             <w:sz w:val="18"/>
@@ -11173,7 +11520,7 @@
         <w:tab/>
         <w:t xml:space="preserve"> PREMIS Working Group: Data Dictionary for Preservation Metadata. Implementation Strategies (PREMIS), </w:t>
       </w:r>
-      <w:del w:id="353" w:author="Kohwalter" w:date="2013-08-26T18:36:00Z">
+      <w:del w:id="411" w:author="Kohwalter" w:date="2013-08-26T18:36:00Z">
         <w:r>
           <w:rPr>
             <w:sz w:val="18"/>
@@ -11181,7 +11528,7 @@
           <w:delText>Preservation Metadata</w:delText>
         </w:r>
       </w:del>
-      <w:ins w:id="354" w:author="Kohwalter" w:date="2013-08-26T18:36:00Z">
+      <w:ins w:id="412" w:author="Kohwalter" w:date="2013-08-26T18:36:00Z">
         <w:r>
           <w:rPr>
             <w:sz w:val="18"/>
@@ -11202,7 +11549,7 @@
         <w:rPr>
           <w:sz w:val="18"/>
         </w:rPr>
-        <w:pPrChange w:id="355" w:author="Kohwalter" w:date="2013-08-26T18:36:00Z">
+        <w:pPrChange w:id="413" w:author="Kohwalter" w:date="2013-08-26T18:36:00Z">
           <w:pPr>
             <w:pStyle w:val="Bibliography"/>
             <w:spacing w:line="220" w:lineRule="atLeast"/>
@@ -11210,7 +11557,7 @@
           </w:pPr>
         </w:pPrChange>
       </w:pPr>
-      <w:del w:id="356" w:author="Kohwalter" w:date="2013-08-26T18:36:00Z">
+      <w:del w:id="414" w:author="Kohwalter" w:date="2013-08-26T18:36:00Z">
         <w:r>
           <w:rPr>
             <w:sz w:val="18"/>
@@ -11218,7 +11565,7 @@
           <w:delText>13</w:delText>
         </w:r>
       </w:del>
-      <w:ins w:id="357" w:author="Kohwalter" w:date="2013-08-26T18:36:00Z">
+      <w:ins w:id="415" w:author="Kohwalter" w:date="2013-08-26T18:36:00Z">
         <w:r>
           <w:rPr>
             <w:sz w:val="18"/>
@@ -11246,7 +11593,7 @@
         <w:rPr>
           <w:sz w:val="18"/>
         </w:rPr>
-        <w:pPrChange w:id="358" w:author="Kohwalter" w:date="2013-08-26T18:36:00Z">
+        <w:pPrChange w:id="416" w:author="Kohwalter" w:date="2013-08-26T18:36:00Z">
           <w:pPr>
             <w:pStyle w:val="Bibliography"/>
             <w:spacing w:line="220" w:lineRule="atLeast"/>
@@ -11254,7 +11601,7 @@
           </w:pPr>
         </w:pPrChange>
       </w:pPr>
-      <w:del w:id="359" w:author="Kohwalter" w:date="2013-08-26T18:36:00Z">
+      <w:del w:id="417" w:author="Kohwalter" w:date="2013-08-26T18:36:00Z">
         <w:r>
           <w:rPr>
             <w:sz w:val="18"/>
@@ -11262,7 +11609,7 @@
           <w:delText>14</w:delText>
         </w:r>
       </w:del>
-      <w:ins w:id="360" w:author="Kohwalter" w:date="2013-08-26T18:36:00Z">
+      <w:ins w:id="418" w:author="Kohwalter" w:date="2013-08-26T18:36:00Z">
         <w:r>
           <w:rPr>
             <w:sz w:val="18"/>
@@ -11283,7 +11630,7 @@
         <w:tab/>
         <w:t xml:space="preserve"> Moreau, L., Clifford, B., Freire, J., Futrelle, J., Gil, Y., Groth, P., Kwasnikowska, N., Miles, S., Missier, P., Myers, J., Plale, B., Simmhan, Y., Stephan, E., den Bussche, J.V.: The Open Provenance Model core specification (v1.1).</w:t>
       </w:r>
-      <w:del w:id="361" w:author="Kohwalter" w:date="2013-08-26T18:36:00Z">
+      <w:del w:id="419" w:author="Kohwalter" w:date="2013-08-26T18:36:00Z">
         <w:r>
           <w:rPr>
             <w:sz w:val="18"/>
@@ -11316,7 +11663,7 @@
         <w:rPr>
           <w:sz w:val="18"/>
         </w:rPr>
-        <w:pPrChange w:id="362" w:author="Kohwalter" w:date="2013-08-26T18:36:00Z">
+        <w:pPrChange w:id="420" w:author="Kohwalter" w:date="2013-08-26T18:36:00Z">
           <w:pPr>
             <w:pStyle w:val="Bibliography"/>
             <w:spacing w:line="220" w:lineRule="atLeast"/>
@@ -11324,7 +11671,7 @@
           </w:pPr>
         </w:pPrChange>
       </w:pPr>
-      <w:del w:id="363" w:author="Kohwalter" w:date="2013-08-26T18:36:00Z">
+      <w:del w:id="421" w:author="Kohwalter" w:date="2013-08-26T18:36:00Z">
         <w:r>
           <w:rPr>
             <w:sz w:val="18"/>
@@ -11332,7 +11679,7 @@
           <w:delText>15</w:delText>
         </w:r>
       </w:del>
-      <w:ins w:id="364" w:author="Kohwalter" w:date="2013-08-26T18:36:00Z">
+      <w:ins w:id="422" w:author="Kohwalter" w:date="2013-08-26T18:36:00Z">
         <w:r>
           <w:rPr>
             <w:sz w:val="18"/>
@@ -11360,7 +11707,7 @@
         <w:rPr>
           <w:sz w:val="18"/>
         </w:rPr>
-        <w:pPrChange w:id="365" w:author="Kohwalter" w:date="2013-08-26T18:36:00Z">
+        <w:pPrChange w:id="423" w:author="Kohwalter" w:date="2013-08-26T18:36:00Z">
           <w:pPr>
             <w:pStyle w:val="Bibliography"/>
             <w:spacing w:line="220" w:lineRule="atLeast"/>
@@ -11368,7 +11715,7 @@
           </w:pPr>
         </w:pPrChange>
       </w:pPr>
-      <w:del w:id="366" w:author="Kohwalter" w:date="2013-08-26T18:36:00Z">
+      <w:del w:id="424" w:author="Kohwalter" w:date="2013-08-26T18:36:00Z">
         <w:r>
           <w:rPr>
             <w:sz w:val="18"/>
@@ -11376,7 +11723,7 @@
           <w:delText>16</w:delText>
         </w:r>
       </w:del>
-      <w:ins w:id="367" w:author="Kohwalter" w:date="2013-08-26T18:36:00Z">
+      <w:ins w:id="425" w:author="Kohwalter" w:date="2013-08-26T18:36:00Z">
         <w:r>
           <w:rPr>
             <w:sz w:val="18"/>
@@ -11404,7 +11751,7 @@
         <w:rPr>
           <w:sz w:val="18"/>
         </w:rPr>
-        <w:pPrChange w:id="368" w:author="Kohwalter" w:date="2013-08-26T18:36:00Z">
+        <w:pPrChange w:id="426" w:author="Kohwalter" w:date="2013-08-26T18:36:00Z">
           <w:pPr>
             <w:pStyle w:val="Bibliography"/>
             <w:spacing w:line="220" w:lineRule="atLeast"/>
@@ -11412,7 +11759,7 @@
           </w:pPr>
         </w:pPrChange>
       </w:pPr>
-      <w:del w:id="369" w:author="Kohwalter" w:date="2013-08-26T18:36:00Z">
+      <w:del w:id="427" w:author="Kohwalter" w:date="2013-08-26T18:36:00Z">
         <w:r>
           <w:rPr>
             <w:sz w:val="18"/>
@@ -11420,7 +11767,7 @@
           <w:delText>17</w:delText>
         </w:r>
       </w:del>
-      <w:ins w:id="370" w:author="Kohwalter" w:date="2013-08-26T18:36:00Z">
+      <w:ins w:id="428" w:author="Kohwalter" w:date="2013-08-26T18:36:00Z">
         <w:r>
           <w:rPr>
             <w:sz w:val="18"/>
@@ -11441,7 +11788,7 @@
         <w:tab/>
         <w:t xml:space="preserve"> Moret, B.: Decision Trees and Diagrams. </w:t>
       </w:r>
-      <w:del w:id="371" w:author="Kohwalter" w:date="2013-08-26T18:36:00Z">
+      <w:del w:id="429" w:author="Kohwalter" w:date="2013-08-26T18:36:00Z">
         <w:r>
           <w:rPr>
             <w:sz w:val="18"/>
@@ -11462,7 +11809,7 @@
         <w:rPr>
           <w:sz w:val="18"/>
         </w:rPr>
-        <w:pPrChange w:id="372" w:author="Kohwalter" w:date="2013-08-26T18:36:00Z">
+        <w:pPrChange w:id="430" w:author="Kohwalter" w:date="2013-08-26T18:36:00Z">
           <w:pPr>
             <w:pStyle w:val="Bibliography"/>
             <w:spacing w:line="220" w:lineRule="atLeast"/>
@@ -11470,7 +11817,7 @@
           </w:pPr>
         </w:pPrChange>
       </w:pPr>
-      <w:del w:id="373" w:author="Kohwalter" w:date="2013-08-26T18:36:00Z">
+      <w:del w:id="431" w:author="Kohwalter" w:date="2013-08-26T18:36:00Z">
         <w:r>
           <w:rPr>
             <w:sz w:val="18"/>
@@ -11478,7 +11825,7 @@
           <w:delText>18</w:delText>
         </w:r>
       </w:del>
-      <w:ins w:id="374" w:author="Kohwalter" w:date="2013-08-26T18:36:00Z">
+      <w:ins w:id="432" w:author="Kohwalter" w:date="2013-08-26T18:36:00Z">
         <w:r>
           <w:rPr>
             <w:sz w:val="18"/>
@@ -11511,7 +11858,7 @@
         </w:rPr>
         <w:t>work/Graph Framework</w:t>
       </w:r>
-      <w:del w:id="375" w:author="Kohwalter" w:date="2013-08-26T18:36:00Z">
+      <w:del w:id="433" w:author="Kohwalter" w:date="2013-08-26T18:36:00Z">
         <w:r>
           <w:rPr>
             <w:sz w:val="18"/>
@@ -11519,7 +11866,7 @@
           <w:delText xml:space="preserve">. Open-source, </w:delText>
         </w:r>
       </w:del>
-      <w:ins w:id="376" w:author="Kohwalter" w:date="2013-08-26T18:36:00Z">
+      <w:ins w:id="434" w:author="Kohwalter" w:date="2013-08-26T18:36:00Z">
         <w:r>
           <w:rPr>
             <w:sz w:val="18"/>
@@ -11533,7 +11880,7 @@
         </w:rPr>
         <w:t>sourceforge</w:t>
       </w:r>
-      <w:del w:id="377" w:author="Kohwalter" w:date="2013-08-26T18:36:00Z">
+      <w:del w:id="435" w:author="Kohwalter" w:date="2013-08-26T18:36:00Z">
         <w:r>
           <w:rPr>
             <w:sz w:val="18"/>
@@ -11541,7 +11888,7 @@
           <w:delText xml:space="preserve"> (2010).</w:delText>
         </w:r>
       </w:del>
-      <w:ins w:id="378" w:author="Kohwalter" w:date="2013-08-26T18:36:00Z">
+      <w:ins w:id="436" w:author="Kohwalter" w:date="2013-08-26T18:36:00Z">
         <w:r>
           <w:rPr>
             <w:sz w:val="18"/>
@@ -11556,7 +11903,7 @@
         <w:rPr>
           <w:sz w:val="18"/>
         </w:rPr>
-        <w:pPrChange w:id="379" w:author="Kohwalter" w:date="2013-08-26T18:36:00Z">
+        <w:pPrChange w:id="437" w:author="Kohwalter" w:date="2013-08-26T18:36:00Z">
           <w:pPr>
             <w:pStyle w:val="Bibliography"/>
             <w:spacing w:line="220" w:lineRule="atLeast"/>
@@ -11564,7 +11911,7 @@
           </w:pPr>
         </w:pPrChange>
       </w:pPr>
-      <w:del w:id="380" w:author="Kohwalter" w:date="2013-08-26T18:36:00Z">
+      <w:del w:id="438" w:author="Kohwalter" w:date="2013-08-26T18:36:00Z">
         <w:r>
           <w:rPr>
             <w:sz w:val="18"/>
@@ -11572,7 +11919,7 @@
           <w:delText>19</w:delText>
         </w:r>
       </w:del>
-      <w:ins w:id="381" w:author="Kohwalter" w:date="2013-08-26T18:36:00Z">
+      <w:ins w:id="439" w:author="Kohwalter" w:date="2013-08-26T18:36:00Z">
         <w:r>
           <w:rPr>
             <w:sz w:val="18"/>
@@ -11612,11 +11959,11 @@
         <w:spacing w:line="220" w:lineRule="atLeast"/>
         <w:ind w:left="389" w:hanging="389"/>
         <w:rPr>
-          <w:del w:id="382" w:author="Kohwalter" w:date="2013-08-26T18:36:00Z"/>
+          <w:del w:id="440" w:author="Kohwalter" w:date="2013-08-26T18:36:00Z"/>
           <w:sz w:val="18"/>
         </w:rPr>
       </w:pPr>
-      <w:del w:id="383" w:author="Kohwalter" w:date="2013-08-26T18:36:00Z">
+      <w:del w:id="441" w:author="Kohwalter" w:date="2013-08-26T18:36:00Z">
         <w:r>
           <w:rPr>
             <w:sz w:val="18"/>
@@ -11638,11 +11985,11 @@
         <w:spacing w:line="220" w:lineRule="atLeast"/>
         <w:ind w:left="389" w:hanging="389"/>
         <w:rPr>
-          <w:del w:id="384" w:author="Kohwalter" w:date="2013-08-26T18:36:00Z"/>
+          <w:del w:id="442" w:author="Kohwalter" w:date="2013-08-26T18:36:00Z"/>
           <w:sz w:val="18"/>
         </w:rPr>
       </w:pPr>
-      <w:del w:id="385" w:author="Kohwalter" w:date="2013-08-26T18:36:00Z">
+      <w:del w:id="443" w:author="Kohwalter" w:date="2013-08-26T18:36:00Z">
         <w:r>
           <w:rPr>
             <w:sz w:val="18"/>
@@ -11664,11 +12011,11 @@
         <w:spacing w:line="220" w:lineRule="atLeast"/>
         <w:ind w:left="389" w:hanging="389"/>
         <w:rPr>
-          <w:del w:id="386" w:author="Kohwalter" w:date="2013-08-26T18:36:00Z"/>
+          <w:del w:id="444" w:author="Kohwalter" w:date="2013-08-26T18:36:00Z"/>
           <w:sz w:val="18"/>
         </w:rPr>
       </w:pPr>
-      <w:del w:id="387" w:author="Kohwalter" w:date="2013-08-26T18:36:00Z">
+      <w:del w:id="445" w:author="Kohwalter" w:date="2013-08-26T18:36:00Z">
         <w:r>
           <w:rPr>
             <w:sz w:val="18"/>
@@ -11701,7 +12048,7 @@
         </w:rPr>
         <w:t>17</w:t>
       </w:r>
-      <w:del w:id="388" w:author="Kohwalter" w:date="2013-08-26T18:36:00Z">
+      <w:del w:id="446" w:author="Kohwalter" w:date="2013-08-26T18:36:00Z">
         <w:r>
           <w:rPr>
             <w:sz w:val="18"/>
@@ -11716,11 +12063,11 @@
         <w:spacing w:line="220" w:lineRule="atLeast"/>
         <w:ind w:left="389" w:hanging="389"/>
         <w:rPr>
-          <w:del w:id="389" w:author="Kohwalter" w:date="2013-08-26T18:36:00Z"/>
+          <w:del w:id="447" w:author="Kohwalter" w:date="2013-08-26T18:36:00Z"/>
           <w:sz w:val="18"/>
         </w:rPr>
       </w:pPr>
-      <w:del w:id="390" w:author="Kohwalter" w:date="2013-08-26T18:36:00Z">
+      <w:del w:id="448" w:author="Kohwalter" w:date="2013-08-26T18:36:00Z">
         <w:r>
           <w:rPr>
             <w:sz w:val="18"/>
@@ -11742,11 +12089,11 @@
         <w:spacing w:line="220" w:lineRule="atLeast"/>
         <w:ind w:left="389" w:hanging="389"/>
         <w:rPr>
-          <w:del w:id="391" w:author="Kohwalter" w:date="2013-08-26T18:36:00Z"/>
+          <w:del w:id="449" w:author="Kohwalter" w:date="2013-08-26T18:36:00Z"/>
           <w:sz w:val="18"/>
         </w:rPr>
       </w:pPr>
-      <w:del w:id="392" w:author="Kohwalter" w:date="2013-08-26T18:36:00Z">
+      <w:del w:id="450" w:author="Kohwalter" w:date="2013-08-26T18:36:00Z">
         <w:r>
           <w:rPr>
             <w:sz w:val="18"/>
@@ -11768,14 +12115,14 @@
         <w:rPr>
           <w:sz w:val="18"/>
         </w:rPr>
-        <w:pPrChange w:id="393" w:author="Kohwalter" w:date="2013-08-26T18:36:00Z">
+        <w:pPrChange w:id="451" w:author="Kohwalter" w:date="2013-08-26T18:36:00Z">
           <w:pPr>
             <w:pStyle w:val="Bibliography"/>
             <w:spacing w:line="220" w:lineRule="atLeast"/>
           </w:pPr>
         </w:pPrChange>
       </w:pPr>
-      <w:del w:id="394" w:author="Kohwalter" w:date="2013-08-26T18:36:00Z">
+      <w:del w:id="452" w:author="Kohwalter" w:date="2013-08-26T18:36:00Z">
         <w:r>
           <w:rPr>
             <w:sz w:val="18"/>
@@ -11808,7 +12155,7 @@
         </w:rPr>
         <w:t xml:space="preserve">ing. </w:t>
       </w:r>
-      <w:del w:id="395" w:author="Kohwalter" w:date="2013-08-26T18:36:00Z">
+      <w:del w:id="453" w:author="Kohwalter" w:date="2013-08-26T18:36:00Z">
         <w:r>
           <w:rPr>
             <w:sz w:val="18"/>
@@ -11822,7 +12169,7 @@
         </w:rPr>
         <w:t xml:space="preserve">Brazilian Symposium on Games and Digital Entertainment (SBGAMES). </w:t>
       </w:r>
-      <w:del w:id="396" w:author="Kohwalter" w:date="2013-08-26T18:36:00Z">
+      <w:del w:id="454" w:author="Kohwalter" w:date="2013-08-26T18:36:00Z">
         <w:r>
           <w:rPr>
             <w:sz w:val="18"/>
@@ -11830,7 +12177,7 @@
           <w:delText>In: X SBGames, Salvador</w:delText>
         </w:r>
       </w:del>
-      <w:ins w:id="397" w:author="Kohwalter" w:date="2013-08-26T18:36:00Z">
+      <w:ins w:id="455" w:author="Kohwalter" w:date="2013-08-26T18:36:00Z">
         <w:r>
           <w:rPr>
             <w:sz w:val="18"/>
@@ -11848,7 +12195,7 @@
     <w:p>
       <w:pPr>
         <w:pStyle w:val="Bibliography"/>
-        <w:pPrChange w:id="398" w:author="Kohwalter" w:date="2013-08-26T18:36:00Z">
+        <w:pPrChange w:id="456" w:author="Kohwalter" w:date="2013-08-26T18:36:00Z">
           <w:pPr>
             <w:pStyle w:val="Bibliography"/>
             <w:spacing w:line="220" w:lineRule="atLeast"/>
@@ -11874,7 +12221,7 @@
 
 <file path=word/comments.xml><?xml version="1.0" encoding="utf-8"?>
 <w:comments xmlns:ve="http://schemas.openxmlformats.org/markup-compatibility/2006" xmlns:o="urn:schemas-microsoft-com:office:office" xmlns:r="http://schemas.openxmlformats.org/officeDocument/2006/relationships" xmlns:m="http://schemas.openxmlformats.org/officeDocument/2006/math" xmlns:v="urn:schemas-microsoft-com:vml" xmlns:wp="http://schemas.openxmlformats.org/drawingml/2006/wordprocessingDrawing" xmlns:w10="urn:schemas-microsoft-com:office:word" xmlns:w="http://schemas.openxmlformats.org/wordprocessingml/2006/main" xmlns:wne="http://schemas.microsoft.com/office/word/2006/wordml">
-  <w:comment w:id="179" w:author="Leonardo Murta" w:date="2013-06-05T14:29:00Z" w:initials="LM">
+  <w:comment w:id="208" w:author="Leonardo Murta" w:date="2013-06-05T14:29:00Z" w:initials="LM">
     <w:p>
       <w:pPr>
         <w:pStyle w:val="CommentText"/>
@@ -11938,7 +12285,7 @@
       </w:r>
     </w:p>
   </w:comment>
-  <w:comment w:id="195" w:author="Leonardo Murta" w:date="2013-06-05T14:29:00Z" w:initials="LM">
+  <w:comment w:id="229" w:author="Leonardo Murta" w:date="2013-06-05T14:29:00Z" w:initials="LM">
     <w:p>
       <w:pPr>
         <w:pStyle w:val="CommentText"/>
@@ -11990,7 +12337,7 @@
       </w:r>
     </w:p>
   </w:comment>
-  <w:comment w:id="198" w:author="Kohwalter" w:date="2013-08-26T18:48:00Z" w:initials="K">
+  <w:comment w:id="232" w:author="Kohwalter" w:date="2013-08-26T18:48:00Z" w:initials="K">
     <w:p>
       <w:pPr>
         <w:pStyle w:val="CommentText"/>
@@ -17063,7 +17410,7 @@
 </file>
 
 <file path=customXml/itemProps1.xml><?xml version="1.0" encoding="utf-8"?>
-<ds:datastoreItem xmlns:ds="http://schemas.openxmlformats.org/officeDocument/2006/customXml" ds:itemID="{D701D34D-69E8-4F1F-9088-3E004ECC95B6}">
+<ds:datastoreItem xmlns:ds="http://schemas.openxmlformats.org/officeDocument/2006/customXml" ds:itemID="{2B314FE5-7ECA-4D2B-A1E1-5627A0B1C68A}">
   <ds:schemaRefs>
     <ds:schemaRef ds:uri="http://schemas.openxmlformats.org/officeDocument/2006/bibliography"/>
   </ds:schemaRefs>
@@ -17071,7 +17418,7 @@
 </file>
 
 <file path=customXml/itemProps2.xml><?xml version="1.0" encoding="utf-8"?>
-<ds:datastoreItem xmlns:ds="http://schemas.openxmlformats.org/officeDocument/2006/customXml" ds:itemID="{A4AF2547-097A-4BE6-9C91-BF1CA431CE48}">
+<ds:datastoreItem xmlns:ds="http://schemas.openxmlformats.org/officeDocument/2006/customXml" ds:itemID="{FC84EDFA-EF14-4F49-8109-2D653DD66EF7}">
   <ds:schemaRefs>
     <ds:schemaRef ds:uri="http://schemas.openxmlformats.org/officeDocument/2006/bibliography"/>
   </ds:schemaRefs>

</xml_diff>